<commit_message>
7b - make sure it good
</commit_message>
<xml_diff>
--- a/ex3/ans.docx
+++ b/ex3/ans.docx
@@ -3749,21 +3749,7 @@
               <w:rFonts w:ascii="Cambria Math" w:eastAsiaTheme="minorEastAsia" w:hAnsi="Cambria Math"/>
               <w:lang w:val="en-US"/>
             </w:rPr>
-            <m:t>=4*2+2*5+5*3 =33</m:t>
-          </m:r>
-          <m:r>
-            <w:rPr>
-              <w:rFonts w:ascii="Cambria Math" w:eastAsiaTheme="minorEastAsia" w:hAnsi="Cambria Math"/>
-              <w:lang w:val="en-US"/>
-            </w:rPr>
-            <m:t>⇒</m:t>
-          </m:r>
-          <m:r>
-            <w:rPr>
-              <w:rFonts w:ascii="Cambria Math" w:eastAsiaTheme="minorEastAsia" w:hAnsi="Cambria Math"/>
-              <w:lang w:val="en-US"/>
-            </w:rPr>
-            <m:t>w∈</m:t>
+            <m:t>=4*2+2*5+5*3 =33⇒w∈</m:t>
           </m:r>
           <m:sSup>
             <m:sSupPr>
@@ -4373,14 +4359,7 @@
                                     <w:rFonts w:ascii="Cambria Math" w:eastAsiaTheme="minorEastAsia" w:hAnsi="Cambria Math"/>
                                     <w:lang w:val="en-US"/>
                                   </w:rPr>
-                                  <m:t>m</m:t>
-                                </m:r>
-                                <m:r>
-                                  <w:rPr>
-                                    <w:rFonts w:ascii="Cambria Math" w:eastAsiaTheme="minorEastAsia" w:hAnsi="Cambria Math"/>
-                                    <w:lang w:val="en-US"/>
-                                  </w:rPr>
-                                  <m:t>,j</m:t>
+                                  <m:t>m,j</m:t>
                                 </m:r>
                               </m:sub>
                             </m:sSub>
@@ -4464,21 +4443,7 @@
                                             <w:rFonts w:ascii="Cambria Math" w:eastAsiaTheme="minorEastAsia" w:hAnsi="Cambria Math"/>
                                             <w:lang w:val="en-US"/>
                                           </w:rPr>
-                                          <m:t>t</m:t>
-                                        </m:r>
-                                        <m:r>
-                                          <w:rPr>
-                                            <w:rFonts w:ascii="Cambria Math" w:eastAsiaTheme="minorEastAsia" w:hAnsi="Cambria Math"/>
-                                            <w:lang w:val="en-US"/>
-                                          </w:rPr>
-                                          <m:t>,</m:t>
-                                        </m:r>
-                                        <m:r>
-                                          <w:rPr>
-                                            <w:rFonts w:ascii="Cambria Math" w:eastAsiaTheme="minorEastAsia" w:hAnsi="Cambria Math"/>
-                                            <w:lang w:val="en-US"/>
-                                          </w:rPr>
-                                          <m:t>m</m:t>
+                                          <m:t>t,m</m:t>
                                         </m:r>
                                       </m:sub>
                                     </m:sSub>
@@ -4624,23 +4589,7 @@
           <w:rFonts w:eastAsiaTheme="minorEastAsia"/>
           <w:lang w:val="en-US"/>
         </w:rPr>
-        <w:t xml:space="preserve"> attributes, and we can </w:t>
-      </w:r>
-      <w:proofErr w:type="gramStart"/>
-      <w:r>
-        <w:rPr>
-          <w:rFonts w:eastAsiaTheme="minorEastAsia"/>
-          <w:lang w:val="en-US"/>
-        </w:rPr>
-        <w:t>tests</w:t>
-      </w:r>
-      <w:proofErr w:type="gramEnd"/>
-      <w:r>
-        <w:rPr>
-          <w:rFonts w:eastAsiaTheme="minorEastAsia"/>
-          <w:lang w:val="en-US"/>
-        </w:rPr>
-        <w:t xml:space="preserve"> 3 options for </w:t>
+        <w:t xml:space="preserve"> attributes, and we can tests 3 options for </w:t>
       </w:r>
       <m:oMath>
         <m:r>
@@ -7264,21 +7213,12 @@
           <w:lang w:val="en-US"/>
         </w:rPr>
       </w:pPr>
-      <w:proofErr w:type="gramStart"/>
       <w:r>
         <w:rPr>
           <w:rFonts w:eastAsiaTheme="minorEastAsia"/>
           <w:lang w:val="en-US"/>
         </w:rPr>
-        <w:t>So</w:t>
-      </w:r>
-      <w:proofErr w:type="gramEnd"/>
-      <w:r>
-        <w:rPr>
-          <w:rFonts w:eastAsiaTheme="minorEastAsia"/>
-          <w:lang w:val="en-US"/>
-        </w:rPr>
-        <w:t xml:space="preserve"> the predictor we got is </w:t>
+        <w:t xml:space="preserve">So the predictor we got is </w:t>
       </w:r>
       <m:oMath>
         <m:sSub>
@@ -7964,6 +7904,2243 @@
           <w:lang w:val="en-US"/>
         </w:rPr>
       </w:pPr>
+      <w:r>
+        <w:rPr>
+          <w:rFonts w:eastAsiaTheme="minorEastAsia"/>
+          <w:lang w:val="en-US"/>
+        </w:rPr>
+        <w:t xml:space="preserve">thus, the 2 smallest eigenvalues of </w:t>
+      </w:r>
+      <m:oMath>
+        <m:sSup>
+          <m:sSupPr>
+            <m:ctrlPr>
+              <w:rPr>
+                <w:rFonts w:ascii="Cambria Math" w:eastAsiaTheme="minorEastAsia" w:hAnsi="Cambria Math"/>
+                <w:i/>
+                <w:lang w:val="en-US"/>
+              </w:rPr>
+            </m:ctrlPr>
+          </m:sSupPr>
+          <m:e>
+            <m:r>
+              <w:rPr>
+                <w:rFonts w:ascii="Cambria Math" w:eastAsiaTheme="minorEastAsia" w:hAnsi="Cambria Math"/>
+                <w:lang w:val="en-US"/>
+              </w:rPr>
+              <m:t>X</m:t>
+            </m:r>
+          </m:e>
+          <m:sup>
+            <m:r>
+              <w:rPr>
+                <w:rFonts w:ascii="Cambria Math" w:eastAsiaTheme="minorEastAsia" w:hAnsi="Cambria Math"/>
+                <w:lang w:val="en-US"/>
+              </w:rPr>
+              <m:t>T</m:t>
+            </m:r>
+          </m:sup>
+        </m:sSup>
+        <m:r>
+          <w:rPr>
+            <w:rFonts w:ascii="Cambria Math" w:eastAsiaTheme="minorEastAsia" w:hAnsi="Cambria Math"/>
+            <w:lang w:val="en-US"/>
+          </w:rPr>
+          <m:t>X</m:t>
+        </m:r>
+      </m:oMath>
+      <w:r>
+        <w:rPr>
+          <w:rFonts w:eastAsiaTheme="minorEastAsia"/>
+          <w:lang w:val="en-US"/>
+        </w:rPr>
+        <w:t xml:space="preserve"> are both 0 and the distortion is </w:t>
+      </w:r>
+      <m:oMath>
+        <m:r>
+          <w:rPr>
+            <w:rFonts w:ascii="Cambria Math" w:eastAsiaTheme="minorEastAsia" w:hAnsi="Cambria Math"/>
+            <w:lang w:val="en-US"/>
+          </w:rPr>
+          <m:t>0+0=0</m:t>
+        </m:r>
+      </m:oMath>
+    </w:p>
+    <w:p>
+      <w:pPr>
+        <w:rPr>
+          <w:rFonts w:eastAsiaTheme="minorEastAsia"/>
+          <w:lang w:val="en-US"/>
+        </w:rPr>
+      </w:pPr>
+      <w:r>
+        <w:rPr>
+          <w:rFonts w:eastAsiaTheme="minorEastAsia"/>
+          <w:lang w:val="en-US"/>
+        </w:rPr>
+        <w:t>(b)</w:t>
+      </w:r>
+    </w:p>
+    <w:p>
+      <w:pPr>
+        <w:rPr>
+          <w:rFonts w:eastAsiaTheme="minorEastAsia"/>
+          <w:lang w:val="en-US"/>
+        </w:rPr>
+      </w:pPr>
+      <w:r>
+        <w:rPr>
+          <w:rFonts w:eastAsiaTheme="minorEastAsia"/>
+          <w:lang w:val="en-US"/>
+        </w:rPr>
+        <w:t xml:space="preserve">Let </w:t>
+      </w:r>
+      <m:oMath>
+        <m:sSub>
+          <m:sSubPr>
+            <m:ctrlPr>
+              <w:rPr>
+                <w:rFonts w:ascii="Cambria Math" w:eastAsiaTheme="minorEastAsia" w:hAnsi="Cambria Math"/>
+                <w:i/>
+                <w:lang w:val="en-US"/>
+              </w:rPr>
+            </m:ctrlPr>
+          </m:sSubPr>
+          <m:e>
+            <m:r>
+              <w:rPr>
+                <w:rFonts w:ascii="Cambria Math" w:eastAsiaTheme="minorEastAsia" w:hAnsi="Cambria Math"/>
+                <w:lang w:val="en-US"/>
+              </w:rPr>
+              <m:t>x</m:t>
+            </m:r>
+          </m:e>
+          <m:sub>
+            <m:r>
+              <w:rPr>
+                <w:rFonts w:ascii="Cambria Math" w:eastAsiaTheme="minorEastAsia" w:hAnsi="Cambria Math"/>
+                <w:lang w:val="en-US"/>
+              </w:rPr>
+              <m:t>1</m:t>
+            </m:r>
+          </m:sub>
+        </m:sSub>
+        <m:r>
+          <w:rPr>
+            <w:rFonts w:ascii="Cambria Math" w:eastAsiaTheme="minorEastAsia" w:hAnsi="Cambria Math"/>
+            <w:lang w:val="en-US"/>
+          </w:rPr>
+          <m:t>≔</m:t>
+        </m:r>
+        <m:d>
+          <m:dPr>
+            <m:ctrlPr>
+              <w:rPr>
+                <w:rFonts w:ascii="Cambria Math" w:eastAsiaTheme="minorEastAsia" w:hAnsi="Cambria Math"/>
+                <w:i/>
+                <w:lang w:val="en-US"/>
+              </w:rPr>
+            </m:ctrlPr>
+          </m:dPr>
+          <m:e>
+            <m:r>
+              <w:rPr>
+                <w:rFonts w:ascii="Cambria Math" w:eastAsiaTheme="minorEastAsia" w:hAnsi="Cambria Math"/>
+                <w:lang w:val="en-US"/>
+              </w:rPr>
+              <m:t>1, 0, 1, 0</m:t>
+            </m:r>
+          </m:e>
+        </m:d>
+      </m:oMath>
+      <w:r>
+        <w:rPr>
+          <w:rFonts w:eastAsiaTheme="minorEastAsia"/>
+          <w:lang w:val="en-US"/>
+        </w:rPr>
+        <w:t xml:space="preserve"> , </w:t>
+      </w:r>
+      <m:oMath>
+        <m:sSub>
+          <m:sSubPr>
+            <m:ctrlPr>
+              <w:rPr>
+                <w:rFonts w:ascii="Cambria Math" w:eastAsiaTheme="minorEastAsia" w:hAnsi="Cambria Math"/>
+                <w:i/>
+                <w:lang w:val="en-US"/>
+              </w:rPr>
+            </m:ctrlPr>
+          </m:sSubPr>
+          <m:e>
+            <m:r>
+              <w:rPr>
+                <w:rFonts w:ascii="Cambria Math" w:eastAsiaTheme="minorEastAsia" w:hAnsi="Cambria Math"/>
+                <w:lang w:val="en-US"/>
+              </w:rPr>
+              <m:t>x</m:t>
+            </m:r>
+          </m:e>
+          <m:sub>
+            <m:r>
+              <w:rPr>
+                <w:rFonts w:ascii="Cambria Math" w:eastAsiaTheme="minorEastAsia" w:hAnsi="Cambria Math"/>
+                <w:lang w:val="en-US"/>
+              </w:rPr>
+              <m:t>2</m:t>
+            </m:r>
+          </m:sub>
+        </m:sSub>
+        <m:r>
+          <w:rPr>
+            <w:rFonts w:ascii="Cambria Math" w:eastAsiaTheme="minorEastAsia" w:hAnsi="Cambria Math"/>
+            <w:lang w:val="en-US"/>
+          </w:rPr>
+          <m:t>≔</m:t>
+        </m:r>
+        <m:d>
+          <m:dPr>
+            <m:ctrlPr>
+              <w:rPr>
+                <w:rFonts w:ascii="Cambria Math" w:eastAsiaTheme="minorEastAsia" w:hAnsi="Cambria Math"/>
+                <w:i/>
+                <w:lang w:val="en-US"/>
+              </w:rPr>
+            </m:ctrlPr>
+          </m:dPr>
+          <m:e>
+            <m:r>
+              <w:rPr>
+                <w:rFonts w:ascii="Cambria Math" w:eastAsiaTheme="minorEastAsia" w:hAnsi="Cambria Math"/>
+                <w:lang w:val="en-US"/>
+              </w:rPr>
+              <m:t>0,1,1,1</m:t>
+            </m:r>
+          </m:e>
+        </m:d>
+        <m:r>
+          <w:rPr>
+            <w:rFonts w:ascii="Cambria Math" w:eastAsiaTheme="minorEastAsia" w:hAnsi="Cambria Math"/>
+            <w:lang w:val="en-US"/>
+          </w:rPr>
+          <m:t xml:space="preserve">, </m:t>
+        </m:r>
+        <m:sSub>
+          <m:sSubPr>
+            <m:ctrlPr>
+              <w:rPr>
+                <w:rFonts w:ascii="Cambria Math" w:eastAsiaTheme="minorEastAsia" w:hAnsi="Cambria Math"/>
+                <w:i/>
+                <w:lang w:val="en-US"/>
+              </w:rPr>
+            </m:ctrlPr>
+          </m:sSubPr>
+          <m:e>
+            <m:r>
+              <w:rPr>
+                <w:rFonts w:ascii="Cambria Math" w:eastAsiaTheme="minorEastAsia" w:hAnsi="Cambria Math"/>
+                <w:lang w:val="en-US"/>
+              </w:rPr>
+              <m:t>x</m:t>
+            </m:r>
+          </m:e>
+          <m:sub>
+            <m:r>
+              <w:rPr>
+                <w:rFonts w:ascii="Cambria Math" w:eastAsiaTheme="minorEastAsia" w:hAnsi="Cambria Math"/>
+                <w:lang w:val="en-US"/>
+              </w:rPr>
+              <m:t>3</m:t>
+            </m:r>
+          </m:sub>
+        </m:sSub>
+        <m:r>
+          <w:rPr>
+            <w:rFonts w:ascii="Cambria Math" w:eastAsiaTheme="minorEastAsia" w:hAnsi="Cambria Math"/>
+            <w:lang w:val="en-US"/>
+          </w:rPr>
+          <m:t>≔(</m:t>
+        </m:r>
+        <m:r>
+          <w:rPr>
+            <w:rFonts w:ascii="Cambria Math" w:eastAsiaTheme="minorEastAsia" w:hAnsi="Cambria Math"/>
+            <w:lang w:val="en-US"/>
+          </w:rPr>
+          <m:t>2</m:t>
+        </m:r>
+        <m:r>
+          <w:rPr>
+            <w:rFonts w:ascii="Cambria Math" w:eastAsiaTheme="minorEastAsia" w:hAnsi="Cambria Math"/>
+            <w:lang w:val="en-US"/>
+          </w:rPr>
+          <m:t>,1,</m:t>
+        </m:r>
+        <m:r>
+          <w:rPr>
+            <w:rFonts w:ascii="Cambria Math" w:eastAsiaTheme="minorEastAsia" w:hAnsi="Cambria Math"/>
+            <w:lang w:val="en-US"/>
+          </w:rPr>
+          <m:t>5</m:t>
+        </m:r>
+        <m:r>
+          <w:rPr>
+            <w:rFonts w:ascii="Cambria Math" w:eastAsiaTheme="minorEastAsia" w:hAnsi="Cambria Math"/>
+            <w:lang w:val="en-US"/>
+          </w:rPr>
+          <m:t>,</m:t>
+        </m:r>
+        <m:r>
+          <w:rPr>
+            <w:rFonts w:ascii="Cambria Math" w:eastAsiaTheme="minorEastAsia" w:hAnsi="Cambria Math"/>
+            <w:lang w:val="en-US"/>
+          </w:rPr>
+          <m:t>9</m:t>
+        </m:r>
+        <m:r>
+          <w:rPr>
+            <w:rFonts w:ascii="Cambria Math" w:eastAsiaTheme="minorEastAsia" w:hAnsi="Cambria Math"/>
+            <w:lang w:val="en-US"/>
+          </w:rPr>
+          <m:t>)</m:t>
+        </m:r>
+      </m:oMath>
+      <w:r>
+        <w:rPr>
+          <w:rFonts w:eastAsiaTheme="minorEastAsia"/>
+          <w:lang w:val="en-US"/>
+        </w:rPr>
+        <w:t xml:space="preserve"> </w:t>
+      </w:r>
+      <m:oMath>
+        <m:sSub>
+          <m:sSubPr>
+            <m:ctrlPr>
+              <w:rPr>
+                <w:rFonts w:ascii="Cambria Math" w:eastAsiaTheme="minorEastAsia" w:hAnsi="Cambria Math"/>
+                <w:i/>
+                <w:lang w:val="en-US"/>
+              </w:rPr>
+            </m:ctrlPr>
+          </m:sSubPr>
+          <m:e>
+            <m:r>
+              <w:rPr>
+                <w:rFonts w:ascii="Cambria Math" w:eastAsiaTheme="minorEastAsia" w:hAnsi="Cambria Math"/>
+                <w:lang w:val="en-US"/>
+              </w:rPr>
+              <m:t>x</m:t>
+            </m:r>
+          </m:e>
+          <m:sub>
+            <m:r>
+              <w:rPr>
+                <w:rFonts w:ascii="Cambria Math" w:eastAsiaTheme="minorEastAsia" w:hAnsi="Cambria Math"/>
+                <w:lang w:val="en-US"/>
+              </w:rPr>
+              <m:t>4</m:t>
+            </m:r>
+          </m:sub>
+        </m:sSub>
+        <m:r>
+          <w:rPr>
+            <w:rFonts w:ascii="Cambria Math" w:eastAsiaTheme="minorEastAsia" w:hAnsi="Cambria Math"/>
+            <w:lang w:val="en-US"/>
+          </w:rPr>
+          <m:t xml:space="preserve">=(2,0,4,4) </m:t>
+        </m:r>
+      </m:oMath>
+    </w:p>
+    <w:p>
+      <w:pPr>
+        <w:rPr>
+          <w:rFonts w:eastAsiaTheme="minorEastAsia"/>
+          <w:lang w:val="en-US"/>
+        </w:rPr>
+      </w:pPr>
+      <w:r>
+        <w:rPr>
+          <w:rFonts w:eastAsiaTheme="minorEastAsia"/>
+          <w:lang w:val="en-US"/>
+        </w:rPr>
+        <w:t xml:space="preserve">Note that </w:t>
+      </w:r>
+      <m:oMath>
+        <m:sSub>
+          <m:sSubPr>
+            <m:ctrlPr>
+              <w:rPr>
+                <w:rFonts w:ascii="Cambria Math" w:eastAsiaTheme="minorEastAsia" w:hAnsi="Cambria Math"/>
+                <w:i/>
+                <w:lang w:val="en-US"/>
+              </w:rPr>
+            </m:ctrlPr>
+          </m:sSubPr>
+          <m:e>
+            <m:r>
+              <w:rPr>
+                <w:rFonts w:ascii="Cambria Math" w:eastAsiaTheme="minorEastAsia" w:hAnsi="Cambria Math"/>
+                <w:lang w:val="en-US"/>
+              </w:rPr>
+              <m:t>x</m:t>
+            </m:r>
+          </m:e>
+          <m:sub>
+            <m:r>
+              <w:rPr>
+                <w:rFonts w:ascii="Cambria Math" w:eastAsiaTheme="minorEastAsia" w:hAnsi="Cambria Math"/>
+                <w:lang w:val="en-US"/>
+              </w:rPr>
+              <m:t>1</m:t>
+            </m:r>
+          </m:sub>
+        </m:sSub>
+        <m:r>
+          <w:rPr>
+            <w:rFonts w:ascii="Cambria Math" w:eastAsiaTheme="minorEastAsia" w:hAnsi="Cambria Math"/>
+            <w:lang w:val="en-US"/>
+          </w:rPr>
+          <m:t xml:space="preserve">, </m:t>
+        </m:r>
+        <m:sSub>
+          <m:sSubPr>
+            <m:ctrlPr>
+              <w:rPr>
+                <w:rFonts w:ascii="Cambria Math" w:eastAsiaTheme="minorEastAsia" w:hAnsi="Cambria Math"/>
+                <w:i/>
+                <w:lang w:val="en-US"/>
+              </w:rPr>
+            </m:ctrlPr>
+          </m:sSubPr>
+          <m:e>
+            <m:r>
+              <w:rPr>
+                <w:rFonts w:ascii="Cambria Math" w:eastAsiaTheme="minorEastAsia" w:hAnsi="Cambria Math"/>
+                <w:lang w:val="en-US"/>
+              </w:rPr>
+              <m:t>x</m:t>
+            </m:r>
+          </m:e>
+          <m:sub>
+            <m:r>
+              <w:rPr>
+                <w:rFonts w:ascii="Cambria Math" w:eastAsiaTheme="minorEastAsia" w:hAnsi="Cambria Math"/>
+                <w:lang w:val="en-US"/>
+              </w:rPr>
+              <m:t>2</m:t>
+            </m:r>
+          </m:sub>
+        </m:sSub>
+        <m:r>
+          <w:rPr>
+            <w:rFonts w:ascii="Cambria Math" w:eastAsiaTheme="minorEastAsia" w:hAnsi="Cambria Math"/>
+            <w:lang w:val="en-US"/>
+          </w:rPr>
+          <m:t>,</m:t>
+        </m:r>
+        <m:sSub>
+          <m:sSubPr>
+            <m:ctrlPr>
+              <w:rPr>
+                <w:rFonts w:ascii="Cambria Math" w:eastAsiaTheme="minorEastAsia" w:hAnsi="Cambria Math"/>
+                <w:i/>
+                <w:lang w:val="en-US"/>
+              </w:rPr>
+            </m:ctrlPr>
+          </m:sSubPr>
+          <m:e>
+            <m:r>
+              <w:rPr>
+                <w:rFonts w:ascii="Cambria Math" w:eastAsiaTheme="minorEastAsia" w:hAnsi="Cambria Math"/>
+                <w:lang w:val="en-US"/>
+              </w:rPr>
+              <m:t>x</m:t>
+            </m:r>
+          </m:e>
+          <m:sub>
+            <m:r>
+              <w:rPr>
+                <w:rFonts w:ascii="Cambria Math" w:eastAsiaTheme="minorEastAsia" w:hAnsi="Cambria Math"/>
+                <w:lang w:val="en-US"/>
+              </w:rPr>
+              <m:t>3</m:t>
+            </m:r>
+          </m:sub>
+        </m:sSub>
+        <m:r>
+          <w:rPr>
+            <w:rFonts w:ascii="Cambria Math" w:eastAsiaTheme="minorEastAsia" w:hAnsi="Cambria Math"/>
+            <w:lang w:val="en-US"/>
+          </w:rPr>
+          <m:t xml:space="preserve">, </m:t>
+        </m:r>
+        <m:sSub>
+          <m:sSubPr>
+            <m:ctrlPr>
+              <w:rPr>
+                <w:rFonts w:ascii="Cambria Math" w:eastAsiaTheme="minorEastAsia" w:hAnsi="Cambria Math"/>
+                <w:i/>
+                <w:lang w:val="en-US"/>
+              </w:rPr>
+            </m:ctrlPr>
+          </m:sSubPr>
+          <m:e>
+            <m:r>
+              <w:rPr>
+                <w:rFonts w:ascii="Cambria Math" w:eastAsiaTheme="minorEastAsia" w:hAnsi="Cambria Math"/>
+                <w:lang w:val="en-US"/>
+              </w:rPr>
+              <m:t>x</m:t>
+            </m:r>
+          </m:e>
+          <m:sub>
+            <m:r>
+              <w:rPr>
+                <w:rFonts w:ascii="Cambria Math" w:eastAsiaTheme="minorEastAsia" w:hAnsi="Cambria Math"/>
+                <w:lang w:val="en-US"/>
+              </w:rPr>
+              <m:t>4</m:t>
+            </m:r>
+          </m:sub>
+        </m:sSub>
+      </m:oMath>
+      <w:r>
+        <w:rPr>
+          <w:rFonts w:eastAsiaTheme="minorEastAsia"/>
+          <w:lang w:val="en-US"/>
+        </w:rPr>
+        <w:t xml:space="preserve"> all satisfy </w:t>
+      </w:r>
+      <m:oMath>
+        <m:sSub>
+          <m:sSubPr>
+            <m:ctrlPr>
+              <w:rPr>
+                <w:rFonts w:ascii="Cambria Math" w:eastAsiaTheme="minorEastAsia" w:hAnsi="Cambria Math"/>
+                <w:i/>
+                <w:lang w:val="en-US"/>
+              </w:rPr>
+            </m:ctrlPr>
+          </m:sSubPr>
+          <m:e>
+            <m:r>
+              <w:rPr>
+                <w:rFonts w:ascii="Cambria Math" w:eastAsiaTheme="minorEastAsia" w:hAnsi="Cambria Math"/>
+                <w:lang w:val="en-US"/>
+              </w:rPr>
+              <m:t>x</m:t>
+            </m:r>
+          </m:e>
+          <m:sub>
+            <m:r>
+              <w:rPr>
+                <w:rFonts w:ascii="Cambria Math" w:eastAsiaTheme="minorEastAsia" w:hAnsi="Cambria Math"/>
+                <w:lang w:val="en-US"/>
+              </w:rPr>
+              <m:t>t</m:t>
+            </m:r>
+          </m:sub>
+        </m:sSub>
+        <m:d>
+          <m:dPr>
+            <m:ctrlPr>
+              <w:rPr>
+                <w:rFonts w:ascii="Cambria Math" w:eastAsiaTheme="minorEastAsia" w:hAnsi="Cambria Math"/>
+                <w:i/>
+                <w:lang w:val="en-US"/>
+              </w:rPr>
+            </m:ctrlPr>
+          </m:dPr>
+          <m:e>
+            <m:r>
+              <w:rPr>
+                <w:rFonts w:ascii="Cambria Math" w:eastAsiaTheme="minorEastAsia" w:hAnsi="Cambria Math"/>
+                <w:lang w:val="en-US"/>
+              </w:rPr>
+              <m:t>3</m:t>
+            </m:r>
+          </m:e>
+        </m:d>
+        <m:r>
+          <w:rPr>
+            <w:rFonts w:ascii="Cambria Math" w:eastAsiaTheme="minorEastAsia" w:hAnsi="Cambria Math"/>
+            <w:lang w:val="en-US"/>
+          </w:rPr>
+          <m:t>=</m:t>
+        </m:r>
+        <m:sSup>
+          <m:sSupPr>
+            <m:ctrlPr>
+              <w:rPr>
+                <w:rFonts w:ascii="Cambria Math" w:eastAsiaTheme="minorEastAsia" w:hAnsi="Cambria Math"/>
+                <w:i/>
+                <w:lang w:val="en-US"/>
+              </w:rPr>
+            </m:ctrlPr>
+          </m:sSupPr>
+          <m:e>
+            <m:d>
+              <m:dPr>
+                <m:ctrlPr>
+                  <w:rPr>
+                    <w:rFonts w:ascii="Cambria Math" w:eastAsiaTheme="minorEastAsia" w:hAnsi="Cambria Math"/>
+                    <w:i/>
+                    <w:lang w:val="en-US"/>
+                  </w:rPr>
+                </m:ctrlPr>
+              </m:dPr>
+              <m:e>
+                <m:sSub>
+                  <m:sSubPr>
+                    <m:ctrlPr>
+                      <w:rPr>
+                        <w:rFonts w:ascii="Cambria Math" w:eastAsiaTheme="minorEastAsia" w:hAnsi="Cambria Math"/>
+                        <w:i/>
+                        <w:lang w:val="en-US"/>
+                      </w:rPr>
+                    </m:ctrlPr>
+                  </m:sSubPr>
+                  <m:e>
+                    <m:r>
+                      <w:rPr>
+                        <w:rFonts w:ascii="Cambria Math" w:eastAsiaTheme="minorEastAsia" w:hAnsi="Cambria Math"/>
+                        <w:lang w:val="en-US"/>
+                      </w:rPr>
+                      <m:t>x</m:t>
+                    </m:r>
+                  </m:e>
+                  <m:sub>
+                    <m:r>
+                      <w:rPr>
+                        <w:rFonts w:ascii="Cambria Math" w:eastAsiaTheme="minorEastAsia" w:hAnsi="Cambria Math"/>
+                        <w:lang w:val="en-US"/>
+                      </w:rPr>
+                      <m:t>t</m:t>
+                    </m:r>
+                  </m:sub>
+                </m:sSub>
+                <m:d>
+                  <m:dPr>
+                    <m:ctrlPr>
+                      <w:rPr>
+                        <w:rFonts w:ascii="Cambria Math" w:eastAsiaTheme="minorEastAsia" w:hAnsi="Cambria Math"/>
+                        <w:i/>
+                        <w:lang w:val="en-US"/>
+                      </w:rPr>
+                    </m:ctrlPr>
+                  </m:dPr>
+                  <m:e>
+                    <m:r>
+                      <w:rPr>
+                        <w:rFonts w:ascii="Cambria Math" w:eastAsiaTheme="minorEastAsia" w:hAnsi="Cambria Math"/>
+                        <w:lang w:val="en-US"/>
+                      </w:rPr>
+                      <m:t>1</m:t>
+                    </m:r>
+                  </m:e>
+                </m:d>
+              </m:e>
+            </m:d>
+          </m:e>
+          <m:sup>
+            <m:r>
+              <w:rPr>
+                <w:rFonts w:ascii="Cambria Math" w:eastAsiaTheme="minorEastAsia" w:hAnsi="Cambria Math"/>
+                <w:lang w:val="en-US"/>
+              </w:rPr>
+              <m:t>2</m:t>
+            </m:r>
+          </m:sup>
+        </m:sSup>
+        <m:r>
+          <w:rPr>
+            <w:rFonts w:ascii="Cambria Math" w:eastAsiaTheme="minorEastAsia" w:hAnsi="Cambria Math"/>
+            <w:lang w:val="en-US"/>
+          </w:rPr>
+          <m:t>+</m:t>
+        </m:r>
+        <m:sSup>
+          <m:sSupPr>
+            <m:ctrlPr>
+              <w:rPr>
+                <w:rFonts w:ascii="Cambria Math" w:eastAsiaTheme="minorEastAsia" w:hAnsi="Cambria Math"/>
+                <w:i/>
+                <w:lang w:val="en-US"/>
+              </w:rPr>
+            </m:ctrlPr>
+          </m:sSupPr>
+          <m:e>
+            <m:d>
+              <m:dPr>
+                <m:ctrlPr>
+                  <w:rPr>
+                    <w:rFonts w:ascii="Cambria Math" w:eastAsiaTheme="minorEastAsia" w:hAnsi="Cambria Math"/>
+                    <w:i/>
+                    <w:lang w:val="en-US"/>
+                  </w:rPr>
+                </m:ctrlPr>
+              </m:dPr>
+              <m:e>
+                <m:sSub>
+                  <m:sSubPr>
+                    <m:ctrlPr>
+                      <w:rPr>
+                        <w:rFonts w:ascii="Cambria Math" w:eastAsiaTheme="minorEastAsia" w:hAnsi="Cambria Math"/>
+                        <w:i/>
+                        <w:lang w:val="en-US"/>
+                      </w:rPr>
+                    </m:ctrlPr>
+                  </m:sSubPr>
+                  <m:e>
+                    <m:r>
+                      <w:rPr>
+                        <w:rFonts w:ascii="Cambria Math" w:eastAsiaTheme="minorEastAsia" w:hAnsi="Cambria Math"/>
+                        <w:lang w:val="en-US"/>
+                      </w:rPr>
+                      <m:t>x</m:t>
+                    </m:r>
+                  </m:e>
+                  <m:sub>
+                    <m:r>
+                      <w:rPr>
+                        <w:rFonts w:ascii="Cambria Math" w:eastAsiaTheme="minorEastAsia" w:hAnsi="Cambria Math"/>
+                        <w:lang w:val="en-US"/>
+                      </w:rPr>
+                      <m:t>t</m:t>
+                    </m:r>
+                  </m:sub>
+                </m:sSub>
+                <m:d>
+                  <m:dPr>
+                    <m:ctrlPr>
+                      <w:rPr>
+                        <w:rFonts w:ascii="Cambria Math" w:eastAsiaTheme="minorEastAsia" w:hAnsi="Cambria Math"/>
+                        <w:i/>
+                        <w:lang w:val="en-US"/>
+                      </w:rPr>
+                    </m:ctrlPr>
+                  </m:dPr>
+                  <m:e>
+                    <m:r>
+                      <w:rPr>
+                        <w:rFonts w:ascii="Cambria Math" w:eastAsiaTheme="minorEastAsia" w:hAnsi="Cambria Math"/>
+                        <w:lang w:val="en-US"/>
+                      </w:rPr>
+                      <m:t>2</m:t>
+                    </m:r>
+                  </m:e>
+                </m:d>
+              </m:e>
+            </m:d>
+          </m:e>
+          <m:sup>
+            <m:r>
+              <w:rPr>
+                <w:rFonts w:ascii="Cambria Math" w:eastAsiaTheme="minorEastAsia" w:hAnsi="Cambria Math"/>
+                <w:lang w:val="en-US"/>
+              </w:rPr>
+              <m:t>3</m:t>
+            </m:r>
+          </m:sup>
+        </m:sSup>
+        <m:r>
+          <w:rPr>
+            <w:rFonts w:ascii="Cambria Math" w:eastAsiaTheme="minorEastAsia" w:hAnsi="Cambria Math"/>
+            <w:lang w:val="en-US"/>
+          </w:rPr>
+          <m:t>∧</m:t>
+        </m:r>
+        <m:r>
+          <w:rPr>
+            <w:rFonts w:ascii="Cambria Math" w:eastAsiaTheme="minorEastAsia" w:hAnsi="Cambria Math"/>
+            <w:lang w:val="en-US"/>
+          </w:rPr>
+          <m:t xml:space="preserve">  </m:t>
+        </m:r>
+        <m:sSub>
+          <m:sSubPr>
+            <m:ctrlPr>
+              <w:rPr>
+                <w:rFonts w:ascii="Cambria Math" w:eastAsiaTheme="minorEastAsia" w:hAnsi="Cambria Math"/>
+                <w:i/>
+                <w:lang w:val="en-US"/>
+              </w:rPr>
+            </m:ctrlPr>
+          </m:sSubPr>
+          <m:e>
+            <m:r>
+              <w:rPr>
+                <w:rFonts w:ascii="Cambria Math" w:eastAsiaTheme="minorEastAsia" w:hAnsi="Cambria Math"/>
+                <w:lang w:val="en-US"/>
+              </w:rPr>
+              <m:t>x</m:t>
+            </m:r>
+          </m:e>
+          <m:sub>
+            <m:r>
+              <w:rPr>
+                <w:rFonts w:ascii="Cambria Math" w:eastAsiaTheme="minorEastAsia" w:hAnsi="Cambria Math"/>
+                <w:lang w:val="en-US"/>
+              </w:rPr>
+              <m:t>t</m:t>
+            </m:r>
+          </m:sub>
+        </m:sSub>
+        <m:d>
+          <m:dPr>
+            <m:ctrlPr>
+              <w:rPr>
+                <w:rFonts w:ascii="Cambria Math" w:eastAsiaTheme="minorEastAsia" w:hAnsi="Cambria Math"/>
+                <w:i/>
+                <w:lang w:val="en-US"/>
+              </w:rPr>
+            </m:ctrlPr>
+          </m:dPr>
+          <m:e>
+            <m:r>
+              <w:rPr>
+                <w:rFonts w:ascii="Cambria Math" w:eastAsiaTheme="minorEastAsia" w:hAnsi="Cambria Math"/>
+                <w:lang w:val="en-US"/>
+              </w:rPr>
+              <m:t>4</m:t>
+            </m:r>
+          </m:e>
+        </m:d>
+        <m:r>
+          <w:rPr>
+            <w:rFonts w:ascii="Cambria Math" w:eastAsiaTheme="minorEastAsia" w:hAnsi="Cambria Math"/>
+            <w:lang w:val="en-US"/>
+          </w:rPr>
+          <m:t>=</m:t>
+        </m:r>
+        <m:sSup>
+          <m:sSupPr>
+            <m:ctrlPr>
+              <w:rPr>
+                <w:rFonts w:ascii="Cambria Math" w:eastAsiaTheme="minorEastAsia" w:hAnsi="Cambria Math"/>
+                <w:i/>
+                <w:lang w:val="en-US"/>
+              </w:rPr>
+            </m:ctrlPr>
+          </m:sSupPr>
+          <m:e>
+            <m:d>
+              <m:dPr>
+                <m:ctrlPr>
+                  <w:rPr>
+                    <w:rFonts w:ascii="Cambria Math" w:eastAsiaTheme="minorEastAsia" w:hAnsi="Cambria Math"/>
+                    <w:i/>
+                    <w:lang w:val="en-US"/>
+                  </w:rPr>
+                </m:ctrlPr>
+              </m:dPr>
+              <m:e>
+                <m:sSub>
+                  <m:sSubPr>
+                    <m:ctrlPr>
+                      <w:rPr>
+                        <w:rFonts w:ascii="Cambria Math" w:eastAsiaTheme="minorEastAsia" w:hAnsi="Cambria Math"/>
+                        <w:i/>
+                        <w:lang w:val="en-US"/>
+                      </w:rPr>
+                    </m:ctrlPr>
+                  </m:sSubPr>
+                  <m:e>
+                    <m:r>
+                      <w:rPr>
+                        <w:rFonts w:ascii="Cambria Math" w:eastAsiaTheme="minorEastAsia" w:hAnsi="Cambria Math"/>
+                        <w:lang w:val="en-US"/>
+                      </w:rPr>
+                      <m:t>x</m:t>
+                    </m:r>
+                  </m:e>
+                  <m:sub>
+                    <m:r>
+                      <w:rPr>
+                        <w:rFonts w:ascii="Cambria Math" w:eastAsiaTheme="minorEastAsia" w:hAnsi="Cambria Math"/>
+                        <w:lang w:val="en-US"/>
+                      </w:rPr>
+                      <m:t>t</m:t>
+                    </m:r>
+                  </m:sub>
+                </m:sSub>
+                <m:d>
+                  <m:dPr>
+                    <m:ctrlPr>
+                      <w:rPr>
+                        <w:rFonts w:ascii="Cambria Math" w:eastAsiaTheme="minorEastAsia" w:hAnsi="Cambria Math"/>
+                        <w:i/>
+                        <w:lang w:val="en-US"/>
+                      </w:rPr>
+                    </m:ctrlPr>
+                  </m:dPr>
+                  <m:e>
+                    <m:r>
+                      <w:rPr>
+                        <w:rFonts w:ascii="Cambria Math" w:eastAsiaTheme="minorEastAsia" w:hAnsi="Cambria Math"/>
+                        <w:lang w:val="en-US"/>
+                      </w:rPr>
+                      <m:t>3</m:t>
+                    </m:r>
+                  </m:e>
+                </m:d>
+                <m:r>
+                  <w:rPr>
+                    <w:rFonts w:ascii="Cambria Math" w:eastAsiaTheme="minorEastAsia" w:hAnsi="Cambria Math"/>
+                    <w:lang w:val="en-US"/>
+                  </w:rPr>
+                  <m:t>-</m:t>
+                </m:r>
+                <m:sSub>
+                  <m:sSubPr>
+                    <m:ctrlPr>
+                      <w:rPr>
+                        <w:rFonts w:ascii="Cambria Math" w:eastAsiaTheme="minorEastAsia" w:hAnsi="Cambria Math"/>
+                        <w:i/>
+                        <w:lang w:val="en-US"/>
+                      </w:rPr>
+                    </m:ctrlPr>
+                  </m:sSubPr>
+                  <m:e>
+                    <m:r>
+                      <w:rPr>
+                        <w:rFonts w:ascii="Cambria Math" w:eastAsiaTheme="minorEastAsia" w:hAnsi="Cambria Math"/>
+                        <w:lang w:val="en-US"/>
+                      </w:rPr>
+                      <m:t>x</m:t>
+                    </m:r>
+                  </m:e>
+                  <m:sub>
+                    <m:r>
+                      <w:rPr>
+                        <w:rFonts w:ascii="Cambria Math" w:eastAsiaTheme="minorEastAsia" w:hAnsi="Cambria Math"/>
+                        <w:lang w:val="en-US"/>
+                      </w:rPr>
+                      <m:t>t</m:t>
+                    </m:r>
+                  </m:sub>
+                </m:sSub>
+                <m:d>
+                  <m:dPr>
+                    <m:ctrlPr>
+                      <w:rPr>
+                        <w:rFonts w:ascii="Cambria Math" w:eastAsiaTheme="minorEastAsia" w:hAnsi="Cambria Math"/>
+                        <w:i/>
+                        <w:lang w:val="en-US"/>
+                      </w:rPr>
+                    </m:ctrlPr>
+                  </m:dPr>
+                  <m:e>
+                    <m:r>
+                      <w:rPr>
+                        <w:rFonts w:ascii="Cambria Math" w:eastAsiaTheme="minorEastAsia" w:hAnsi="Cambria Math"/>
+                        <w:lang w:val="en-US"/>
+                      </w:rPr>
+                      <m:t>1</m:t>
+                    </m:r>
+                  </m:e>
+                </m:d>
+              </m:e>
+            </m:d>
+          </m:e>
+          <m:sup>
+            <m:r>
+              <w:rPr>
+                <w:rFonts w:ascii="Cambria Math" w:eastAsiaTheme="minorEastAsia" w:hAnsi="Cambria Math"/>
+                <w:lang w:val="en-US"/>
+              </w:rPr>
+              <m:t>2</m:t>
+            </m:r>
+          </m:sup>
+        </m:sSup>
+      </m:oMath>
+    </w:p>
+    <w:p>
+      <w:pPr>
+        <w:rPr>
+          <w:rFonts w:eastAsiaTheme="minorEastAsia"/>
+          <w:lang w:val="en-US"/>
+        </w:rPr>
+      </w:pPr>
+      <w:r>
+        <w:rPr>
+          <w:rFonts w:eastAsiaTheme="minorEastAsia"/>
+          <w:lang w:val="en-US"/>
+        </w:rPr>
+        <w:t xml:space="preserve">For </w:t>
+      </w:r>
+      <m:oMath>
+        <m:r>
+          <w:rPr>
+            <w:rFonts w:ascii="Cambria Math" w:eastAsiaTheme="minorEastAsia" w:hAnsi="Cambria Math"/>
+            <w:lang w:val="en-US"/>
+          </w:rPr>
+          <m:t xml:space="preserve">m=3, X= </m:t>
+        </m:r>
+        <m:d>
+          <m:dPr>
+            <m:ctrlPr>
+              <w:rPr>
+                <w:rFonts w:ascii="Cambria Math" w:eastAsiaTheme="minorEastAsia" w:hAnsi="Cambria Math"/>
+                <w:i/>
+                <w:lang w:val="en-US"/>
+              </w:rPr>
+            </m:ctrlPr>
+          </m:dPr>
+          <m:e>
+            <m:m>
+              <m:mPr>
+                <m:mcs>
+                  <m:mc>
+                    <m:mcPr>
+                      <m:count m:val="1"/>
+                      <m:mcJc m:val="center"/>
+                    </m:mcPr>
+                  </m:mc>
+                </m:mcs>
+                <m:ctrlPr>
+                  <w:rPr>
+                    <w:rFonts w:ascii="Cambria Math" w:eastAsiaTheme="minorEastAsia" w:hAnsi="Cambria Math"/>
+                    <w:i/>
+                    <w:lang w:val="en-US"/>
+                  </w:rPr>
+                </m:ctrlPr>
+              </m:mPr>
+              <m:mr>
+                <m:e>
+                  <m:r>
+                    <w:rPr>
+                      <w:rFonts w:ascii="Cambria Math" w:eastAsiaTheme="minorEastAsia" w:hAnsi="Cambria Math"/>
+                      <w:lang w:val="en-US"/>
+                    </w:rPr>
+                    <m:t>[</m:t>
+                  </m:r>
+                  <m:sSub>
+                    <m:sSubPr>
+                      <m:ctrlPr>
+                        <w:rPr>
+                          <w:rFonts w:ascii="Cambria Math" w:eastAsiaTheme="minorEastAsia" w:hAnsi="Cambria Math"/>
+                          <w:i/>
+                          <w:lang w:val="en-US"/>
+                        </w:rPr>
+                      </m:ctrlPr>
+                    </m:sSubPr>
+                    <m:e>
+                      <m:r>
+                        <w:rPr>
+                          <w:rFonts w:ascii="Cambria Math" w:eastAsiaTheme="minorEastAsia" w:hAnsi="Cambria Math"/>
+                          <w:lang w:val="en-US"/>
+                        </w:rPr>
+                        <m:t>x</m:t>
+                      </m:r>
+                    </m:e>
+                    <m:sub>
+                      <m:r>
+                        <w:rPr>
+                          <w:rFonts w:ascii="Cambria Math" w:eastAsiaTheme="minorEastAsia" w:hAnsi="Cambria Math"/>
+                          <w:lang w:val="en-US"/>
+                        </w:rPr>
+                        <m:t>1</m:t>
+                      </m:r>
+                    </m:sub>
+                  </m:sSub>
+                  <m:r>
+                    <w:rPr>
+                      <w:rFonts w:ascii="Cambria Math" w:eastAsiaTheme="minorEastAsia" w:hAnsi="Cambria Math"/>
+                      <w:lang w:val="en-US"/>
+                    </w:rPr>
+                    <m:t>]</m:t>
+                  </m:r>
+                  <m:ctrlPr>
+                    <w:rPr>
+                      <w:rFonts w:ascii="Cambria Math" w:eastAsia="Cambria Math" w:hAnsi="Cambria Math" w:cs="Cambria Math"/>
+                      <w:i/>
+                      <w:lang w:val="en-US"/>
+                    </w:rPr>
+                  </m:ctrlPr>
+                </m:e>
+              </m:mr>
+              <m:mr>
+                <m:e>
+                  <m:r>
+                    <w:rPr>
+                      <w:rFonts w:ascii="Cambria Math" w:eastAsia="Cambria Math" w:hAnsi="Cambria Math" w:cs="Cambria Math"/>
+                      <w:lang w:val="en-US"/>
+                    </w:rPr>
+                    <m:t>[</m:t>
+                  </m:r>
+                  <m:sSub>
+                    <m:sSubPr>
+                      <m:ctrlPr>
+                        <w:rPr>
+                          <w:rFonts w:ascii="Cambria Math" w:eastAsia="Cambria Math" w:hAnsi="Cambria Math" w:cs="Cambria Math"/>
+                          <w:i/>
+                          <w:lang w:val="en-US"/>
+                        </w:rPr>
+                      </m:ctrlPr>
+                    </m:sSubPr>
+                    <m:e>
+                      <m:r>
+                        <w:rPr>
+                          <w:rFonts w:ascii="Cambria Math" w:eastAsia="Cambria Math" w:hAnsi="Cambria Math" w:cs="Cambria Math"/>
+                          <w:lang w:val="en-US"/>
+                        </w:rPr>
+                        <m:t>x</m:t>
+                      </m:r>
+                    </m:e>
+                    <m:sub>
+                      <m:r>
+                        <w:rPr>
+                          <w:rFonts w:ascii="Cambria Math" w:eastAsia="Cambria Math" w:hAnsi="Cambria Math" w:cs="Cambria Math"/>
+                          <w:lang w:val="en-US"/>
+                        </w:rPr>
+                        <m:t>2</m:t>
+                      </m:r>
+                    </m:sub>
+                  </m:sSub>
+                  <m:r>
+                    <w:rPr>
+                      <w:rFonts w:ascii="Cambria Math" w:eastAsia="Cambria Math" w:hAnsi="Cambria Math" w:cs="Cambria Math"/>
+                      <w:lang w:val="en-US"/>
+                    </w:rPr>
+                    <m:t>]</m:t>
+                  </m:r>
+                  <m:ctrlPr>
+                    <w:rPr>
+                      <w:rFonts w:ascii="Cambria Math" w:eastAsia="Cambria Math" w:hAnsi="Cambria Math" w:cs="Cambria Math"/>
+                      <w:i/>
+                      <w:lang w:val="en-US"/>
+                    </w:rPr>
+                  </m:ctrlPr>
+                </m:e>
+              </m:mr>
+              <m:mr>
+                <m:e>
+                  <m:r>
+                    <w:rPr>
+                      <w:rFonts w:ascii="Cambria Math" w:eastAsia="Cambria Math" w:hAnsi="Cambria Math" w:cs="Cambria Math"/>
+                      <w:lang w:val="en-US"/>
+                    </w:rPr>
+                    <m:t>[</m:t>
+                  </m:r>
+                  <m:sSub>
+                    <m:sSubPr>
+                      <m:ctrlPr>
+                        <w:rPr>
+                          <w:rFonts w:ascii="Cambria Math" w:eastAsia="Cambria Math" w:hAnsi="Cambria Math" w:cs="Cambria Math"/>
+                          <w:i/>
+                          <w:lang w:val="en-US"/>
+                        </w:rPr>
+                      </m:ctrlPr>
+                    </m:sSubPr>
+                    <m:e>
+                      <m:r>
+                        <w:rPr>
+                          <w:rFonts w:ascii="Cambria Math" w:eastAsia="Cambria Math" w:hAnsi="Cambria Math" w:cs="Cambria Math"/>
+                          <w:lang w:val="en-US"/>
+                        </w:rPr>
+                        <m:t>x</m:t>
+                      </m:r>
+                    </m:e>
+                    <m:sub>
+                      <m:r>
+                        <w:rPr>
+                          <w:rFonts w:ascii="Cambria Math" w:eastAsia="Cambria Math" w:hAnsi="Cambria Math" w:cs="Cambria Math"/>
+                          <w:lang w:val="en-US"/>
+                        </w:rPr>
+                        <m:t>3</m:t>
+                      </m:r>
+                    </m:sub>
+                  </m:sSub>
+                  <m:r>
+                    <w:rPr>
+                      <w:rFonts w:ascii="Cambria Math" w:eastAsia="Cambria Math" w:hAnsi="Cambria Math" w:cs="Cambria Math"/>
+                      <w:lang w:val="en-US"/>
+                    </w:rPr>
+                    <m:t>]</m:t>
+                  </m:r>
+                  <m:ctrlPr>
+                    <w:rPr>
+                      <w:rFonts w:ascii="Cambria Math" w:eastAsia="Cambria Math" w:hAnsi="Cambria Math" w:cs="Cambria Math"/>
+                      <w:i/>
+                      <w:lang w:val="en-US"/>
+                    </w:rPr>
+                  </m:ctrlPr>
+                </m:e>
+              </m:mr>
+              <m:mr>
+                <m:e>
+                  <m:d>
+                    <m:dPr>
+                      <m:begChr m:val="["/>
+                      <m:endChr m:val="]"/>
+                      <m:ctrlPr>
+                        <w:rPr>
+                          <w:rFonts w:ascii="Cambria Math" w:eastAsia="Cambria Math" w:hAnsi="Cambria Math" w:cs="Cambria Math"/>
+                          <w:i/>
+                          <w:lang w:val="en-US"/>
+                        </w:rPr>
+                      </m:ctrlPr>
+                    </m:dPr>
+                    <m:e>
+                      <m:sSub>
+                        <m:sSubPr>
+                          <m:ctrlPr>
+                            <w:rPr>
+                              <w:rFonts w:ascii="Cambria Math" w:eastAsia="Cambria Math" w:hAnsi="Cambria Math" w:cs="Cambria Math"/>
+                              <w:i/>
+                              <w:lang w:val="en-US"/>
+                            </w:rPr>
+                          </m:ctrlPr>
+                        </m:sSubPr>
+                        <m:e>
+                          <m:r>
+                            <w:rPr>
+                              <w:rFonts w:ascii="Cambria Math" w:eastAsia="Cambria Math" w:hAnsi="Cambria Math" w:cs="Cambria Math"/>
+                              <w:lang w:val="en-US"/>
+                            </w:rPr>
+                            <m:t>x</m:t>
+                          </m:r>
+                        </m:e>
+                        <m:sub>
+                          <m:r>
+                            <w:rPr>
+                              <w:rFonts w:ascii="Cambria Math" w:eastAsia="Cambria Math" w:hAnsi="Cambria Math" w:cs="Cambria Math"/>
+                              <w:lang w:val="en-US"/>
+                            </w:rPr>
+                            <m:t>4</m:t>
+                          </m:r>
+                        </m:sub>
+                      </m:sSub>
+                    </m:e>
+                  </m:d>
+                </m:e>
+              </m:mr>
+            </m:m>
+          </m:e>
+        </m:d>
+        <m:r>
+          <w:rPr>
+            <w:rFonts w:ascii="Cambria Math" w:eastAsiaTheme="minorEastAsia" w:hAnsi="Cambria Math"/>
+            <w:lang w:val="en-US"/>
+          </w:rPr>
+          <m:t xml:space="preserve">= </m:t>
+        </m:r>
+        <m:d>
+          <m:dPr>
+            <m:begChr m:val="["/>
+            <m:endChr m:val="]"/>
+            <m:ctrlPr>
+              <w:rPr>
+                <w:rFonts w:ascii="Cambria Math" w:eastAsiaTheme="minorEastAsia" w:hAnsi="Cambria Math"/>
+                <w:i/>
+                <w:lang w:val="en-US"/>
+              </w:rPr>
+            </m:ctrlPr>
+          </m:dPr>
+          <m:e>
+            <m:m>
+              <m:mPr>
+                <m:mcs>
+                  <m:mc>
+                    <m:mcPr>
+                      <m:count m:val="4"/>
+                      <m:mcJc m:val="center"/>
+                    </m:mcPr>
+                  </m:mc>
+                </m:mcs>
+                <m:ctrlPr>
+                  <w:rPr>
+                    <w:rFonts w:ascii="Cambria Math" w:eastAsiaTheme="minorEastAsia" w:hAnsi="Cambria Math"/>
+                    <w:i/>
+                    <w:lang w:val="en-US"/>
+                  </w:rPr>
+                </m:ctrlPr>
+              </m:mPr>
+              <m:mr>
+                <m:e>
+                  <m:r>
+                    <w:rPr>
+                      <w:rFonts w:ascii="Cambria Math" w:eastAsiaTheme="minorEastAsia" w:hAnsi="Cambria Math"/>
+                      <w:lang w:val="en-US"/>
+                    </w:rPr>
+                    <m:t>1</m:t>
+                  </m:r>
+                </m:e>
+                <m:e>
+                  <m:r>
+                    <w:rPr>
+                      <w:rFonts w:ascii="Cambria Math" w:eastAsiaTheme="minorEastAsia" w:hAnsi="Cambria Math"/>
+                      <w:lang w:val="en-US"/>
+                    </w:rPr>
+                    <m:t>0</m:t>
+                  </m:r>
+                  <m:ctrlPr>
+                    <w:rPr>
+                      <w:rFonts w:ascii="Cambria Math" w:eastAsia="Cambria Math" w:hAnsi="Cambria Math" w:cs="Cambria Math"/>
+                      <w:i/>
+                      <w:lang w:val="en-US"/>
+                    </w:rPr>
+                  </m:ctrlPr>
+                </m:e>
+                <m:e>
+                  <m:r>
+                    <w:rPr>
+                      <w:rFonts w:ascii="Cambria Math" w:eastAsia="Cambria Math" w:hAnsi="Cambria Math" w:cs="Cambria Math"/>
+                      <w:lang w:val="en-US"/>
+                    </w:rPr>
+                    <m:t>1</m:t>
+                  </m:r>
+                  <m:ctrlPr>
+                    <w:rPr>
+                      <w:rFonts w:ascii="Cambria Math" w:eastAsia="Cambria Math" w:hAnsi="Cambria Math" w:cs="Cambria Math"/>
+                      <w:i/>
+                      <w:lang w:val="en-US"/>
+                    </w:rPr>
+                  </m:ctrlPr>
+                </m:e>
+                <m:e>
+                  <m:r>
+                    <w:rPr>
+                      <w:rFonts w:ascii="Cambria Math" w:eastAsia="Cambria Math" w:hAnsi="Cambria Math" w:cs="Cambria Math"/>
+                      <w:lang w:val="en-US"/>
+                    </w:rPr>
+                    <m:t>0</m:t>
+                  </m:r>
+                </m:e>
+              </m:mr>
+              <m:mr>
+                <m:e>
+                  <m:r>
+                    <w:rPr>
+                      <w:rFonts w:ascii="Cambria Math" w:eastAsiaTheme="minorEastAsia" w:hAnsi="Cambria Math"/>
+                      <w:lang w:val="en-US"/>
+                    </w:rPr>
+                    <m:t>0</m:t>
+                  </m:r>
+                </m:e>
+                <m:e>
+                  <m:r>
+                    <w:rPr>
+                      <w:rFonts w:ascii="Cambria Math" w:eastAsiaTheme="minorEastAsia" w:hAnsi="Cambria Math"/>
+                      <w:lang w:val="en-US"/>
+                    </w:rPr>
+                    <m:t>1</m:t>
+                  </m:r>
+                  <m:ctrlPr>
+                    <w:rPr>
+                      <w:rFonts w:ascii="Cambria Math" w:eastAsia="Cambria Math" w:hAnsi="Cambria Math" w:cs="Cambria Math"/>
+                      <w:i/>
+                      <w:lang w:val="en-US"/>
+                    </w:rPr>
+                  </m:ctrlPr>
+                </m:e>
+                <m:e>
+                  <m:r>
+                    <w:rPr>
+                      <w:rFonts w:ascii="Cambria Math" w:eastAsia="Cambria Math" w:hAnsi="Cambria Math" w:cs="Cambria Math"/>
+                      <w:lang w:val="en-US"/>
+                    </w:rPr>
+                    <m:t>1</m:t>
+                  </m:r>
+                  <m:ctrlPr>
+                    <w:rPr>
+                      <w:rFonts w:ascii="Cambria Math" w:eastAsia="Cambria Math" w:hAnsi="Cambria Math" w:cs="Cambria Math"/>
+                      <w:i/>
+                      <w:lang w:val="en-US"/>
+                    </w:rPr>
+                  </m:ctrlPr>
+                </m:e>
+                <m:e>
+                  <m:r>
+                    <w:rPr>
+                      <w:rFonts w:ascii="Cambria Math" w:eastAsia="Cambria Math" w:hAnsi="Cambria Math" w:cs="Cambria Math"/>
+                      <w:lang w:val="en-US"/>
+                    </w:rPr>
+                    <m:t>1</m:t>
+                  </m:r>
+                  <m:ctrlPr>
+                    <w:rPr>
+                      <w:rFonts w:ascii="Cambria Math" w:eastAsia="Cambria Math" w:hAnsi="Cambria Math" w:cs="Cambria Math"/>
+                      <w:i/>
+                      <w:lang w:val="en-US"/>
+                    </w:rPr>
+                  </m:ctrlPr>
+                </m:e>
+              </m:mr>
+              <m:mr>
+                <m:e>
+                  <m:r>
+                    <w:rPr>
+                      <w:rFonts w:ascii="Cambria Math" w:eastAsia="Cambria Math" w:hAnsi="Cambria Math" w:cs="Cambria Math"/>
+                      <w:lang w:val="en-US"/>
+                    </w:rPr>
+                    <m:t>2</m:t>
+                  </m:r>
+                  <m:ctrlPr>
+                    <w:rPr>
+                      <w:rFonts w:ascii="Cambria Math" w:eastAsia="Cambria Math" w:hAnsi="Cambria Math" w:cs="Cambria Math"/>
+                      <w:i/>
+                      <w:lang w:val="en-US"/>
+                    </w:rPr>
+                  </m:ctrlPr>
+                </m:e>
+                <m:e>
+                  <m:r>
+                    <w:rPr>
+                      <w:rFonts w:ascii="Cambria Math" w:eastAsia="Cambria Math" w:hAnsi="Cambria Math" w:cs="Cambria Math"/>
+                      <w:lang w:val="en-US"/>
+                    </w:rPr>
+                    <m:t>1</m:t>
+                  </m:r>
+                  <m:ctrlPr>
+                    <w:rPr>
+                      <w:rFonts w:ascii="Cambria Math" w:eastAsia="Cambria Math" w:hAnsi="Cambria Math" w:cs="Cambria Math"/>
+                      <w:i/>
+                      <w:lang w:val="en-US"/>
+                    </w:rPr>
+                  </m:ctrlPr>
+                </m:e>
+                <m:e>
+                  <m:r>
+                    <w:rPr>
+                      <w:rFonts w:ascii="Cambria Math" w:eastAsia="Cambria Math" w:hAnsi="Cambria Math" w:cs="Cambria Math"/>
+                      <w:lang w:val="en-US"/>
+                    </w:rPr>
+                    <m:t>5</m:t>
+                  </m:r>
+                  <m:ctrlPr>
+                    <w:rPr>
+                      <w:rFonts w:ascii="Cambria Math" w:eastAsia="Cambria Math" w:hAnsi="Cambria Math" w:cs="Cambria Math"/>
+                      <w:i/>
+                      <w:lang w:val="en-US"/>
+                    </w:rPr>
+                  </m:ctrlPr>
+                </m:e>
+                <m:e>
+                  <m:r>
+                    <w:rPr>
+                      <w:rFonts w:ascii="Cambria Math" w:eastAsia="Cambria Math" w:hAnsi="Cambria Math" w:cs="Cambria Math"/>
+                      <w:lang w:val="en-US"/>
+                    </w:rPr>
+                    <m:t>9</m:t>
+                  </m:r>
+                  <m:ctrlPr>
+                    <w:rPr>
+                      <w:rFonts w:ascii="Cambria Math" w:eastAsia="Cambria Math" w:hAnsi="Cambria Math" w:cs="Cambria Math"/>
+                      <w:i/>
+                      <w:lang w:val="en-US"/>
+                    </w:rPr>
+                  </m:ctrlPr>
+                </m:e>
+              </m:mr>
+              <m:mr>
+                <m:e>
+                  <m:r>
+                    <w:rPr>
+                      <w:rFonts w:ascii="Cambria Math" w:eastAsia="Cambria Math" w:hAnsi="Cambria Math" w:cs="Cambria Math"/>
+                      <w:lang w:val="en-US"/>
+                    </w:rPr>
+                    <m:t>2</m:t>
+                  </m:r>
+                  <m:ctrlPr>
+                    <w:rPr>
+                      <w:rFonts w:ascii="Cambria Math" w:eastAsia="Cambria Math" w:hAnsi="Cambria Math" w:cs="Cambria Math"/>
+                      <w:i/>
+                      <w:lang w:val="en-US"/>
+                    </w:rPr>
+                  </m:ctrlPr>
+                </m:e>
+                <m:e>
+                  <m:r>
+                    <w:rPr>
+                      <w:rFonts w:ascii="Cambria Math" w:eastAsia="Cambria Math" w:hAnsi="Cambria Math" w:cs="Cambria Math"/>
+                      <w:lang w:val="en-US"/>
+                    </w:rPr>
+                    <m:t>0</m:t>
+                  </m:r>
+                  <m:ctrlPr>
+                    <w:rPr>
+                      <w:rFonts w:ascii="Cambria Math" w:eastAsia="Cambria Math" w:hAnsi="Cambria Math" w:cs="Cambria Math"/>
+                      <w:i/>
+                      <w:lang w:val="en-US"/>
+                    </w:rPr>
+                  </m:ctrlPr>
+                </m:e>
+                <m:e>
+                  <m:r>
+                    <w:rPr>
+                      <w:rFonts w:ascii="Cambria Math" w:eastAsia="Cambria Math" w:hAnsi="Cambria Math" w:cs="Cambria Math"/>
+                      <w:lang w:val="en-US"/>
+                    </w:rPr>
+                    <m:t>4</m:t>
+                  </m:r>
+                  <m:ctrlPr>
+                    <w:rPr>
+                      <w:rFonts w:ascii="Cambria Math" w:eastAsia="Cambria Math" w:hAnsi="Cambria Math" w:cs="Cambria Math"/>
+                      <w:i/>
+                      <w:lang w:val="en-US"/>
+                    </w:rPr>
+                  </m:ctrlPr>
+                </m:e>
+                <m:e>
+                  <m:r>
+                    <w:rPr>
+                      <w:rFonts w:ascii="Cambria Math" w:eastAsia="Cambria Math" w:hAnsi="Cambria Math" w:cs="Cambria Math"/>
+                      <w:lang w:val="en-US"/>
+                    </w:rPr>
+                    <m:t>4</m:t>
+                  </m:r>
+                </m:e>
+              </m:mr>
+            </m:m>
+          </m:e>
+        </m:d>
+        <m:r>
+          <w:rPr>
+            <w:rFonts w:ascii="Cambria Math" w:eastAsiaTheme="minorEastAsia" w:hAnsi="Cambria Math"/>
+            <w:lang w:val="en-US"/>
+          </w:rPr>
+          <m:t>⇒</m:t>
+        </m:r>
+        <m:sSup>
+          <m:sSupPr>
+            <m:ctrlPr>
+              <w:rPr>
+                <w:rFonts w:ascii="Cambria Math" w:eastAsiaTheme="minorEastAsia" w:hAnsi="Cambria Math"/>
+                <w:i/>
+                <w:lang w:val="en-US"/>
+              </w:rPr>
+            </m:ctrlPr>
+          </m:sSupPr>
+          <m:e>
+            <m:r>
+              <w:rPr>
+                <w:rFonts w:ascii="Cambria Math" w:eastAsiaTheme="minorEastAsia" w:hAnsi="Cambria Math"/>
+                <w:lang w:val="en-US"/>
+              </w:rPr>
+              <m:t>X</m:t>
+            </m:r>
+          </m:e>
+          <m:sup>
+            <m:r>
+              <w:rPr>
+                <w:rFonts w:ascii="Cambria Math" w:eastAsiaTheme="minorEastAsia" w:hAnsi="Cambria Math"/>
+                <w:lang w:val="en-US"/>
+              </w:rPr>
+              <m:t>T</m:t>
+            </m:r>
+          </m:sup>
+        </m:sSup>
+        <m:r>
+          <w:rPr>
+            <w:rFonts w:ascii="Cambria Math" w:eastAsiaTheme="minorEastAsia" w:hAnsi="Cambria Math"/>
+            <w:lang w:val="en-US"/>
+          </w:rPr>
+          <m:t xml:space="preserve">X=  </m:t>
+        </m:r>
+        <m:d>
+          <m:dPr>
+            <m:begChr m:val="["/>
+            <m:endChr m:val="]"/>
+            <m:ctrlPr>
+              <w:rPr>
+                <w:rFonts w:ascii="Cambria Math" w:eastAsiaTheme="minorEastAsia" w:hAnsi="Cambria Math"/>
+                <w:i/>
+                <w:lang w:val="en-US"/>
+              </w:rPr>
+            </m:ctrlPr>
+          </m:dPr>
+          <m:e>
+            <m:m>
+              <m:mPr>
+                <m:mcs>
+                  <m:mc>
+                    <m:mcPr>
+                      <m:count m:val="4"/>
+                      <m:mcJc m:val="center"/>
+                    </m:mcPr>
+                  </m:mc>
+                </m:mcs>
+                <m:ctrlPr>
+                  <w:rPr>
+                    <w:rFonts w:ascii="Cambria Math" w:eastAsiaTheme="minorEastAsia" w:hAnsi="Cambria Math"/>
+                    <w:i/>
+                    <w:lang w:val="en-US"/>
+                  </w:rPr>
+                </m:ctrlPr>
+              </m:mPr>
+              <m:mr>
+                <m:e>
+                  <m:r>
+                    <w:rPr>
+                      <w:rFonts w:ascii="Cambria Math" w:eastAsiaTheme="minorEastAsia" w:hAnsi="Cambria Math"/>
+                      <w:lang w:val="en-US"/>
+                    </w:rPr>
+                    <m:t>9</m:t>
+                  </m:r>
+                </m:e>
+                <m:e>
+                  <m:r>
+                    <w:rPr>
+                      <w:rFonts w:ascii="Cambria Math" w:eastAsiaTheme="minorEastAsia" w:hAnsi="Cambria Math"/>
+                      <w:lang w:val="en-US"/>
+                    </w:rPr>
+                    <m:t>2</m:t>
+                  </m:r>
+                  <m:ctrlPr>
+                    <w:rPr>
+                      <w:rFonts w:ascii="Cambria Math" w:eastAsia="Cambria Math" w:hAnsi="Cambria Math" w:cs="Cambria Math"/>
+                      <w:i/>
+                      <w:lang w:val="en-US"/>
+                    </w:rPr>
+                  </m:ctrlPr>
+                </m:e>
+                <m:e>
+                  <m:r>
+                    <w:rPr>
+                      <w:rFonts w:ascii="Cambria Math" w:eastAsia="Cambria Math" w:hAnsi="Cambria Math" w:cs="Cambria Math"/>
+                      <w:lang w:val="en-US"/>
+                    </w:rPr>
+                    <m:t>1</m:t>
+                  </m:r>
+                  <m:r>
+                    <w:rPr>
+                      <w:rFonts w:ascii="Cambria Math" w:eastAsia="Cambria Math" w:hAnsi="Cambria Math" w:cs="Cambria Math"/>
+                      <w:lang w:val="en-US"/>
+                    </w:rPr>
+                    <m:t>9</m:t>
+                  </m:r>
+                  <m:ctrlPr>
+                    <w:rPr>
+                      <w:rFonts w:ascii="Cambria Math" w:eastAsia="Cambria Math" w:hAnsi="Cambria Math" w:cs="Cambria Math"/>
+                      <w:i/>
+                      <w:lang w:val="en-US"/>
+                    </w:rPr>
+                  </m:ctrlPr>
+                </m:e>
+                <m:e>
+                  <m:r>
+                    <w:rPr>
+                      <w:rFonts w:ascii="Cambria Math" w:eastAsia="Cambria Math" w:hAnsi="Cambria Math" w:cs="Cambria Math"/>
+                      <w:lang w:val="en-US"/>
+                    </w:rPr>
+                    <m:t>26</m:t>
+                  </m:r>
+                </m:e>
+              </m:mr>
+              <m:mr>
+                <m:e>
+                  <m:r>
+                    <w:rPr>
+                      <w:rFonts w:ascii="Cambria Math" w:eastAsiaTheme="minorEastAsia" w:hAnsi="Cambria Math"/>
+                      <w:lang w:val="en-US"/>
+                    </w:rPr>
+                    <m:t>2</m:t>
+                  </m:r>
+                </m:e>
+                <m:e>
+                  <m:r>
+                    <w:rPr>
+                      <w:rFonts w:ascii="Cambria Math" w:eastAsiaTheme="minorEastAsia" w:hAnsi="Cambria Math"/>
+                      <w:lang w:val="en-US"/>
+                    </w:rPr>
+                    <m:t>2</m:t>
+                  </m:r>
+                  <m:ctrlPr>
+                    <w:rPr>
+                      <w:rFonts w:ascii="Cambria Math" w:eastAsia="Cambria Math" w:hAnsi="Cambria Math" w:cs="Cambria Math"/>
+                      <w:i/>
+                      <w:lang w:val="en-US"/>
+                    </w:rPr>
+                  </m:ctrlPr>
+                </m:e>
+                <m:e>
+                  <m:r>
+                    <w:rPr>
+                      <w:rFonts w:ascii="Cambria Math" w:eastAsia="Cambria Math" w:hAnsi="Cambria Math" w:cs="Cambria Math"/>
+                      <w:lang w:val="en-US"/>
+                    </w:rPr>
+                    <m:t>6</m:t>
+                  </m:r>
+                  <m:ctrlPr>
+                    <w:rPr>
+                      <w:rFonts w:ascii="Cambria Math" w:eastAsia="Cambria Math" w:hAnsi="Cambria Math" w:cs="Cambria Math"/>
+                      <w:i/>
+                      <w:lang w:val="en-US"/>
+                    </w:rPr>
+                  </m:ctrlPr>
+                </m:e>
+                <m:e>
+                  <m:r>
+                    <w:rPr>
+                      <w:rFonts w:ascii="Cambria Math" w:eastAsia="Cambria Math" w:hAnsi="Cambria Math" w:cs="Cambria Math"/>
+                      <w:lang w:val="en-US"/>
+                    </w:rPr>
+                    <m:t>1</m:t>
+                  </m:r>
+                  <m:r>
+                    <w:rPr>
+                      <w:rFonts w:ascii="Cambria Math" w:eastAsia="Cambria Math" w:hAnsi="Cambria Math" w:cs="Cambria Math"/>
+                      <w:lang w:val="en-US"/>
+                    </w:rPr>
+                    <m:t>0</m:t>
+                  </m:r>
+                  <m:ctrlPr>
+                    <w:rPr>
+                      <w:rFonts w:ascii="Cambria Math" w:eastAsia="Cambria Math" w:hAnsi="Cambria Math" w:cs="Cambria Math"/>
+                      <w:i/>
+                      <w:lang w:val="en-US"/>
+                    </w:rPr>
+                  </m:ctrlPr>
+                </m:e>
+              </m:mr>
+              <m:mr>
+                <m:e>
+                  <m:r>
+                    <w:rPr>
+                      <w:rFonts w:ascii="Cambria Math" w:eastAsia="Cambria Math" w:hAnsi="Cambria Math" w:cs="Cambria Math"/>
+                      <w:lang w:val="en-US"/>
+                    </w:rPr>
+                    <m:t>19</m:t>
+                  </m:r>
+                  <m:ctrlPr>
+                    <w:rPr>
+                      <w:rFonts w:ascii="Cambria Math" w:eastAsia="Cambria Math" w:hAnsi="Cambria Math" w:cs="Cambria Math"/>
+                      <w:i/>
+                      <w:lang w:val="en-US"/>
+                    </w:rPr>
+                  </m:ctrlPr>
+                </m:e>
+                <m:e>
+                  <m:r>
+                    <w:rPr>
+                      <w:rFonts w:ascii="Cambria Math" w:eastAsia="Cambria Math" w:hAnsi="Cambria Math" w:cs="Cambria Math"/>
+                      <w:lang w:val="en-US"/>
+                    </w:rPr>
+                    <m:t>6</m:t>
+                  </m:r>
+                  <m:ctrlPr>
+                    <w:rPr>
+                      <w:rFonts w:ascii="Cambria Math" w:eastAsia="Cambria Math" w:hAnsi="Cambria Math" w:cs="Cambria Math"/>
+                      <w:i/>
+                      <w:lang w:val="en-US"/>
+                    </w:rPr>
+                  </m:ctrlPr>
+                </m:e>
+                <m:e>
+                  <m:r>
+                    <w:rPr>
+                      <w:rFonts w:ascii="Cambria Math" w:eastAsia="Cambria Math" w:hAnsi="Cambria Math" w:cs="Cambria Math"/>
+                      <w:lang w:val="en-US"/>
+                    </w:rPr>
+                    <m:t>43</m:t>
+                  </m:r>
+                  <m:ctrlPr>
+                    <w:rPr>
+                      <w:rFonts w:ascii="Cambria Math" w:eastAsia="Cambria Math" w:hAnsi="Cambria Math" w:cs="Cambria Math"/>
+                      <w:i/>
+                      <w:lang w:val="en-US"/>
+                    </w:rPr>
+                  </m:ctrlPr>
+                </m:e>
+                <m:e>
+                  <m:r>
+                    <w:rPr>
+                      <w:rFonts w:ascii="Cambria Math" w:eastAsia="Cambria Math" w:hAnsi="Cambria Math" w:cs="Cambria Math"/>
+                      <w:lang w:val="en-US"/>
+                    </w:rPr>
+                    <m:t>62</m:t>
+                  </m:r>
+                  <m:ctrlPr>
+                    <w:rPr>
+                      <w:rFonts w:ascii="Cambria Math" w:eastAsia="Cambria Math" w:hAnsi="Cambria Math" w:cs="Cambria Math"/>
+                      <w:i/>
+                      <w:lang w:val="en-US"/>
+                    </w:rPr>
+                  </m:ctrlPr>
+                </m:e>
+              </m:mr>
+              <m:mr>
+                <m:e>
+                  <m:r>
+                    <w:rPr>
+                      <w:rFonts w:ascii="Cambria Math" w:eastAsia="Cambria Math" w:hAnsi="Cambria Math" w:cs="Cambria Math"/>
+                      <w:lang w:val="en-US"/>
+                    </w:rPr>
+                    <m:t>2</m:t>
+                  </m:r>
+                  <m:r>
+                    <w:rPr>
+                      <w:rFonts w:ascii="Cambria Math" w:eastAsia="Cambria Math" w:hAnsi="Cambria Math" w:cs="Cambria Math"/>
+                      <w:lang w:val="en-US"/>
+                    </w:rPr>
+                    <m:t>6</m:t>
+                  </m:r>
+                  <m:ctrlPr>
+                    <w:rPr>
+                      <w:rFonts w:ascii="Cambria Math" w:eastAsia="Cambria Math" w:hAnsi="Cambria Math" w:cs="Cambria Math"/>
+                      <w:i/>
+                      <w:lang w:val="en-US"/>
+                    </w:rPr>
+                  </m:ctrlPr>
+                </m:e>
+                <m:e>
+                  <m:r>
+                    <w:rPr>
+                      <w:rFonts w:ascii="Cambria Math" w:eastAsia="Cambria Math" w:hAnsi="Cambria Math" w:cs="Cambria Math"/>
+                      <w:lang w:val="en-US"/>
+                    </w:rPr>
+                    <m:t>1</m:t>
+                  </m:r>
+                  <m:r>
+                    <w:rPr>
+                      <w:rFonts w:ascii="Cambria Math" w:eastAsia="Cambria Math" w:hAnsi="Cambria Math" w:cs="Cambria Math"/>
+                      <w:lang w:val="en-US"/>
+                    </w:rPr>
+                    <m:t>0</m:t>
+                  </m:r>
+                  <m:ctrlPr>
+                    <w:rPr>
+                      <w:rFonts w:ascii="Cambria Math" w:eastAsia="Cambria Math" w:hAnsi="Cambria Math" w:cs="Cambria Math"/>
+                      <w:i/>
+                      <w:lang w:val="en-US"/>
+                    </w:rPr>
+                  </m:ctrlPr>
+                </m:e>
+                <m:e>
+                  <m:r>
+                    <w:rPr>
+                      <w:rFonts w:ascii="Cambria Math" w:eastAsia="Cambria Math" w:hAnsi="Cambria Math" w:cs="Cambria Math"/>
+                      <w:lang w:val="en-US"/>
+                    </w:rPr>
+                    <m:t>62</m:t>
+                  </m:r>
+                  <m:ctrlPr>
+                    <w:rPr>
+                      <w:rFonts w:ascii="Cambria Math" w:eastAsia="Cambria Math" w:hAnsi="Cambria Math" w:cs="Cambria Math"/>
+                      <w:i/>
+                      <w:lang w:val="en-US"/>
+                    </w:rPr>
+                  </m:ctrlPr>
+                </m:e>
+                <m:e>
+                  <m:r>
+                    <w:rPr>
+                      <w:rFonts w:ascii="Cambria Math" w:eastAsia="Cambria Math" w:hAnsi="Cambria Math" w:cs="Cambria Math"/>
+                      <w:lang w:val="en-US"/>
+                    </w:rPr>
+                    <m:t>98</m:t>
+                  </m:r>
+                </m:e>
+              </m:mr>
+            </m:m>
+          </m:e>
+        </m:d>
+      </m:oMath>
+    </w:p>
+    <w:p>
+      <w:pPr>
+        <w:rPr>
+          <w:rFonts w:eastAsiaTheme="minorEastAsia"/>
+          <w:lang w:val="en-US"/>
+        </w:rPr>
+      </w:pPr>
+      <w:r>
+        <w:rPr>
+          <w:rFonts w:eastAsiaTheme="minorEastAsia"/>
+          <w:lang w:val="en-US"/>
+        </w:rPr>
+        <w:t>After performing g</w:t>
+      </w:r>
+      <w:r>
+        <w:rPr>
+          <w:rFonts w:eastAsiaTheme="minorEastAsia"/>
+          <w:lang w:val="en-US"/>
+        </w:rPr>
+        <w:t>aussian elimination</w:t>
+      </w:r>
+      <w:r>
+        <w:rPr>
+          <w:rFonts w:eastAsiaTheme="minorEastAsia"/>
+          <w:lang w:val="en-US"/>
+        </w:rPr>
+        <w:t xml:space="preserve"> on </w:t>
+      </w:r>
+      <m:oMath>
+        <m:sSup>
+          <m:sSupPr>
+            <m:ctrlPr>
+              <w:rPr>
+                <w:rFonts w:ascii="Cambria Math" w:eastAsiaTheme="minorEastAsia" w:hAnsi="Cambria Math"/>
+                <w:i/>
+                <w:lang w:val="en-US"/>
+              </w:rPr>
+            </m:ctrlPr>
+          </m:sSupPr>
+          <m:e>
+            <m:r>
+              <w:rPr>
+                <w:rFonts w:ascii="Cambria Math" w:eastAsiaTheme="minorEastAsia" w:hAnsi="Cambria Math"/>
+                <w:lang w:val="en-US"/>
+              </w:rPr>
+              <m:t>X</m:t>
+            </m:r>
+          </m:e>
+          <m:sup>
+            <m:r>
+              <w:rPr>
+                <w:rFonts w:ascii="Cambria Math" w:eastAsiaTheme="minorEastAsia" w:hAnsi="Cambria Math"/>
+                <w:lang w:val="en-US"/>
+              </w:rPr>
+              <m:t>T</m:t>
+            </m:r>
+          </m:sup>
+        </m:sSup>
+        <m:r>
+          <w:rPr>
+            <w:rFonts w:ascii="Cambria Math" w:eastAsiaTheme="minorEastAsia" w:hAnsi="Cambria Math"/>
+            <w:lang w:val="en-US"/>
+          </w:rPr>
+          <m:t>X</m:t>
+        </m:r>
+      </m:oMath>
+      <w:r>
+        <w:rPr>
+          <w:rFonts w:eastAsiaTheme="minorEastAsia"/>
+          <w:lang w:val="en-US"/>
+        </w:rPr>
+        <w:t xml:space="preserve"> we get </w:t>
+      </w:r>
+      <m:oMath>
+        <m:d>
+          <m:dPr>
+            <m:begChr m:val="["/>
+            <m:endChr m:val="]"/>
+            <m:ctrlPr>
+              <w:rPr>
+                <w:rFonts w:ascii="Cambria Math" w:eastAsiaTheme="minorEastAsia" w:hAnsi="Cambria Math"/>
+                <w:i/>
+                <w:lang w:val="en-US"/>
+              </w:rPr>
+            </m:ctrlPr>
+          </m:dPr>
+          <m:e>
+            <m:m>
+              <m:mPr>
+                <m:mcs>
+                  <m:mc>
+                    <m:mcPr>
+                      <m:count m:val="4"/>
+                      <m:mcJc m:val="center"/>
+                    </m:mcPr>
+                  </m:mc>
+                </m:mcs>
+                <m:ctrlPr>
+                  <w:rPr>
+                    <w:rFonts w:ascii="Cambria Math" w:eastAsiaTheme="minorEastAsia" w:hAnsi="Cambria Math"/>
+                    <w:i/>
+                    <w:lang w:val="en-US"/>
+                  </w:rPr>
+                </m:ctrlPr>
+              </m:mPr>
+              <m:mr>
+                <m:e>
+                  <m:r>
+                    <w:rPr>
+                      <w:rFonts w:ascii="Cambria Math" w:eastAsiaTheme="minorEastAsia" w:hAnsi="Cambria Math"/>
+                      <w:lang w:val="en-US"/>
+                    </w:rPr>
+                    <m:t>1</m:t>
+                  </m:r>
+                </m:e>
+                <m:e>
+                  <m:r>
+                    <w:rPr>
+                      <w:rFonts w:ascii="Cambria Math" w:eastAsiaTheme="minorEastAsia" w:hAnsi="Cambria Math"/>
+                      <w:lang w:val="en-US"/>
+                    </w:rPr>
+                    <m:t>0</m:t>
+                  </m:r>
+                  <m:ctrlPr>
+                    <w:rPr>
+                      <w:rFonts w:ascii="Cambria Math" w:eastAsia="Cambria Math" w:hAnsi="Cambria Math" w:cs="Cambria Math"/>
+                      <w:i/>
+                      <w:lang w:val="en-US"/>
+                    </w:rPr>
+                  </m:ctrlPr>
+                </m:e>
+                <m:e>
+                  <m:r>
+                    <w:rPr>
+                      <w:rFonts w:ascii="Cambria Math" w:eastAsia="Cambria Math" w:hAnsi="Cambria Math" w:cs="Cambria Math"/>
+                      <w:lang w:val="en-US"/>
+                    </w:rPr>
+                    <m:t>0</m:t>
+                  </m:r>
+                  <m:ctrlPr>
+                    <w:rPr>
+                      <w:rFonts w:ascii="Cambria Math" w:eastAsia="Cambria Math" w:hAnsi="Cambria Math" w:cs="Cambria Math"/>
+                      <w:i/>
+                      <w:lang w:val="en-US"/>
+                    </w:rPr>
+                  </m:ctrlPr>
+                </m:e>
+                <m:e>
+                  <m:r>
+                    <w:rPr>
+                      <w:rFonts w:ascii="Cambria Math" w:eastAsia="Cambria Math" w:hAnsi="Cambria Math" w:cs="Cambria Math"/>
+                      <w:lang w:val="en-US"/>
+                    </w:rPr>
+                    <m:t>0</m:t>
+                  </m:r>
+                </m:e>
+              </m:mr>
+              <m:mr>
+                <m:e>
+                  <m:r>
+                    <w:rPr>
+                      <w:rFonts w:ascii="Cambria Math" w:eastAsiaTheme="minorEastAsia" w:hAnsi="Cambria Math"/>
+                      <w:lang w:val="en-US"/>
+                    </w:rPr>
+                    <m:t>0</m:t>
+                  </m:r>
+                </m:e>
+                <m:e>
+                  <m:r>
+                    <w:rPr>
+                      <w:rFonts w:ascii="Cambria Math" w:eastAsiaTheme="minorEastAsia" w:hAnsi="Cambria Math"/>
+                      <w:lang w:val="en-US"/>
+                    </w:rPr>
+                    <m:t>1</m:t>
+                  </m:r>
+                  <m:ctrlPr>
+                    <w:rPr>
+                      <w:rFonts w:ascii="Cambria Math" w:eastAsia="Cambria Math" w:hAnsi="Cambria Math" w:cs="Cambria Math"/>
+                      <w:i/>
+                      <w:lang w:val="en-US"/>
+                    </w:rPr>
+                  </m:ctrlPr>
+                </m:e>
+                <m:e>
+                  <m:r>
+                    <w:rPr>
+                      <w:rFonts w:ascii="Cambria Math" w:eastAsia="Cambria Math" w:hAnsi="Cambria Math" w:cs="Cambria Math"/>
+                      <w:lang w:val="en-US"/>
+                    </w:rPr>
+                    <m:t>0</m:t>
+                  </m:r>
+                  <m:ctrlPr>
+                    <w:rPr>
+                      <w:rFonts w:ascii="Cambria Math" w:eastAsia="Cambria Math" w:hAnsi="Cambria Math" w:cs="Cambria Math"/>
+                      <w:i/>
+                      <w:lang w:val="en-US"/>
+                    </w:rPr>
+                  </m:ctrlPr>
+                </m:e>
+                <m:e>
+                  <m:r>
+                    <w:rPr>
+                      <w:rFonts w:ascii="Cambria Math" w:eastAsia="Cambria Math" w:hAnsi="Cambria Math" w:cs="Cambria Math"/>
+                      <w:lang w:val="en-US"/>
+                    </w:rPr>
+                    <m:t>0</m:t>
+                  </m:r>
+                  <m:ctrlPr>
+                    <w:rPr>
+                      <w:rFonts w:ascii="Cambria Math" w:eastAsia="Cambria Math" w:hAnsi="Cambria Math" w:cs="Cambria Math"/>
+                      <w:i/>
+                      <w:lang w:val="en-US"/>
+                    </w:rPr>
+                  </m:ctrlPr>
+                </m:e>
+              </m:mr>
+              <m:mr>
+                <m:e>
+                  <m:r>
+                    <w:rPr>
+                      <w:rFonts w:ascii="Cambria Math" w:eastAsia="Cambria Math" w:hAnsi="Cambria Math" w:cs="Cambria Math"/>
+                      <w:lang w:val="en-US"/>
+                    </w:rPr>
+                    <m:t>0</m:t>
+                  </m:r>
+                  <m:ctrlPr>
+                    <w:rPr>
+                      <w:rFonts w:ascii="Cambria Math" w:eastAsia="Cambria Math" w:hAnsi="Cambria Math" w:cs="Cambria Math"/>
+                      <w:i/>
+                      <w:lang w:val="en-US"/>
+                    </w:rPr>
+                  </m:ctrlPr>
+                </m:e>
+                <m:e>
+                  <m:r>
+                    <w:rPr>
+                      <w:rFonts w:ascii="Cambria Math" w:eastAsia="Cambria Math" w:hAnsi="Cambria Math" w:cs="Cambria Math"/>
+                      <w:lang w:val="en-US"/>
+                    </w:rPr>
+                    <m:t>0</m:t>
+                  </m:r>
+                  <m:ctrlPr>
+                    <w:rPr>
+                      <w:rFonts w:ascii="Cambria Math" w:eastAsia="Cambria Math" w:hAnsi="Cambria Math" w:cs="Cambria Math"/>
+                      <w:i/>
+                      <w:lang w:val="en-US"/>
+                    </w:rPr>
+                  </m:ctrlPr>
+                </m:e>
+                <m:e>
+                  <m:r>
+                    <w:rPr>
+                      <w:rFonts w:ascii="Cambria Math" w:eastAsia="Cambria Math" w:hAnsi="Cambria Math" w:cs="Cambria Math"/>
+                      <w:lang w:val="en-US"/>
+                    </w:rPr>
+                    <m:t>1</m:t>
+                  </m:r>
+                  <m:ctrlPr>
+                    <w:rPr>
+                      <w:rFonts w:ascii="Cambria Math" w:eastAsia="Cambria Math" w:hAnsi="Cambria Math" w:cs="Cambria Math"/>
+                      <w:i/>
+                      <w:lang w:val="en-US"/>
+                    </w:rPr>
+                  </m:ctrlPr>
+                </m:e>
+                <m:e>
+                  <m:r>
+                    <w:rPr>
+                      <w:rFonts w:ascii="Cambria Math" w:eastAsia="Cambria Math" w:hAnsi="Cambria Math" w:cs="Cambria Math"/>
+                      <w:lang w:val="en-US"/>
+                    </w:rPr>
+                    <m:t>0</m:t>
+                  </m:r>
+                  <m:ctrlPr>
+                    <w:rPr>
+                      <w:rFonts w:ascii="Cambria Math" w:eastAsia="Cambria Math" w:hAnsi="Cambria Math" w:cs="Cambria Math"/>
+                      <w:i/>
+                      <w:lang w:val="en-US"/>
+                    </w:rPr>
+                  </m:ctrlPr>
+                </m:e>
+              </m:mr>
+              <m:mr>
+                <m:e>
+                  <m:r>
+                    <w:rPr>
+                      <w:rFonts w:ascii="Cambria Math" w:eastAsia="Cambria Math" w:hAnsi="Cambria Math" w:cs="Cambria Math"/>
+                      <w:lang w:val="en-US"/>
+                    </w:rPr>
+                    <m:t>0</m:t>
+                  </m:r>
+                  <m:ctrlPr>
+                    <w:rPr>
+                      <w:rFonts w:ascii="Cambria Math" w:eastAsia="Cambria Math" w:hAnsi="Cambria Math" w:cs="Cambria Math"/>
+                      <w:i/>
+                      <w:lang w:val="en-US"/>
+                    </w:rPr>
+                  </m:ctrlPr>
+                </m:e>
+                <m:e>
+                  <m:r>
+                    <w:rPr>
+                      <w:rFonts w:ascii="Cambria Math" w:eastAsia="Cambria Math" w:hAnsi="Cambria Math" w:cs="Cambria Math"/>
+                      <w:lang w:val="en-US"/>
+                    </w:rPr>
+                    <m:t>0</m:t>
+                  </m:r>
+                  <m:ctrlPr>
+                    <w:rPr>
+                      <w:rFonts w:ascii="Cambria Math" w:eastAsia="Cambria Math" w:hAnsi="Cambria Math" w:cs="Cambria Math"/>
+                      <w:i/>
+                      <w:lang w:val="en-US"/>
+                    </w:rPr>
+                  </m:ctrlPr>
+                </m:e>
+                <m:e>
+                  <m:r>
+                    <w:rPr>
+                      <w:rFonts w:ascii="Cambria Math" w:eastAsia="Cambria Math" w:hAnsi="Cambria Math" w:cs="Cambria Math"/>
+                      <w:lang w:val="en-US"/>
+                    </w:rPr>
+                    <m:t>0</m:t>
+                  </m:r>
+                  <m:ctrlPr>
+                    <w:rPr>
+                      <w:rFonts w:ascii="Cambria Math" w:eastAsia="Cambria Math" w:hAnsi="Cambria Math" w:cs="Cambria Math"/>
+                      <w:i/>
+                      <w:lang w:val="en-US"/>
+                    </w:rPr>
+                  </m:ctrlPr>
+                </m:e>
+                <m:e>
+                  <m:r>
+                    <w:rPr>
+                      <w:rFonts w:ascii="Cambria Math" w:eastAsia="Cambria Math" w:hAnsi="Cambria Math" w:cs="Cambria Math"/>
+                      <w:lang w:val="en-US"/>
+                    </w:rPr>
+                    <m:t>1</m:t>
+                  </m:r>
+                </m:e>
+              </m:mr>
+            </m:m>
+          </m:e>
+        </m:d>
+      </m:oMath>
+      <w:r>
+        <w:rPr>
+          <w:rFonts w:eastAsiaTheme="minorEastAsia"/>
+          <w:lang w:val="en-US"/>
+        </w:rPr>
+        <w:t xml:space="preserve"> </w:t>
+      </w:r>
+    </w:p>
+    <w:p>
+      <w:pPr>
+        <w:rPr>
+          <w:rFonts w:eastAsiaTheme="minorEastAsia"/>
+          <w:lang w:val="en-US"/>
+        </w:rPr>
+      </w:pPr>
+      <w:r>
+        <w:rPr>
+          <w:rFonts w:eastAsiaTheme="minorEastAsia"/>
+          <w:lang w:val="en-US"/>
+        </w:rPr>
+        <w:t xml:space="preserve">We got all the eigenvalues are 1, therefore the distortion </w:t>
+      </w:r>
+      <w:r>
+        <w:rPr>
+          <w:rFonts w:eastAsiaTheme="minorEastAsia"/>
+          <w:lang w:val="en-US"/>
+        </w:rPr>
+        <w:t>is sum</w:t>
+      </w:r>
+      <w:r>
+        <w:rPr>
+          <w:rFonts w:eastAsiaTheme="minorEastAsia"/>
+          <w:lang w:val="en-US"/>
+        </w:rPr>
+        <w:t xml:space="preserve"> of</w:t>
+      </w:r>
+      <w:r>
+        <w:rPr>
+          <w:rFonts w:eastAsiaTheme="minorEastAsia"/>
+          <w:lang w:val="en-US"/>
+        </w:rPr>
+        <w:t xml:space="preserve"> positives and </w:t>
+      </w:r>
+      <m:oMath>
+        <m:r>
+          <w:rPr>
+            <w:rFonts w:ascii="Cambria Math" w:eastAsiaTheme="minorEastAsia" w:hAnsi="Cambria Math"/>
+            <w:lang w:val="en-US"/>
+          </w:rPr>
+          <m:t>&gt;0</m:t>
+        </m:r>
+      </m:oMath>
+      <w:r>
+        <w:rPr>
+          <w:rFonts w:eastAsiaTheme="minorEastAsia"/>
+          <w:lang w:val="en-US"/>
+        </w:rPr>
+        <w:t>.</w:t>
+      </w:r>
     </w:p>
     <w:p>
       <w:pPr>

</xml_diff>

<commit_message>
fixed kmeans, updated tables in doc
</commit_message>
<xml_diff>
--- a/ex3/ans.docx
+++ b/ex3/ans.docx
@@ -27,22 +27,22 @@
           <w:lang w:val="en-US"/>
         </w:rPr>
         <w:drawing>
-          <wp:anchor distT="0" distB="0" distL="114300" distR="114300" simplePos="0" relativeHeight="251661312" behindDoc="1" locked="0" layoutInCell="1" allowOverlap="1" wp14:anchorId="0D49A00C" wp14:editId="68BE1AC5">
+          <wp:anchor distT="0" distB="0" distL="114300" distR="114300" simplePos="0" relativeHeight="251661312" behindDoc="1" locked="0" layoutInCell="1" allowOverlap="1" wp14:anchorId="0D49A00C" wp14:editId="6CCC426B">
             <wp:simplePos x="0" y="0"/>
             <wp:positionH relativeFrom="page">
-              <wp:align>left</wp:align>
+              <wp:posOffset>6350</wp:posOffset>
             </wp:positionH>
             <wp:positionV relativeFrom="paragraph">
-              <wp:posOffset>180975</wp:posOffset>
+              <wp:posOffset>225425</wp:posOffset>
             </wp:positionV>
-            <wp:extent cx="7563485" cy="1181100"/>
-            <wp:effectExtent l="0" t="0" r="0" b="0"/>
+            <wp:extent cx="7533005" cy="1712595"/>
+            <wp:effectExtent l="0" t="0" r="0" b="1905"/>
             <wp:wrapTight wrapText="bothSides">
               <wp:wrapPolygon edited="0">
                 <wp:start x="0" y="0"/>
-                <wp:lineTo x="0" y="21252"/>
-                <wp:lineTo x="21544" y="21252"/>
-                <wp:lineTo x="21544" y="0"/>
+                <wp:lineTo x="0" y="21384"/>
+                <wp:lineTo x="21522" y="21384"/>
+                <wp:lineTo x="21522" y="0"/>
                 <wp:lineTo x="0" y="0"/>
               </wp:wrapPolygon>
             </wp:wrapTight>
@@ -54,7 +54,7 @@
               <a:graphicData uri="http://schemas.openxmlformats.org/drawingml/2006/picture">
                 <pic:pic xmlns:pic="http://schemas.openxmlformats.org/drawingml/2006/picture">
                   <pic:nvPicPr>
-                    <pic:cNvPr id="0" name="Picture 1"/>
+                    <pic:cNvPr id="3" name="Picture 3"/>
                     <pic:cNvPicPr>
                       <a:picLocks noChangeAspect="1" noChangeArrowheads="1"/>
                     </pic:cNvPicPr>
@@ -67,7 +67,6 @@
                         </a:ext>
                       </a:extLst>
                     </a:blip>
-                    <a:srcRect/>
                     <a:stretch>
                       <a:fillRect/>
                     </a:stretch>
@@ -75,7 +74,7 @@
                   <pic:spPr bwMode="auto">
                     <a:xfrm>
                       <a:off x="0" y="0"/>
-                      <a:ext cx="7575484" cy="1182883"/>
+                      <a:ext cx="7533005" cy="1712595"/>
                     </a:xfrm>
                     <a:prstGeom prst="rect">
                       <a:avLst/>
@@ -116,26 +115,26 @@
           <w:lang w:val="en-US"/>
         </w:rPr>
         <w:drawing>
-          <wp:anchor distT="0" distB="0" distL="114300" distR="114300" simplePos="0" relativeHeight="251663360" behindDoc="1" locked="0" layoutInCell="1" allowOverlap="1" wp14:anchorId="65492F22" wp14:editId="207F1A0F">
+          <wp:anchor distT="0" distB="0" distL="114300" distR="114300" simplePos="0" relativeHeight="251663360" behindDoc="1" locked="0" layoutInCell="1" allowOverlap="1" wp14:anchorId="15B27B0C" wp14:editId="3C99AE3B">
             <wp:simplePos x="0" y="0"/>
             <wp:positionH relativeFrom="page">
-              <wp:posOffset>0</wp:posOffset>
+              <wp:posOffset>29210</wp:posOffset>
             </wp:positionH>
             <wp:positionV relativeFrom="paragraph">
-              <wp:posOffset>1647825</wp:posOffset>
+              <wp:posOffset>1986915</wp:posOffset>
             </wp:positionV>
-            <wp:extent cx="7563485" cy="1179830"/>
-            <wp:effectExtent l="0" t="0" r="0" b="1270"/>
+            <wp:extent cx="7528560" cy="1712595"/>
+            <wp:effectExtent l="0" t="0" r="0" b="1905"/>
             <wp:wrapTight wrapText="bothSides">
               <wp:wrapPolygon edited="0">
                 <wp:start x="0" y="0"/>
-                <wp:lineTo x="0" y="21274"/>
-                <wp:lineTo x="21544" y="21274"/>
-                <wp:lineTo x="21544" y="0"/>
+                <wp:lineTo x="0" y="21384"/>
+                <wp:lineTo x="21534" y="21384"/>
+                <wp:lineTo x="21534" y="0"/>
                 <wp:lineTo x="0" y="0"/>
               </wp:wrapPolygon>
             </wp:wrapTight>
-            <wp:docPr id="5" name="Picture 5"/>
+            <wp:docPr id="4" name="Picture 4"/>
             <wp:cNvGraphicFramePr>
               <a:graphicFrameLocks xmlns:a="http://schemas.openxmlformats.org/drawingml/2006/main" noChangeAspect="1"/>
             </wp:cNvGraphicFramePr>
@@ -143,7 +142,7 @@
               <a:graphicData uri="http://schemas.openxmlformats.org/drawingml/2006/picture">
                 <pic:pic xmlns:pic="http://schemas.openxmlformats.org/drawingml/2006/picture">
                   <pic:nvPicPr>
-                    <pic:cNvPr id="5" name="Picture 5"/>
+                    <pic:cNvPr id="4" name="Picture 4"/>
                     <pic:cNvPicPr>
                       <a:picLocks noChangeAspect="1" noChangeArrowheads="1"/>
                     </pic:cNvPicPr>
@@ -163,7 +162,7 @@
                   <pic:spPr bwMode="auto">
                     <a:xfrm>
                       <a:off x="0" y="0"/>
-                      <a:ext cx="7563485" cy="1179830"/>
+                      <a:ext cx="7528560" cy="1712595"/>
                     </a:xfrm>
                     <a:prstGeom prst="rect">
                       <a:avLst/>
@@ -214,9 +213,23 @@
       </w:pPr>
       <w:r>
         <w:rPr>
+          <w:lang w:val="en-US"/>
+        </w:rPr>
+        <w:br w:type="page"/>
+      </w:r>
+    </w:p>
+    <w:p>
+      <w:pPr>
+        <w:rPr>
+          <w:lang w:val="en-US"/>
+        </w:rPr>
+      </w:pPr>
+      <w:r>
+        <w:rPr>
           <w:noProof/>
           <w:lang w:val="en-US"/>
         </w:rPr>
+        <w:lastRenderedPageBreak/>
         <w:drawing>
           <wp:anchor distT="0" distB="0" distL="114300" distR="114300" simplePos="0" relativeHeight="251660288" behindDoc="0" locked="0" layoutInCell="1" allowOverlap="1" wp14:anchorId="5D731AC5" wp14:editId="78DD6BBA">
             <wp:simplePos x="0" y="0"/>
@@ -1477,7 +1490,6 @@
         <m:r>
           <w:rPr>
             <w:rFonts w:ascii="Cambria Math" w:eastAsiaTheme="minorEastAsia" w:hAnsi="Cambria Math"/>
-            <w:color w:val="C00000"/>
             <w:lang w:val="en-US"/>
           </w:rPr>
           <m:t>g</m:t>
@@ -1488,7 +1500,6 @@
               <w:rPr>
                 <w:rFonts w:ascii="Cambria Math" w:eastAsiaTheme="minorEastAsia" w:hAnsi="Cambria Math"/>
                 <w:i/>
-                <w:color w:val="C00000"/>
                 <w:lang w:val="en-US"/>
               </w:rPr>
             </m:ctrlPr>
@@ -1497,7 +1508,6 @@
             <m:r>
               <w:rPr>
                 <w:rFonts w:ascii="Cambria Math" w:eastAsiaTheme="minorEastAsia" w:hAnsi="Cambria Math"/>
-                <w:color w:val="C00000"/>
                 <w:lang w:val="en-US"/>
               </w:rPr>
               <m:t>w</m:t>
@@ -1507,7 +1517,6 @@
         <m:r>
           <w:rPr>
             <w:rFonts w:ascii="Cambria Math" w:eastAsiaTheme="minorEastAsia" w:hAnsi="Cambria Math"/>
-            <w:color w:val="C00000"/>
             <w:lang w:val="en-US"/>
           </w:rPr>
           <m:t>=</m:t>
@@ -1518,7 +1527,6 @@
               <w:rPr>
                 <w:rFonts w:ascii="Cambria Math" w:eastAsiaTheme="minorEastAsia" w:hAnsi="Cambria Math"/>
                 <w:i/>
-                <w:color w:val="C00000"/>
                 <w:lang w:val="en-US"/>
               </w:rPr>
             </m:ctrlPr>
@@ -1527,7 +1535,6 @@
             <m:r>
               <w:rPr>
                 <w:rFonts w:ascii="Cambria Math" w:eastAsiaTheme="minorEastAsia" w:hAnsi="Cambria Math"/>
-                <w:color w:val="C00000"/>
                 <w:lang w:val="en-US"/>
               </w:rPr>
               <m:t>λ</m:t>
@@ -1537,7 +1544,6 @@
             <m:r>
               <w:rPr>
                 <w:rFonts w:ascii="Cambria Math" w:eastAsiaTheme="minorEastAsia" w:hAnsi="Cambria Math"/>
-                <w:color w:val="C00000"/>
                 <w:lang w:val="en-US"/>
               </w:rPr>
               <m:t>2</m:t>
@@ -1547,7 +1553,6 @@
         <m:r>
           <w:rPr>
             <w:rFonts w:ascii="Cambria Math" w:eastAsiaTheme="minorEastAsia" w:hAnsi="Cambria Math"/>
-            <w:color w:val="C00000"/>
             <w:lang w:val="en-US"/>
           </w:rPr>
           <m:t>*</m:t>
@@ -1558,7 +1563,6 @@
               <w:rPr>
                 <w:rFonts w:ascii="Cambria Math" w:eastAsiaTheme="minorEastAsia" w:hAnsi="Cambria Math"/>
                 <w:i/>
-                <w:color w:val="C00000"/>
                 <w:lang w:val="en-US"/>
               </w:rPr>
             </m:ctrlPr>
@@ -1567,7 +1571,6 @@
             <m:r>
               <w:rPr>
                 <w:rFonts w:ascii="Cambria Math" w:eastAsiaTheme="minorEastAsia" w:hAnsi="Cambria Math"/>
-                <w:color w:val="C00000"/>
                 <w:lang w:val="en-US"/>
               </w:rPr>
               <m:t>1</m:t>
@@ -1581,7 +1584,6 @@
                   <w:rPr>
                     <w:rFonts w:ascii="Cambria Math" w:eastAsiaTheme="minorEastAsia" w:hAnsi="Cambria Math"/>
                     <w:i/>
-                    <w:color w:val="C00000"/>
                     <w:lang w:val="en-US"/>
                   </w:rPr>
                 </m:ctrlPr>
@@ -1591,7 +1593,6 @@
                 <m:r>
                   <w:rPr>
                     <w:rFonts w:ascii="Cambria Math" w:eastAsiaTheme="minorEastAsia" w:hAnsi="Cambria Math"/>
-                    <w:color w:val="C00000"/>
                     <w:lang w:val="en-US"/>
                   </w:rPr>
                   <m:t>2</m:t>
@@ -1603,7 +1604,6 @@
         <m:r>
           <w:rPr>
             <w:rFonts w:ascii="Cambria Math" w:eastAsiaTheme="minorEastAsia" w:hAnsi="Cambria Math"/>
-            <w:color w:val="C00000"/>
             <w:lang w:val="en-US"/>
           </w:rPr>
           <m:t>*</m:t>
@@ -1614,7 +1614,6 @@
               <w:rPr>
                 <w:rFonts w:ascii="Cambria Math" w:eastAsiaTheme="minorEastAsia" w:hAnsi="Cambria Math"/>
                 <w:i/>
-                <w:color w:val="C00000"/>
                 <w:lang w:val="en-US"/>
               </w:rPr>
             </m:ctrlPr>
@@ -1623,7 +1622,6 @@
             <m:r>
               <w:rPr>
                 <w:rFonts w:ascii="Cambria Math" w:eastAsiaTheme="minorEastAsia" w:hAnsi="Cambria Math"/>
-                <w:color w:val="C00000"/>
                 <w:lang w:val="en-US"/>
               </w:rPr>
               <m:t>1</m:t>
@@ -1637,7 +1635,6 @@
                   <w:rPr>
                     <w:rFonts w:ascii="Cambria Math" w:eastAsiaTheme="minorEastAsia" w:hAnsi="Cambria Math"/>
                     <w:i/>
-                    <w:color w:val="C00000"/>
                     <w:lang w:val="en-US"/>
                   </w:rPr>
                 </m:ctrlPr>
@@ -1647,7 +1644,6 @@
                 <m:r>
                   <w:rPr>
                     <w:rFonts w:ascii="Cambria Math" w:eastAsiaTheme="minorEastAsia" w:hAnsi="Cambria Math"/>
-                    <w:color w:val="C00000"/>
                     <w:lang w:val="en-US"/>
                   </w:rPr>
                   <m:t>w</m:t>
@@ -1660,7 +1656,6 @@
       <w:r>
         <w:rPr>
           <w:rFonts w:eastAsiaTheme="minorEastAsia"/>
-          <w:color w:val="C00000"/>
           <w:lang w:val="en-US"/>
         </w:rPr>
         <w:t xml:space="preserve"> </w:t>
@@ -2323,14 +2318,7 @@
                       <w:rFonts w:ascii="Cambria Math" w:eastAsiaTheme="minorEastAsia" w:hAnsi="Cambria Math"/>
                       <w:lang w:val="en-US"/>
                     </w:rPr>
-                    <m:t>w</m:t>
-                  </m:r>
-                  <m:r>
-                    <w:rPr>
-                      <w:rFonts w:ascii="Cambria Math" w:eastAsiaTheme="minorEastAsia" w:hAnsi="Cambria Math"/>
-                      <w:lang w:val="en-US"/>
-                    </w:rPr>
-                    <m:t>,</m:t>
+                    <m:t>w,</m:t>
                   </m:r>
                   <m:sSub>
                     <m:sSubPr>
@@ -7215,14 +7203,7 @@
                   <w:rFonts w:ascii="Cambria Math" w:eastAsiaTheme="minorEastAsia" w:hAnsi="Cambria Math"/>
                   <w:lang w:val="en-US"/>
                 </w:rPr>
-                <m:t>argmax</m:t>
-              </m:r>
-              <m:r>
-                <w:rPr>
-                  <w:rFonts w:ascii="Cambria Math" w:eastAsiaTheme="minorEastAsia" w:hAnsi="Cambria Math"/>
-                  <w:lang w:val="en-US"/>
-                </w:rPr>
-                <m:t>(</m:t>
+                <m:t>argmax(</m:t>
               </m:r>
             </m:e>
             <m:lim>
@@ -7240,14 +7221,7 @@
               <w:rFonts w:ascii="Cambria Math" w:eastAsiaTheme="minorEastAsia" w:hAnsi="Cambria Math"/>
               <w:lang w:val="en-US"/>
             </w:rPr>
-            <m:t xml:space="preserve"> </m:t>
-          </m:r>
-          <m:r>
-            <w:rPr>
-              <w:rFonts w:ascii="Cambria Math" w:eastAsiaTheme="minorEastAsia" w:hAnsi="Cambria Math"/>
-              <w:lang w:val="en-US"/>
-            </w:rPr>
-            <m:t>P</m:t>
+            <m:t xml:space="preserve"> P</m:t>
           </m:r>
           <m:d>
             <m:dPr>
@@ -7697,21 +7671,7 @@
             <w:rFonts w:ascii="Cambria Math" w:eastAsiaTheme="minorEastAsia" w:hAnsi="Cambria Math"/>
             <w:lang w:val="en-US"/>
           </w:rPr>
-          <m:t>=</m:t>
-        </m:r>
-        <m:r>
-          <w:rPr>
-            <w:rFonts w:ascii="Cambria Math" w:eastAsiaTheme="minorEastAsia" w:hAnsi="Cambria Math"/>
-            <w:lang w:val="en-US"/>
-          </w:rPr>
-          <m:t>0</m:t>
-        </m:r>
-        <m:r>
-          <w:rPr>
-            <w:rFonts w:ascii="Cambria Math" w:eastAsiaTheme="minorEastAsia" w:hAnsi="Cambria Math"/>
-            <w:lang w:val="en-US"/>
-          </w:rPr>
-          <m:t>⇒</m:t>
+          <m:t>=0⇒</m:t>
         </m:r>
       </m:oMath>
       <w:r>
@@ -7805,21 +7765,7 @@
                 <w:rFonts w:ascii="Cambria Math" w:eastAsiaTheme="minorEastAsia" w:hAnsi="Cambria Math"/>
                 <w:lang w:val="en-US"/>
               </w:rPr>
-              <m:t>1,</m:t>
-            </m:r>
-            <m:r>
-              <w:rPr>
-                <w:rFonts w:ascii="Cambria Math" w:eastAsiaTheme="minorEastAsia" w:hAnsi="Cambria Math"/>
-                <w:lang w:val="en-US"/>
-              </w:rPr>
-              <m:t>-</m:t>
-            </m:r>
-            <m:r>
-              <w:rPr>
-                <w:rFonts w:ascii="Cambria Math" w:eastAsiaTheme="minorEastAsia" w:hAnsi="Cambria Math"/>
-                <w:lang w:val="en-US"/>
-              </w:rPr>
-              <m:t xml:space="preserve"> 1</m:t>
+              <m:t>1,- 1</m:t>
             </m:r>
           </m:e>
         </m:d>
@@ -7910,14 +7856,7 @@
             <w:rFonts w:ascii="Cambria Math" w:eastAsiaTheme="minorEastAsia" w:hAnsi="Cambria Math"/>
             <w:lang w:val="en-US"/>
           </w:rPr>
-          <m:t>&lt;</m:t>
-        </m:r>
-        <m:r>
-          <w:rPr>
-            <w:rFonts w:ascii="Cambria Math" w:eastAsiaTheme="minorEastAsia" w:hAnsi="Cambria Math"/>
-            <w:lang w:val="en-US"/>
-          </w:rPr>
-          <m:t xml:space="preserve"> P</m:t>
+          <m:t>&lt; P</m:t>
         </m:r>
         <m:d>
           <m:dPr>
@@ -8016,21 +7955,7 @@
                 <w:rFonts w:ascii="Cambria Math" w:eastAsiaTheme="minorEastAsia" w:hAnsi="Cambria Math"/>
                 <w:lang w:val="en-US"/>
               </w:rPr>
-              <m:t>1,</m:t>
-            </m:r>
-            <m:r>
-              <w:rPr>
-                <w:rFonts w:ascii="Cambria Math" w:eastAsiaTheme="minorEastAsia" w:hAnsi="Cambria Math"/>
-                <w:lang w:val="en-US"/>
-              </w:rPr>
-              <m:t>-</m:t>
-            </m:r>
-            <m:r>
-              <w:rPr>
-                <w:rFonts w:ascii="Cambria Math" w:eastAsiaTheme="minorEastAsia" w:hAnsi="Cambria Math"/>
-                <w:lang w:val="en-US"/>
-              </w:rPr>
-              <m:t xml:space="preserve"> 1</m:t>
+              <m:t>1,- 1</m:t>
             </m:r>
           </m:e>
         </m:d>
@@ -8048,14 +7973,7 @@
             <w:rFonts w:ascii="Cambria Math" w:eastAsiaTheme="minorEastAsia" w:hAnsi="Cambria Math"/>
             <w:lang w:val="en-US"/>
           </w:rPr>
-          <m:t xml:space="preserve"> -</m:t>
-        </m:r>
-        <m:r>
-          <w:rPr>
-            <w:rFonts w:ascii="Cambria Math" w:eastAsiaTheme="minorEastAsia" w:hAnsi="Cambria Math"/>
-            <w:lang w:val="en-US"/>
-          </w:rPr>
-          <m:t>1</m:t>
+          <m:t xml:space="preserve"> -1</m:t>
         </m:r>
       </m:oMath>
     </w:p>
@@ -8188,14 +8106,7 @@
             <w:rFonts w:ascii="Cambria Math" w:eastAsiaTheme="minorEastAsia" w:hAnsi="Cambria Math"/>
             <w:lang w:val="en-US"/>
           </w:rPr>
-          <m:t>&gt;</m:t>
-        </m:r>
-        <m:r>
-          <w:rPr>
-            <w:rFonts w:ascii="Cambria Math" w:eastAsiaTheme="minorEastAsia" w:hAnsi="Cambria Math"/>
-            <w:lang w:val="en-US"/>
-          </w:rPr>
-          <m:t xml:space="preserve"> P</m:t>
+          <m:t>&gt; P</m:t>
         </m:r>
         <m:d>
           <m:dPr>

</xml_diff>

<commit_message>
only 2d and 8 left
</commit_message>
<xml_diff>
--- a/ex3/ans.docx
+++ b/ex3/ans.docx
@@ -27,25 +27,17 @@
           <w:lang w:val="en-US"/>
         </w:rPr>
         <w:drawing>
-          <wp:anchor distT="0" distB="0" distL="114300" distR="114300" simplePos="0" relativeHeight="251661312" behindDoc="1" locked="0" layoutInCell="1" allowOverlap="1" wp14:anchorId="0D49A00C" wp14:editId="6CCC426B">
+          <wp:anchor distT="0" distB="0" distL="114300" distR="114300" simplePos="0" relativeHeight="251661312" behindDoc="1" locked="0" layoutInCell="1" allowOverlap="1" wp14:anchorId="0D49A00C" wp14:editId="6A0B3154">
             <wp:simplePos x="0" y="0"/>
             <wp:positionH relativeFrom="page">
               <wp:posOffset>6350</wp:posOffset>
             </wp:positionH>
             <wp:positionV relativeFrom="paragraph">
-              <wp:posOffset>225425</wp:posOffset>
+              <wp:posOffset>222250</wp:posOffset>
             </wp:positionV>
             <wp:extent cx="7533005" cy="1712595"/>
             <wp:effectExtent l="0" t="0" r="0" b="1905"/>
-            <wp:wrapTight wrapText="bothSides">
-              <wp:wrapPolygon edited="0">
-                <wp:start x="0" y="0"/>
-                <wp:lineTo x="0" y="21384"/>
-                <wp:lineTo x="21522" y="21384"/>
-                <wp:lineTo x="21522" y="0"/>
-                <wp:lineTo x="0" y="0"/>
-              </wp:wrapPolygon>
-            </wp:wrapTight>
+            <wp:wrapSquare wrapText="bothSides"/>
             <wp:docPr id="3" name="Picture 3"/>
             <wp:cNvGraphicFramePr>
               <a:graphicFrameLocks xmlns:a="http://schemas.openxmlformats.org/drawingml/2006/main" noChangeAspect="1"/>
@@ -105,35 +97,209 @@
     </w:p>
     <w:p>
       <w:pPr>
+        <w:jc w:val="both"/>
         <w:rPr>
           <w:lang w:val="en-US"/>
         </w:rPr>
       </w:pPr>
       <w:r>
         <w:rPr>
+          <w:lang w:val="en-US"/>
+        </w:rPr>
+        <w:t>The error</w:t>
+      </w:r>
+      <w:r>
+        <w:rPr>
+          <w:lang w:val="en-US"/>
+        </w:rPr>
+        <w:t xml:space="preserve"> on cluster</w:t>
+      </w:r>
+      <w:r>
+        <w:rPr>
+          <w:lang w:val="en-US"/>
+        </w:rPr>
+        <w:t xml:space="preserve"> is calculated by taking the number of wrong labels in the cluster and dividing it by the cluster </w:t>
+      </w:r>
+      <w:proofErr w:type="gramStart"/>
+      <w:r>
+        <w:rPr>
+          <w:lang w:val="en-US"/>
+        </w:rPr>
+        <w:t>size</w:t>
+      </w:r>
+      <w:proofErr w:type="gramEnd"/>
+    </w:p>
+    <w:p>
+      <w:pPr>
+        <w:rPr>
+          <w:lang w:val="en-US"/>
+        </w:rPr>
+      </w:pPr>
+      <w:r>
+        <w:rPr>
+          <w:lang w:val="en-US"/>
+        </w:rPr>
+        <w:t xml:space="preserve">By this calculation we can deduct that the algorithm classified correctly </w:t>
+      </w:r>
+      <w:r>
+        <w:rPr>
+          <w:lang w:val="en-US"/>
+        </w:rPr>
+        <w:t>wrong about</w:t>
+      </w:r>
+      <w:r>
+        <w:rPr>
+          <w:lang w:val="en-US"/>
+        </w:rPr>
+        <w:t xml:space="preserve"> </w:t>
+      </w:r>
+      <w:r>
+        <w:rPr>
+          <w:lang w:val="en-US"/>
+        </w:rPr>
+        <w:t xml:space="preserve">419 </w:t>
+      </w:r>
+      <w:r>
+        <w:rPr>
+          <w:lang w:val="en-US"/>
+        </w:rPr>
+        <w:t xml:space="preserve">samples, therefore the error </w:t>
+      </w:r>
+      <w:proofErr w:type="gramStart"/>
+      <w:r>
+        <w:rPr>
+          <w:lang w:val="en-US"/>
+        </w:rPr>
+        <w:t>is</w:t>
+      </w:r>
+      <w:proofErr w:type="gramEnd"/>
+    </w:p>
+    <w:p>
+      <w:pPr>
+        <w:rPr>
+          <w:lang w:val="en-US"/>
+        </w:rPr>
+      </w:pPr>
+      <m:oMathPara>
+        <m:oMath>
+          <m:f>
+            <m:fPr>
+              <m:ctrlPr>
+                <w:rPr>
+                  <w:rFonts w:ascii="Cambria Math" w:hAnsi="Cambria Math"/>
+                  <w:i/>
+                  <w:lang w:val="en-US"/>
+                </w:rPr>
+              </m:ctrlPr>
+            </m:fPr>
+            <m:num>
+              <m:r>
+                <w:rPr>
+                  <w:rFonts w:ascii="Cambria Math" w:hAnsi="Cambria Math"/>
+                  <w:lang w:val="en-US"/>
+                </w:rPr>
+                <m:t>419</m:t>
+              </m:r>
+            </m:num>
+            <m:den>
+              <m:r>
+                <w:rPr>
+                  <w:rFonts w:ascii="Cambria Math" w:hAnsi="Cambria Math"/>
+                  <w:lang w:val="en-US"/>
+                </w:rPr>
+                <m:t>100</m:t>
+              </m:r>
+            </m:den>
+          </m:f>
+          <m:r>
+            <w:rPr>
+              <w:rFonts w:ascii="Cambria Math" w:hAnsi="Cambria Math"/>
+              <w:lang w:val="en-US"/>
+            </w:rPr>
+            <m:t>=0.</m:t>
+          </m:r>
+          <m:r>
+            <w:rPr>
+              <w:rFonts w:ascii="Cambria Math" w:hAnsi="Cambria Math"/>
+              <w:lang w:val="en-US"/>
+            </w:rPr>
+            <m:t>419</m:t>
+          </m:r>
+          <m:r>
+            <w:rPr>
+              <w:rFonts w:ascii="Cambria Math" w:hAnsi="Cambria Math"/>
+              <w:lang w:val="en-US"/>
+            </w:rPr>
+            <m:t>=</m:t>
+          </m:r>
+          <m:r>
+            <w:rPr>
+              <w:rFonts w:ascii="Cambria Math" w:hAnsi="Cambria Math"/>
+              <w:lang w:val="en-US"/>
+            </w:rPr>
+            <m:t>41</m:t>
+          </m:r>
+          <m:r>
+            <w:rPr>
+              <w:rFonts w:ascii="Cambria Math" w:hAnsi="Cambria Math"/>
+              <w:lang w:val="en-US"/>
+            </w:rPr>
+            <m:t>.</m:t>
+          </m:r>
+          <m:r>
+            <w:rPr>
+              <w:rFonts w:ascii="Cambria Math" w:hAnsi="Cambria Math"/>
+              <w:lang w:val="en-US"/>
+            </w:rPr>
+            <m:t>9</m:t>
+          </m:r>
+          <m:r>
+            <w:rPr>
+              <w:rFonts w:ascii="Cambria Math" w:hAnsi="Cambria Math"/>
+              <w:lang w:val="en-US"/>
+            </w:rPr>
+            <m:t>%</m:t>
+          </m:r>
+        </m:oMath>
+      </m:oMathPara>
+    </w:p>
+    <w:p>
+      <w:pPr>
+        <w:rPr>
+          <w:lang w:val="en-US"/>
+        </w:rPr>
+      </w:pPr>
+    </w:p>
+    <w:p>
+      <w:pPr>
+        <w:rPr>
+          <w:lang w:val="en-US"/>
+        </w:rPr>
+      </w:pPr>
+    </w:p>
+    <w:p>
+      <w:pPr>
+        <w:rPr>
+          <w:lang w:val="en-US"/>
+        </w:rPr>
+      </w:pPr>
+      <w:r>
+        <w:rPr>
           <w:noProof/>
           <w:lang w:val="en-US"/>
         </w:rPr>
         <w:drawing>
-          <wp:anchor distT="0" distB="0" distL="114300" distR="114300" simplePos="0" relativeHeight="251663360" behindDoc="1" locked="0" layoutInCell="1" allowOverlap="1" wp14:anchorId="15B27B0C" wp14:editId="3C99AE3B">
+          <wp:anchor distT="0" distB="0" distL="114300" distR="114300" simplePos="0" relativeHeight="251663360" behindDoc="1" locked="0" layoutInCell="1" allowOverlap="1" wp14:anchorId="15B27B0C" wp14:editId="50773F64">
             <wp:simplePos x="0" y="0"/>
             <wp:positionH relativeFrom="page">
-              <wp:posOffset>29210</wp:posOffset>
+              <wp:posOffset>31750</wp:posOffset>
             </wp:positionH>
             <wp:positionV relativeFrom="paragraph">
-              <wp:posOffset>1986915</wp:posOffset>
+              <wp:posOffset>330200</wp:posOffset>
             </wp:positionV>
             <wp:extent cx="7528560" cy="1712595"/>
             <wp:effectExtent l="0" t="0" r="0" b="1905"/>
-            <wp:wrapTight wrapText="bothSides">
-              <wp:wrapPolygon edited="0">
-                <wp:start x="0" y="0"/>
-                <wp:lineTo x="0" y="21384"/>
-                <wp:lineTo x="21534" y="21384"/>
-                <wp:lineTo x="21534" y="0"/>
-                <wp:lineTo x="0" y="0"/>
-              </wp:wrapPolygon>
-            </wp:wrapTight>
+            <wp:wrapSquare wrapText="bothSides"/>
             <wp:docPr id="4" name="Picture 4"/>
             <wp:cNvGraphicFramePr>
               <a:graphicFrameLocks xmlns:a="http://schemas.openxmlformats.org/drawingml/2006/main" noChangeAspect="1"/>
@@ -197,6 +363,50 @@
           <w:lang w:val="en-US"/>
         </w:rPr>
       </w:pPr>
+      <w:r>
+        <w:rPr>
+          <w:lang w:val="en-US"/>
+        </w:rPr>
+        <w:t xml:space="preserve">The same way we calculated the error before, now we get that the error is </w:t>
+      </w:r>
+      <m:oMath>
+        <m:f>
+          <m:fPr>
+            <m:ctrlPr>
+              <w:rPr>
+                <w:rFonts w:ascii="Cambria Math" w:hAnsi="Cambria Math"/>
+                <w:i/>
+                <w:lang w:val="en-US"/>
+              </w:rPr>
+            </m:ctrlPr>
+          </m:fPr>
+          <m:num>
+            <m:r>
+              <w:rPr>
+                <w:rFonts w:ascii="Cambria Math" w:hAnsi="Cambria Math"/>
+                <w:lang w:val="en-US"/>
+              </w:rPr>
+              <m:t>258</m:t>
+            </m:r>
+          </m:num>
+          <m:den>
+            <m:r>
+              <w:rPr>
+                <w:rFonts w:ascii="Cambria Math" w:hAnsi="Cambria Math"/>
+                <w:lang w:val="en-US"/>
+              </w:rPr>
+              <m:t>300</m:t>
+            </m:r>
+          </m:den>
+        </m:f>
+        <m:r>
+          <w:rPr>
+            <w:rFonts w:ascii="Cambria Math" w:hAnsi="Cambria Math"/>
+            <w:lang w:val="en-US"/>
+          </w:rPr>
+          <m:t>=0.863.. ≈86.3%</m:t>
+        </m:r>
+      </m:oMath>
     </w:p>
     <w:p>
       <w:pPr>
@@ -204,12 +414,6 @@
           <w:lang w:val="en-US"/>
         </w:rPr>
       </w:pPr>
-      <w:r>
-        <w:rPr>
-          <w:lang w:val="en-US"/>
-        </w:rPr>
-        <w:t>(e)</w:t>
-      </w:r>
     </w:p>
     <w:p>
       <w:pPr>
@@ -219,11 +423,114 @@
       </w:pPr>
       <w:r>
         <w:rPr>
+          <w:lang w:val="en-US"/>
+        </w:rPr>
+        <w:t>Clearly k-means worked better for this problem.</w:t>
+      </w:r>
+    </w:p>
+    <w:p>
+      <w:pPr>
+        <w:rPr>
+          <w:lang w:val="en-US"/>
+        </w:rPr>
+      </w:pPr>
+    </w:p>
+    <w:p>
+      <w:pPr>
+        <w:rPr>
+          <w:lang w:val="en-US"/>
+        </w:rPr>
+      </w:pPr>
+    </w:p>
+    <w:p>
+      <w:pPr>
+        <w:rPr>
+          <w:lang w:val="en-US"/>
+        </w:rPr>
+      </w:pPr>
+    </w:p>
+    <w:p>
+      <w:pPr>
+        <w:rPr>
+          <w:lang w:val="en-US"/>
+        </w:rPr>
+      </w:pPr>
+    </w:p>
+    <w:p>
+      <w:pPr>
+        <w:rPr>
+          <w:lang w:val="en-US"/>
+        </w:rPr>
+      </w:pPr>
+    </w:p>
+    <w:p>
+      <w:pPr>
+        <w:rPr>
+          <w:lang w:val="en-US"/>
+        </w:rPr>
+      </w:pPr>
+    </w:p>
+    <w:p>
+      <w:pPr>
+        <w:rPr>
+          <w:lang w:val="en-US"/>
+        </w:rPr>
+      </w:pPr>
+    </w:p>
+    <w:p>
+      <w:pPr>
+        <w:rPr>
+          <w:lang w:val="en-US"/>
+        </w:rPr>
+      </w:pPr>
+    </w:p>
+    <w:p>
+      <w:pPr>
+        <w:rPr>
+          <w:lang w:val="en-US"/>
+        </w:rPr>
+      </w:pPr>
+    </w:p>
+    <w:p>
+      <w:pPr>
+        <w:rPr>
+          <w:lang w:val="en-US"/>
+        </w:rPr>
+      </w:pPr>
+    </w:p>
+    <w:p>
+      <w:pPr>
+        <w:rPr>
+          <w:lang w:val="en-US"/>
+        </w:rPr>
+      </w:pPr>
+    </w:p>
+    <w:p>
+      <w:pPr>
+        <w:rPr>
+          <w:lang w:val="en-US"/>
+        </w:rPr>
+      </w:pPr>
+      <w:r>
+        <w:rPr>
+          <w:lang w:val="en-US"/>
+        </w:rPr>
+        <w:t>(e)</w:t>
+      </w:r>
+    </w:p>
+    <w:p>
+      <w:pPr>
+        <w:rPr>
+          <w:lang w:val="en-US"/>
+        </w:rPr>
+      </w:pPr>
+      <w:r>
+        <w:rPr>
           <w:noProof/>
           <w:lang w:val="en-US"/>
         </w:rPr>
         <w:drawing>
-          <wp:anchor distT="0" distB="0" distL="114300" distR="114300" simplePos="0" relativeHeight="251664384" behindDoc="0" locked="0" layoutInCell="1" allowOverlap="1" wp14:anchorId="4AE19978" wp14:editId="4859D826">
+          <wp:anchor distT="0" distB="0" distL="114300" distR="114300" simplePos="0" relativeHeight="251664384" behindDoc="0" locked="0" layoutInCell="1" allowOverlap="1" wp14:anchorId="4AE19978" wp14:editId="74D65F28">
             <wp:simplePos x="0" y="0"/>
             <wp:positionH relativeFrom="page">
               <wp:align>left</wp:align>
@@ -263,7 +570,7 @@
                   <pic:spPr bwMode="auto">
                     <a:xfrm>
                       <a:off x="0" y="0"/>
-                      <a:ext cx="7599133" cy="1730371"/>
+                      <a:ext cx="7546975" cy="1718310"/>
                     </a:xfrm>
                     <a:prstGeom prst="rect">
                       <a:avLst/>
@@ -308,17 +615,75 @@
       </w:pPr>
       <w:r>
         <w:rPr>
+          <w:lang w:val="en-US"/>
+        </w:rPr>
+        <w:t xml:space="preserve">Error: </w:t>
+      </w:r>
+      <m:oMath>
+        <m:f>
+          <m:fPr>
+            <m:ctrlPr>
+              <w:rPr>
+                <w:rFonts w:ascii="Cambria Math" w:hAnsi="Cambria Math"/>
+                <w:i/>
+                <w:lang w:val="en-US"/>
+              </w:rPr>
+            </m:ctrlPr>
+          </m:fPr>
+          <m:num>
+            <m:r>
+              <w:rPr>
+                <w:rFonts w:ascii="Cambria Math" w:hAnsi="Cambria Math"/>
+                <w:lang w:val="en-US"/>
+              </w:rPr>
+              <m:t>524</m:t>
+            </m:r>
+          </m:num>
+          <m:den>
+            <m:r>
+              <w:rPr>
+                <w:rFonts w:ascii="Cambria Math" w:hAnsi="Cambria Math"/>
+                <w:lang w:val="en-US"/>
+              </w:rPr>
+              <m:t>1000</m:t>
+            </m:r>
+          </m:den>
+        </m:f>
+        <m:r>
+          <w:rPr>
+            <w:rFonts w:ascii="Cambria Math" w:hAnsi="Cambria Math"/>
+            <w:lang w:val="en-US"/>
+          </w:rPr>
+          <m:t>=0.524=52.4%</m:t>
+        </m:r>
+      </m:oMath>
+    </w:p>
+    <w:p>
+      <w:pPr>
+        <w:rPr>
+          <w:lang w:val="en-US"/>
+        </w:rPr>
+      </w:pPr>
+    </w:p>
+    <w:p>
+      <w:pPr>
+        <w:rPr>
+          <w:lang w:val="en-US"/>
+        </w:rPr>
+      </w:pPr>
+      <w:r>
+        <w:rPr>
           <w:noProof/>
           <w:lang w:val="en-US"/>
         </w:rPr>
         <w:drawing>
-          <wp:anchor distT="0" distB="0" distL="114300" distR="114300" simplePos="0" relativeHeight="251665408" behindDoc="0" locked="0" layoutInCell="1" allowOverlap="1" wp14:anchorId="28FBCB45" wp14:editId="30F31184">
+          <wp:anchor distT="0" distB="0" distL="114300" distR="114300" simplePos="0" relativeHeight="251665408" behindDoc="0" locked="0" layoutInCell="1" allowOverlap="1" wp14:anchorId="28FBCB45" wp14:editId="28379C0A">
             <wp:simplePos x="0" y="0"/>
-            <wp:positionH relativeFrom="column">
-              <wp:posOffset>-908050</wp:posOffset>
+            <wp:positionH relativeFrom="page">
+              <wp:align>left</wp:align>
             </wp:positionH>
             <wp:positionV relativeFrom="paragraph">
-              <wp:posOffset>1910715</wp:posOffset>
+              <wp:posOffset>245817</wp:posOffset>
             </wp:positionV>
             <wp:extent cx="7551420" cy="1719580"/>
             <wp:effectExtent l="0" t="0" r="0" b="0"/>
@@ -382,11 +747,84 @@
         <w:t>Single-linkage</w:t>
       </w:r>
       <w:proofErr w:type="gramEnd"/>
-      <w:r>
-        <w:rPr>
-          <w:lang w:val="en-US"/>
-        </w:rPr>
-        <w:t>:</w:t>
+    </w:p>
+    <w:p>
+      <w:pPr>
+        <w:rPr>
+          <w:rFonts w:eastAsiaTheme="minorEastAsia"/>
+          <w:lang w:val="en-US"/>
+        </w:rPr>
+      </w:pPr>
+      <w:r>
+        <w:rPr>
+          <w:lang w:val="en-US"/>
+        </w:rPr>
+        <w:t xml:space="preserve">Error: </w:t>
+      </w:r>
+      <m:oMath>
+        <m:f>
+          <m:fPr>
+            <m:ctrlPr>
+              <w:rPr>
+                <w:rFonts w:ascii="Cambria Math" w:eastAsiaTheme="minorEastAsia" w:hAnsi="Cambria Math"/>
+                <w:i/>
+                <w:lang w:val="en-US"/>
+              </w:rPr>
+            </m:ctrlPr>
+          </m:fPr>
+          <m:num>
+            <m:r>
+              <w:rPr>
+                <w:rFonts w:ascii="Cambria Math" w:hAnsi="Cambria Math"/>
+                <w:lang w:val="en-US"/>
+              </w:rPr>
+              <m:t>260</m:t>
+            </m:r>
+            <m:ctrlPr>
+              <w:rPr>
+                <w:rFonts w:ascii="Cambria Math" w:hAnsi="Cambria Math"/>
+                <w:i/>
+                <w:lang w:val="en-US"/>
+              </w:rPr>
+            </m:ctrlPr>
+          </m:num>
+          <m:den>
+            <m:r>
+              <w:rPr>
+                <w:rFonts w:ascii="Cambria Math" w:eastAsiaTheme="minorEastAsia" w:hAnsi="Cambria Math"/>
+                <w:lang w:val="en-US"/>
+              </w:rPr>
+              <m:t>300</m:t>
+            </m:r>
+          </m:den>
+        </m:f>
+        <m:r>
+          <w:rPr>
+            <w:rFonts w:ascii="Cambria Math" w:eastAsiaTheme="minorEastAsia" w:hAnsi="Cambria Math"/>
+            <w:lang w:val="en-US"/>
+          </w:rPr>
+          <m:t>=0.866..≈86.6%</m:t>
+        </m:r>
+      </m:oMath>
+    </w:p>
+    <w:p>
+      <w:pPr>
+        <w:rPr>
+          <w:lang w:val="en-US"/>
+        </w:rPr>
+      </w:pPr>
+      <w:r>
+        <w:rPr>
+          <w:rFonts w:eastAsiaTheme="minorEastAsia"/>
+          <w:lang w:val="en-US"/>
+        </w:rPr>
+        <w:t>We can see that the k means algorithm got better results for k=10. It makes sense since we know the data is originally divided into 10 sets, each represent a digit.</w:t>
+      </w:r>
+      <w:r>
+        <w:rPr>
+          <w:lang w:val="en-US"/>
+        </w:rPr>
+        <w:br w:type="page"/>
       </w:r>
     </w:p>
     <w:p>
@@ -404,33 +842,19 @@
       </w:pPr>
       <w:r>
         <w:rPr>
-          <w:lang w:val="en-US"/>
-        </w:rPr>
-        <w:br w:type="page"/>
-      </w:r>
-    </w:p>
-    <w:p>
-      <w:pPr>
-        <w:rPr>
-          <w:lang w:val="en-US"/>
-        </w:rPr>
-      </w:pPr>
-      <w:r>
-        <w:rPr>
           <w:noProof/>
           <w:lang w:val="en-US"/>
         </w:rPr>
-        <w:lastRenderedPageBreak/>
         <w:drawing>
-          <wp:anchor distT="0" distB="0" distL="114300" distR="114300" simplePos="0" relativeHeight="251660288" behindDoc="0" locked="0" layoutInCell="1" allowOverlap="1" wp14:anchorId="5D731AC5" wp14:editId="78DD6BBA">
+          <wp:anchor distT="0" distB="0" distL="114300" distR="114300" simplePos="0" relativeHeight="251660288" behindDoc="0" locked="0" layoutInCell="1" allowOverlap="1" wp14:anchorId="5D731AC5" wp14:editId="5FCCD9FB">
             <wp:simplePos x="0" y="0"/>
             <wp:positionH relativeFrom="margin">
-              <wp:posOffset>-479984</wp:posOffset>
+              <wp:posOffset>-84839</wp:posOffset>
             </wp:positionH>
             <wp:positionV relativeFrom="paragraph">
-              <wp:posOffset>255931</wp:posOffset>
+              <wp:posOffset>356885</wp:posOffset>
             </wp:positionV>
-            <wp:extent cx="6593811" cy="3065069"/>
+            <wp:extent cx="6593205" cy="3064510"/>
             <wp:effectExtent l="0" t="0" r="0" b="2540"/>
             <wp:wrapSquare wrapText="bothSides"/>
             <wp:docPr id="2" name="Picture 2"/>
@@ -462,7 +886,7 @@
                   <pic:spPr bwMode="auto">
                     <a:xfrm>
                       <a:off x="0" y="0"/>
-                      <a:ext cx="6593811" cy="3065069"/>
+                      <a:ext cx="6593205" cy="3064510"/>
                     </a:xfrm>
                     <a:prstGeom prst="rect">
                       <a:avLst/>
@@ -475,6 +899,9 @@
                 </pic:pic>
               </a:graphicData>
             </a:graphic>
+            <wp14:sizeRelH relativeFrom="margin">
+              <wp14:pctWidth>0</wp14:pctWidth>
+            </wp14:sizeRelH>
           </wp:anchor>
         </w:drawing>
       </w:r>
@@ -482,7 +909,13 @@
         <w:rPr>
           <w:lang w:val="en-US"/>
         </w:rPr>
-        <w:t>2.(a)</w:t>
+        <w:t>2</w:t>
+      </w:r>
+      <w:r>
+        <w:rPr>
+          <w:lang w:val="en-US"/>
+        </w:rPr>
+        <w:t>.(a)</w:t>
       </w:r>
     </w:p>
     <w:p>
@@ -951,7 +1384,14 @@
           <w:rFonts w:eastAsiaTheme="minorEastAsia"/>
           <w:lang w:val="en-US"/>
         </w:rPr>
-        <w:t>(c) yes.</w:t>
+        <w:t>(c) yes</w:t>
+      </w:r>
+      <w:r>
+        <w:rPr>
+          <w:rFonts w:eastAsiaTheme="minorEastAsia"/>
+          <w:lang w:val="en-US"/>
+        </w:rPr>
+        <w:t>, we can see it in the plot.</w:t>
       </w:r>
     </w:p>
     <w:p>
@@ -967,6 +1407,13 @@
           <w:lang w:val="en-US"/>
         </w:rPr>
         <w:t>(d)</w:t>
+      </w:r>
+      <w:r>
+        <w:rPr>
+          <w:rFonts w:eastAsiaTheme="minorEastAsia"/>
+          <w:lang w:val="en-US"/>
+        </w:rPr>
+        <w:t xml:space="preserve"> </w:t>
       </w:r>
     </w:p>
     <w:p>
@@ -11285,7 +11732,7 @@
     </w:p>
     <w:sectPr>
       <w:pgSz w:w="11906" w:h="16838"/>
-      <w:pgMar w:top="1440" w:right="1440" w:bottom="1440" w:left="1440" w:header="708" w:footer="708" w:gutter="0"/>
+      <w:pgMar w:top="720" w:right="720" w:bottom="720" w:left="720" w:header="708" w:footer="708" w:gutter="0"/>
       <w:cols w:space="708"/>
       <w:docGrid w:linePitch="360"/>
     </w:sectPr>
@@ -11730,6 +12177,25 @@
       <w:color w:val="808080"/>
     </w:rPr>
   </w:style>
+  <w:style w:type="paragraph" w:styleId="Caption">
+    <w:name w:val="caption"/>
+    <w:basedOn w:val="Normal"/>
+    <w:next w:val="Normal"/>
+    <w:uiPriority w:val="35"/>
+    <w:unhideWhenUsed/>
+    <w:qFormat/>
+    <w:rsid w:val="004541A7"/>
+    <w:pPr>
+      <w:spacing w:after="200" w:line="240" w:lineRule="auto"/>
+    </w:pPr>
+    <w:rPr>
+      <w:i/>
+      <w:iCs/>
+      <w:color w:val="44546A" w:themeColor="text2"/>
+      <w:sz w:val="18"/>
+      <w:szCs w:val="18"/>
+    </w:rPr>
+  </w:style>
 </w:styles>
 </file>
 

</xml_diff>

<commit_message>
Q2d, fixed derivative of norm in Q3
</commit_message>
<xml_diff>
--- a/ex3/ans.docx
+++ b/ex3/ans.docx
@@ -1369,6 +1369,1270 @@
           <w:lang w:val="en-US"/>
         </w:rPr>
       </w:pPr>
+      <w:r>
+        <w:rPr>
+          <w:rFonts w:eastAsiaTheme="minorEastAsia"/>
+          <w:lang w:val="en-US"/>
+        </w:rPr>
+        <w:t xml:space="preserve">We saw in class that the bays-optimal regressor for </w:t>
+      </w:r>
+      <w:r>
+        <w:rPr>
+          <w:rFonts w:eastAsiaTheme="minorEastAsia"/>
+          <w:b/>
+          <w:bCs/>
+          <w:lang w:val="en-US"/>
+        </w:rPr>
+        <w:t>squared loss</w:t>
+      </w:r>
+      <w:r>
+        <w:rPr>
+          <w:rFonts w:eastAsiaTheme="minorEastAsia"/>
+          <w:lang w:val="en-US"/>
+        </w:rPr>
+        <w:t xml:space="preserve"> is </w:t>
+      </w:r>
+      <m:oMath>
+        <m:sSub>
+          <m:sSubPr>
+            <m:ctrlPr>
+              <w:rPr>
+                <w:rFonts w:ascii="Cambria Math" w:eastAsiaTheme="minorEastAsia" w:hAnsi="Cambria Math"/>
+                <w:i/>
+                <w:lang w:val="en-US"/>
+              </w:rPr>
+            </m:ctrlPr>
+          </m:sSubPr>
+          <m:e>
+            <m:r>
+              <w:rPr>
+                <w:rFonts w:ascii="Cambria Math" w:eastAsiaTheme="minorEastAsia" w:hAnsi="Cambria Math"/>
+                <w:lang w:val="en-US"/>
+              </w:rPr>
+              <m:t>h</m:t>
+            </m:r>
+          </m:e>
+          <m:sub>
+            <m:r>
+              <w:rPr>
+                <w:rFonts w:ascii="Cambria Math" w:eastAsiaTheme="minorEastAsia" w:hAnsi="Cambria Math"/>
+                <w:lang w:val="en-US"/>
+              </w:rPr>
+              <m:t>bayes</m:t>
+            </m:r>
+          </m:sub>
+        </m:sSub>
+        <m:d>
+          <m:dPr>
+            <m:ctrlPr>
+              <w:rPr>
+                <w:rFonts w:ascii="Cambria Math" w:eastAsiaTheme="minorEastAsia" w:hAnsi="Cambria Math"/>
+                <w:i/>
+                <w:lang w:val="en-US"/>
+              </w:rPr>
+            </m:ctrlPr>
+          </m:dPr>
+          <m:e>
+            <m:r>
+              <w:rPr>
+                <w:rFonts w:ascii="Cambria Math" w:eastAsiaTheme="minorEastAsia" w:hAnsi="Cambria Math"/>
+                <w:lang w:val="en-US"/>
+              </w:rPr>
+              <m:t>x</m:t>
+            </m:r>
+          </m:e>
+        </m:d>
+        <m:r>
+          <m:rPr>
+            <m:scr m:val="double-struck"/>
+          </m:rPr>
+          <w:rPr>
+            <w:rFonts w:ascii="Cambria Math" w:eastAsiaTheme="minorEastAsia" w:hAnsi="Cambria Math"/>
+            <w:lang w:val="en-US"/>
+          </w:rPr>
+          <m:t>=E[</m:t>
+        </m:r>
+        <m:r>
+          <w:rPr>
+            <w:rFonts w:ascii="Cambria Math" w:eastAsiaTheme="minorEastAsia" w:hAnsi="Cambria Math"/>
+            <w:lang w:val="en-US"/>
+          </w:rPr>
+          <m:t>Y|X=x]</m:t>
+        </m:r>
+      </m:oMath>
+      <w:r>
+        <w:rPr>
+          <w:rFonts w:eastAsiaTheme="minorEastAsia"/>
+          <w:lang w:val="en-US"/>
+        </w:rPr>
+        <w:t xml:space="preserve"> .</w:t>
+      </w:r>
+    </w:p>
+    <w:p>
+      <w:pPr>
+        <w:rPr>
+          <w:rFonts w:eastAsiaTheme="minorEastAsia"/>
+          <w:lang w:val="en-US"/>
+        </w:rPr>
+      </w:pPr>
+      <m:oMath>
+        <m:r>
+          <m:rPr>
+            <m:scr m:val="double-struck"/>
+          </m:rPr>
+          <w:rPr>
+            <w:rFonts w:ascii="Cambria Math" w:eastAsiaTheme="minorEastAsia" w:hAnsi="Cambria Math"/>
+            <w:lang w:val="en-US"/>
+          </w:rPr>
+          <m:t>E</m:t>
+        </m:r>
+        <m:d>
+          <m:dPr>
+            <m:begChr m:val="["/>
+            <m:endChr m:val="]"/>
+            <m:ctrlPr>
+              <w:rPr>
+                <w:rFonts w:ascii="Cambria Math" w:eastAsiaTheme="minorEastAsia" w:hAnsi="Cambria Math"/>
+                <w:i/>
+                <w:lang w:val="en-US"/>
+              </w:rPr>
+            </m:ctrlPr>
+          </m:dPr>
+          <m:e>
+            <m:r>
+              <w:rPr>
+                <w:rFonts w:ascii="Cambria Math" w:eastAsiaTheme="minorEastAsia" w:hAnsi="Cambria Math"/>
+                <w:lang w:val="en-US"/>
+              </w:rPr>
+              <m:t>Y</m:t>
+            </m:r>
+          </m:e>
+          <m:e>
+            <m:r>
+              <w:rPr>
+                <w:rFonts w:ascii="Cambria Math" w:eastAsiaTheme="minorEastAsia" w:hAnsi="Cambria Math"/>
+                <w:lang w:val="en-US"/>
+              </w:rPr>
+              <m:t>X=x</m:t>
+            </m:r>
+          </m:e>
+        </m:d>
+        <m:r>
+          <m:rPr>
+            <m:scr m:val="double-struck"/>
+          </m:rPr>
+          <w:rPr>
+            <w:rFonts w:ascii="Cambria Math" w:eastAsiaTheme="minorEastAsia" w:hAnsi="Cambria Math"/>
+            <w:lang w:val="en-US"/>
+          </w:rPr>
+          <m:t>=E</m:t>
+        </m:r>
+        <m:d>
+          <m:dPr>
+            <m:begChr m:val="["/>
+            <m:endChr m:val="]"/>
+            <m:ctrlPr>
+              <w:rPr>
+                <w:rFonts w:ascii="Cambria Math" w:eastAsiaTheme="minorEastAsia" w:hAnsi="Cambria Math"/>
+                <w:i/>
+                <w:lang w:val="en-US"/>
+              </w:rPr>
+            </m:ctrlPr>
+          </m:dPr>
+          <m:e>
+            <m:d>
+              <m:dPr>
+                <m:begChr m:val="〈"/>
+                <m:endChr m:val="〉"/>
+                <m:ctrlPr>
+                  <w:rPr>
+                    <w:rFonts w:ascii="Cambria Math" w:eastAsiaTheme="minorEastAsia" w:hAnsi="Cambria Math"/>
+                    <w:i/>
+                    <w:lang w:val="en-US"/>
+                  </w:rPr>
+                </m:ctrlPr>
+              </m:dPr>
+              <m:e>
+                <m:r>
+                  <w:rPr>
+                    <w:rFonts w:ascii="Cambria Math" w:eastAsiaTheme="minorEastAsia" w:hAnsi="Cambria Math"/>
+                    <w:lang w:val="en-US"/>
+                  </w:rPr>
+                  <m:t>w,x</m:t>
+                </m:r>
+              </m:e>
+            </m:d>
+            <m:r>
+              <w:rPr>
+                <w:rFonts w:ascii="Cambria Math" w:eastAsiaTheme="minorEastAsia" w:hAnsi="Cambria Math"/>
+                <w:lang w:val="en-US"/>
+              </w:rPr>
+              <m:t>+η</m:t>
+            </m:r>
+          </m:e>
+          <m:e>
+            <m:r>
+              <w:rPr>
+                <w:rFonts w:ascii="Cambria Math" w:eastAsiaTheme="minorEastAsia" w:hAnsi="Cambria Math"/>
+                <w:lang w:val="en-US"/>
+              </w:rPr>
+              <m:t>X</m:t>
+            </m:r>
+          </m:e>
+        </m:d>
+        <m:r>
+          <w:rPr>
+            <w:rFonts w:ascii="Cambria Math" w:eastAsiaTheme="minorEastAsia" w:hAnsi="Cambria Math"/>
+            <w:lang w:val="en-US"/>
+          </w:rPr>
+          <m:t xml:space="preserve">= </m:t>
+        </m:r>
+        <m:d>
+          <m:dPr>
+            <m:begChr m:val="〈"/>
+            <m:endChr m:val="〉"/>
+            <m:ctrlPr>
+              <w:rPr>
+                <w:rFonts w:ascii="Cambria Math" w:eastAsiaTheme="minorEastAsia" w:hAnsi="Cambria Math"/>
+                <w:i/>
+                <w:lang w:val="en-US"/>
+              </w:rPr>
+            </m:ctrlPr>
+          </m:dPr>
+          <m:e>
+            <m:r>
+              <w:rPr>
+                <w:rFonts w:ascii="Cambria Math" w:eastAsiaTheme="minorEastAsia" w:hAnsi="Cambria Math"/>
+                <w:lang w:val="en-US"/>
+              </w:rPr>
+              <m:t>w,x</m:t>
+            </m:r>
+          </m:e>
+        </m:d>
+        <m:r>
+          <m:rPr>
+            <m:scr m:val="double-struck"/>
+          </m:rPr>
+          <w:rPr>
+            <w:rFonts w:ascii="Cambria Math" w:eastAsiaTheme="minorEastAsia" w:hAnsi="Cambria Math"/>
+            <w:lang w:val="en-US"/>
+          </w:rPr>
+          <m:t>+E</m:t>
+        </m:r>
+        <m:d>
+          <m:dPr>
+            <m:begChr m:val="["/>
+            <m:endChr m:val="]"/>
+            <m:ctrlPr>
+              <w:rPr>
+                <w:rFonts w:ascii="Cambria Math" w:eastAsiaTheme="minorEastAsia" w:hAnsi="Cambria Math"/>
+                <w:i/>
+                <w:lang w:val="en-US"/>
+              </w:rPr>
+            </m:ctrlPr>
+          </m:dPr>
+          <m:e>
+            <m:r>
+              <w:rPr>
+                <w:rFonts w:ascii="Cambria Math" w:eastAsiaTheme="minorEastAsia" w:hAnsi="Cambria Math"/>
+                <w:lang w:val="en-US"/>
+              </w:rPr>
+              <m:t>η</m:t>
+            </m:r>
+          </m:e>
+          <m:e>
+            <m:r>
+              <w:rPr>
+                <w:rFonts w:ascii="Cambria Math" w:eastAsiaTheme="minorEastAsia" w:hAnsi="Cambria Math"/>
+                <w:lang w:val="en-US"/>
+              </w:rPr>
+              <m:t>X</m:t>
+            </m:r>
+          </m:e>
+        </m:d>
+        <m:limLow>
+          <m:limLowPr>
+            <m:ctrlPr>
+              <w:rPr>
+                <w:rFonts w:ascii="Cambria Math" w:eastAsiaTheme="minorEastAsia" w:hAnsi="Cambria Math"/>
+                <w:i/>
+                <w:lang w:val="en-US"/>
+              </w:rPr>
+            </m:ctrlPr>
+          </m:limLowPr>
+          <m:e>
+            <m:r>
+              <w:rPr>
+                <w:rFonts w:ascii="Cambria Math" w:eastAsiaTheme="minorEastAsia" w:hAnsi="Cambria Math"/>
+                <w:lang w:val="en-US"/>
+              </w:rPr>
+              <m:t>=</m:t>
+            </m:r>
+          </m:e>
+          <m:lim>
+            <m:eqArr>
+              <m:eqArrPr>
+                <m:ctrlPr>
+                  <w:rPr>
+                    <w:rFonts w:ascii="Cambria Math" w:eastAsiaTheme="minorEastAsia" w:hAnsi="Cambria Math"/>
+                    <w:i/>
+                    <w:lang w:val="en-US"/>
+                  </w:rPr>
+                </m:ctrlPr>
+              </m:eqArrPr>
+              <m:e>
+                <m:r>
+                  <w:rPr>
+                    <w:rFonts w:ascii="Cambria Math" w:eastAsiaTheme="minorEastAsia" w:hAnsi="Cambria Math"/>
+                    <w:lang w:val="en-US"/>
+                  </w:rPr>
+                  <m:t>η~N</m:t>
+                </m:r>
+                <m:d>
+                  <m:dPr>
+                    <m:ctrlPr>
+                      <w:rPr>
+                        <w:rFonts w:ascii="Cambria Math" w:eastAsiaTheme="minorEastAsia" w:hAnsi="Cambria Math"/>
+                        <w:i/>
+                        <w:lang w:val="en-US"/>
+                      </w:rPr>
+                    </m:ctrlPr>
+                  </m:dPr>
+                  <m:e>
+                    <m:r>
+                      <w:rPr>
+                        <w:rFonts w:ascii="Cambria Math" w:eastAsiaTheme="minorEastAsia" w:hAnsi="Cambria Math"/>
+                        <w:lang w:val="en-US"/>
+                      </w:rPr>
+                      <m:t>0,σ</m:t>
+                    </m:r>
+                  </m:e>
+                </m:d>
+              </m:e>
+              <m:e>
+                <m:r>
+                  <m:rPr>
+                    <m:scr m:val="double-struck"/>
+                  </m:rPr>
+                  <w:rPr>
+                    <w:rFonts w:ascii="Cambria Math" w:eastAsiaTheme="minorEastAsia" w:hAnsi="Cambria Math"/>
+                    <w:lang w:val="en-US"/>
+                  </w:rPr>
+                  <m:t>⇒E</m:t>
+                </m:r>
+                <m:d>
+                  <m:dPr>
+                    <m:ctrlPr>
+                      <w:rPr>
+                        <w:rFonts w:ascii="Cambria Math" w:eastAsiaTheme="minorEastAsia" w:hAnsi="Cambria Math"/>
+                        <w:i/>
+                        <w:lang w:val="en-US"/>
+                      </w:rPr>
+                    </m:ctrlPr>
+                  </m:dPr>
+                  <m:e>
+                    <m:r>
+                      <w:rPr>
+                        <w:rFonts w:ascii="Cambria Math" w:eastAsiaTheme="minorEastAsia" w:hAnsi="Cambria Math"/>
+                        <w:lang w:val="en-US"/>
+                      </w:rPr>
+                      <m:t>η</m:t>
+                    </m:r>
+                  </m:e>
+                </m:d>
+                <m:r>
+                  <w:rPr>
+                    <w:rFonts w:ascii="Cambria Math" w:eastAsiaTheme="minorEastAsia" w:hAnsi="Cambria Math"/>
+                    <w:lang w:val="en-US"/>
+                  </w:rPr>
+                  <m:t>=0</m:t>
+                </m:r>
+                <m:ctrlPr>
+                  <w:rPr>
+                    <w:rFonts w:ascii="Cambria Math" w:eastAsia="Cambria Math" w:hAnsi="Cambria Math" w:cs="Cambria Math"/>
+                    <w:i/>
+                    <w:lang w:val="en-US"/>
+                  </w:rPr>
+                </m:ctrlPr>
+              </m:e>
+              <m:e>
+                <m:r>
+                  <m:rPr>
+                    <m:scr m:val="double-struck"/>
+                  </m:rPr>
+                  <w:rPr>
+                    <w:rFonts w:ascii="Cambria Math" w:eastAsiaTheme="minorEastAsia" w:hAnsi="Cambria Math"/>
+                    <w:lang w:val="en-US"/>
+                  </w:rPr>
+                  <m:t>⇒E</m:t>
+                </m:r>
+                <m:d>
+                  <m:dPr>
+                    <m:begChr m:val="["/>
+                    <m:endChr m:val="]"/>
+                    <m:ctrlPr>
+                      <w:rPr>
+                        <w:rFonts w:ascii="Cambria Math" w:eastAsiaTheme="minorEastAsia" w:hAnsi="Cambria Math"/>
+                        <w:i/>
+                        <w:lang w:val="en-US"/>
+                      </w:rPr>
+                    </m:ctrlPr>
+                  </m:dPr>
+                  <m:e>
+                    <m:r>
+                      <w:rPr>
+                        <w:rFonts w:ascii="Cambria Math" w:eastAsiaTheme="minorEastAsia" w:hAnsi="Cambria Math"/>
+                        <w:lang w:val="en-US"/>
+                      </w:rPr>
+                      <m:t>η</m:t>
+                    </m:r>
+                  </m:e>
+                  <m:e>
+                    <m:r>
+                      <w:rPr>
+                        <w:rFonts w:ascii="Cambria Math" w:eastAsiaTheme="minorEastAsia" w:hAnsi="Cambria Math"/>
+                        <w:lang w:val="en-US"/>
+                      </w:rPr>
+                      <m:t>X</m:t>
+                    </m:r>
+                  </m:e>
+                </m:d>
+                <m:r>
+                  <w:rPr>
+                    <w:rFonts w:ascii="Cambria Math" w:eastAsiaTheme="minorEastAsia" w:hAnsi="Cambria Math"/>
+                    <w:lang w:val="en-US"/>
+                  </w:rPr>
+                  <m:t>=0</m:t>
+                </m:r>
+              </m:e>
+            </m:eqArr>
+          </m:lim>
+        </m:limLow>
+        <m:d>
+          <m:dPr>
+            <m:begChr m:val="〈"/>
+            <m:endChr m:val="〉"/>
+            <m:ctrlPr>
+              <w:rPr>
+                <w:rFonts w:ascii="Cambria Math" w:eastAsiaTheme="minorEastAsia" w:hAnsi="Cambria Math"/>
+                <w:i/>
+                <w:lang w:val="en-US"/>
+              </w:rPr>
+            </m:ctrlPr>
+          </m:dPr>
+          <m:e>
+            <m:r>
+              <w:rPr>
+                <w:rFonts w:ascii="Cambria Math" w:eastAsiaTheme="minorEastAsia" w:hAnsi="Cambria Math"/>
+                <w:lang w:val="en-US"/>
+              </w:rPr>
+              <m:t>w,x</m:t>
+            </m:r>
+          </m:e>
+        </m:d>
+        <m:r>
+          <w:rPr>
+            <w:rFonts w:ascii="Cambria Math" w:eastAsiaTheme="minorEastAsia" w:hAnsi="Cambria Math"/>
+            <w:lang w:val="en-US"/>
+          </w:rPr>
+          <m:t>⇒</m:t>
+        </m:r>
+        <m:limLow>
+          <m:limLowPr>
+            <m:ctrlPr>
+              <w:rPr>
+                <w:rFonts w:ascii="Cambria Math" w:eastAsiaTheme="minorEastAsia" w:hAnsi="Cambria Math"/>
+                <w:i/>
+                <w:lang w:val="en-US"/>
+              </w:rPr>
+            </m:ctrlPr>
+          </m:limLowPr>
+          <m:e>
+            <m:sSub>
+              <m:sSubPr>
+                <m:ctrlPr>
+                  <w:rPr>
+                    <w:rFonts w:ascii="Cambria Math" w:eastAsiaTheme="minorEastAsia" w:hAnsi="Cambria Math"/>
+                    <w:i/>
+                    <w:lang w:val="en-US"/>
+                  </w:rPr>
+                </m:ctrlPr>
+              </m:sSubPr>
+              <m:e>
+                <m:r>
+                  <w:rPr>
+                    <w:rFonts w:ascii="Cambria Math" w:eastAsiaTheme="minorEastAsia" w:hAnsi="Cambria Math"/>
+                    <w:lang w:val="en-US"/>
+                  </w:rPr>
+                  <m:t>h</m:t>
+                </m:r>
+              </m:e>
+              <m:sub>
+                <m:r>
+                  <w:rPr>
+                    <w:rFonts w:ascii="Cambria Math" w:eastAsiaTheme="minorEastAsia" w:hAnsi="Cambria Math"/>
+                    <w:lang w:val="en-US"/>
+                  </w:rPr>
+                  <m:t>bayes</m:t>
+                </m:r>
+              </m:sub>
+            </m:sSub>
+          </m:e>
+          <m:lim>
+            <m:d>
+              <m:dPr>
+                <m:ctrlPr>
+                  <w:rPr>
+                    <w:rFonts w:ascii="Cambria Math" w:eastAsiaTheme="minorEastAsia" w:hAnsi="Cambria Math"/>
+                    <w:i/>
+                    <w:lang w:val="en-US"/>
+                  </w:rPr>
+                </m:ctrlPr>
+              </m:dPr>
+              <m:e>
+                <m:r>
+                  <w:rPr>
+                    <w:rFonts w:ascii="Cambria Math" w:eastAsiaTheme="minorEastAsia" w:hAnsi="Cambria Math"/>
+                    <w:lang w:val="en-US"/>
+                  </w:rPr>
+                  <m:t>squared loss</m:t>
+                </m:r>
+              </m:e>
+            </m:d>
+          </m:lim>
+        </m:limLow>
+        <m:r>
+          <w:rPr>
+            <w:rFonts w:ascii="Cambria Math" w:eastAsiaTheme="minorEastAsia" w:hAnsi="Cambria Math"/>
+            <w:lang w:val="en-US"/>
+          </w:rPr>
+          <m:t>=</m:t>
+        </m:r>
+      </m:oMath>
+      <w:r>
+        <w:rPr>
+          <w:rFonts w:eastAsiaTheme="minorEastAsia"/>
+          <w:lang w:val="en-US"/>
+        </w:rPr>
+        <w:t xml:space="preserve"> </w:t>
+      </w:r>
+      <m:oMath>
+        <m:d>
+          <m:dPr>
+            <m:begChr m:val="〈"/>
+            <m:endChr m:val="〉"/>
+            <m:ctrlPr>
+              <w:rPr>
+                <w:rFonts w:ascii="Cambria Math" w:eastAsiaTheme="minorEastAsia" w:hAnsi="Cambria Math"/>
+                <w:i/>
+                <w:lang w:val="en-US"/>
+              </w:rPr>
+            </m:ctrlPr>
+          </m:dPr>
+          <m:e>
+            <m:r>
+              <w:rPr>
+                <w:rFonts w:ascii="Cambria Math" w:eastAsiaTheme="minorEastAsia" w:hAnsi="Cambria Math"/>
+                <w:lang w:val="en-US"/>
+              </w:rPr>
+              <m:t>w,x</m:t>
+            </m:r>
+          </m:e>
+        </m:d>
+      </m:oMath>
+    </w:p>
+    <w:p>
+      <w:pPr>
+        <w:rPr>
+          <w:rFonts w:eastAsiaTheme="minorEastAsia"/>
+          <w:lang w:val="en-US"/>
+        </w:rPr>
+      </w:pPr>
+      <w:r>
+        <w:rPr>
+          <w:rFonts w:eastAsiaTheme="minorEastAsia"/>
+          <w:lang w:val="en-US"/>
+        </w:rPr>
+        <w:t xml:space="preserve">bays-optimal regressor </w:t>
+      </w:r>
+      <w:r>
+        <w:rPr>
+          <w:rFonts w:eastAsiaTheme="minorEastAsia"/>
+          <w:lang w:val="en-US"/>
+        </w:rPr>
+        <w:t xml:space="preserve">for </w:t>
+      </w:r>
+      <w:r>
+        <w:rPr>
+          <w:rFonts w:eastAsiaTheme="minorEastAsia"/>
+          <w:b/>
+          <w:bCs/>
+          <w:lang w:val="en-US"/>
+        </w:rPr>
+        <w:t xml:space="preserve">absolute loss </w:t>
+      </w:r>
+      <w:r>
+        <w:rPr>
+          <w:rFonts w:eastAsiaTheme="minorEastAsia"/>
+          <w:lang w:val="en-US"/>
+        </w:rPr>
+        <w:t xml:space="preserve">is </w:t>
+      </w:r>
+      <m:oMath>
+        <m:r>
+          <w:rPr>
+            <w:rFonts w:ascii="Cambria Math" w:eastAsiaTheme="minorEastAsia" w:hAnsi="Cambria Math"/>
+            <w:lang w:val="en-US"/>
+          </w:rPr>
+          <m:t>MEDIA</m:t>
+        </m:r>
+        <m:sSub>
+          <m:sSubPr>
+            <m:ctrlPr>
+              <w:rPr>
+                <w:rFonts w:ascii="Cambria Math" w:eastAsiaTheme="minorEastAsia" w:hAnsi="Cambria Math"/>
+                <w:i/>
+                <w:lang w:val="en-US"/>
+              </w:rPr>
+            </m:ctrlPr>
+          </m:sSubPr>
+          <m:e>
+            <m:r>
+              <w:rPr>
+                <w:rFonts w:ascii="Cambria Math" w:eastAsiaTheme="minorEastAsia" w:hAnsi="Cambria Math"/>
+                <w:lang w:val="en-US"/>
+              </w:rPr>
+              <m:t>N</m:t>
+            </m:r>
+          </m:e>
+          <m:sub>
+            <m:d>
+              <m:dPr>
+                <m:ctrlPr>
+                  <w:rPr>
+                    <w:rFonts w:ascii="Cambria Math" w:eastAsiaTheme="minorEastAsia" w:hAnsi="Cambria Math"/>
+                    <w:i/>
+                    <w:lang w:val="en-US"/>
+                  </w:rPr>
+                </m:ctrlPr>
+              </m:dPr>
+              <m:e>
+                <m:r>
+                  <w:rPr>
+                    <w:rFonts w:ascii="Cambria Math" w:eastAsiaTheme="minorEastAsia" w:hAnsi="Cambria Math"/>
+                    <w:lang w:val="en-US"/>
+                  </w:rPr>
+                  <m:t>X,Y</m:t>
+                </m:r>
+              </m:e>
+            </m:d>
+            <m:r>
+              <w:rPr>
+                <w:rFonts w:ascii="Cambria Math" w:eastAsiaTheme="minorEastAsia" w:hAnsi="Cambria Math"/>
+                <w:lang w:val="en-US"/>
+              </w:rPr>
+              <m:t>~D</m:t>
+            </m:r>
+          </m:sub>
+        </m:sSub>
+        <m:r>
+          <w:rPr>
+            <w:rFonts w:ascii="Cambria Math" w:eastAsiaTheme="minorEastAsia" w:hAnsi="Cambria Math"/>
+            <w:lang w:val="en-US"/>
+          </w:rPr>
+          <m:t>[Y|X=x]</m:t>
+        </m:r>
+      </m:oMath>
+    </w:p>
+    <w:p>
+      <w:pPr>
+        <w:rPr>
+          <w:rFonts w:eastAsiaTheme="minorEastAsia"/>
+          <w:lang w:val="en-US"/>
+        </w:rPr>
+      </w:pPr>
+      <m:oMathPara>
+        <m:oMath>
+          <m:r>
+            <w:rPr>
+              <w:rFonts w:ascii="Cambria Math" w:eastAsiaTheme="minorEastAsia" w:hAnsi="Cambria Math"/>
+              <w:lang w:val="en-US"/>
+            </w:rPr>
+            <m:t>MEDIA</m:t>
+          </m:r>
+          <m:sSub>
+            <m:sSubPr>
+              <m:ctrlPr>
+                <w:rPr>
+                  <w:rFonts w:ascii="Cambria Math" w:eastAsiaTheme="minorEastAsia" w:hAnsi="Cambria Math"/>
+                  <w:i/>
+                  <w:lang w:val="en-US"/>
+                </w:rPr>
+              </m:ctrlPr>
+            </m:sSubPr>
+            <m:e>
+              <m:r>
+                <w:rPr>
+                  <w:rFonts w:ascii="Cambria Math" w:eastAsiaTheme="minorEastAsia" w:hAnsi="Cambria Math"/>
+                  <w:lang w:val="en-US"/>
+                </w:rPr>
+                <m:t>N</m:t>
+              </m:r>
+            </m:e>
+            <m:sub>
+              <m:d>
+                <m:dPr>
+                  <m:ctrlPr>
+                    <w:rPr>
+                      <w:rFonts w:ascii="Cambria Math" w:eastAsiaTheme="minorEastAsia" w:hAnsi="Cambria Math"/>
+                      <w:i/>
+                      <w:lang w:val="en-US"/>
+                    </w:rPr>
+                  </m:ctrlPr>
+                </m:dPr>
+                <m:e>
+                  <m:r>
+                    <w:rPr>
+                      <w:rFonts w:ascii="Cambria Math" w:eastAsiaTheme="minorEastAsia" w:hAnsi="Cambria Math"/>
+                      <w:lang w:val="en-US"/>
+                    </w:rPr>
+                    <m:t>X,Y</m:t>
+                  </m:r>
+                </m:e>
+              </m:d>
+              <m:r>
+                <w:rPr>
+                  <w:rFonts w:ascii="Cambria Math" w:eastAsiaTheme="minorEastAsia" w:hAnsi="Cambria Math"/>
+                  <w:lang w:val="en-US"/>
+                </w:rPr>
+                <m:t>~D</m:t>
+              </m:r>
+            </m:sub>
+          </m:sSub>
+          <m:d>
+            <m:dPr>
+              <m:begChr m:val="["/>
+              <m:endChr m:val="]"/>
+              <m:ctrlPr>
+                <w:rPr>
+                  <w:rFonts w:ascii="Cambria Math" w:eastAsiaTheme="minorEastAsia" w:hAnsi="Cambria Math"/>
+                  <w:i/>
+                  <w:lang w:val="en-US"/>
+                </w:rPr>
+              </m:ctrlPr>
+            </m:dPr>
+            <m:e>
+              <m:r>
+                <w:rPr>
+                  <w:rFonts w:ascii="Cambria Math" w:eastAsiaTheme="minorEastAsia" w:hAnsi="Cambria Math"/>
+                  <w:lang w:val="en-US"/>
+                </w:rPr>
+                <m:t>Y</m:t>
+              </m:r>
+            </m:e>
+            <m:e>
+              <m:r>
+                <w:rPr>
+                  <w:rFonts w:ascii="Cambria Math" w:eastAsiaTheme="minorEastAsia" w:hAnsi="Cambria Math"/>
+                  <w:lang w:val="en-US"/>
+                </w:rPr>
+                <m:t>X=x</m:t>
+              </m:r>
+            </m:e>
+          </m:d>
+          <m:r>
+            <w:rPr>
+              <w:rFonts w:ascii="Cambria Math" w:eastAsiaTheme="minorEastAsia" w:hAnsi="Cambria Math"/>
+              <w:lang w:val="en-US"/>
+            </w:rPr>
+            <m:t xml:space="preserve">= </m:t>
+          </m:r>
+          <m:r>
+            <w:rPr>
+              <w:rFonts w:ascii="Cambria Math" w:eastAsiaTheme="minorEastAsia" w:hAnsi="Cambria Math"/>
+              <w:lang w:val="en-US"/>
+            </w:rPr>
+            <m:t>MEDIA</m:t>
+          </m:r>
+          <m:sSub>
+            <m:sSubPr>
+              <m:ctrlPr>
+                <w:rPr>
+                  <w:rFonts w:ascii="Cambria Math" w:eastAsiaTheme="minorEastAsia" w:hAnsi="Cambria Math"/>
+                  <w:i/>
+                  <w:lang w:val="en-US"/>
+                </w:rPr>
+              </m:ctrlPr>
+            </m:sSubPr>
+            <m:e>
+              <m:r>
+                <w:rPr>
+                  <w:rFonts w:ascii="Cambria Math" w:eastAsiaTheme="minorEastAsia" w:hAnsi="Cambria Math"/>
+                  <w:lang w:val="en-US"/>
+                </w:rPr>
+                <m:t>N</m:t>
+              </m:r>
+            </m:e>
+            <m:sub>
+              <m:r>
+                <w:rPr>
+                  <w:rFonts w:ascii="Cambria Math" w:eastAsiaTheme="minorEastAsia" w:hAnsi="Cambria Math"/>
+                  <w:lang w:val="en-US"/>
+                </w:rPr>
+                <m:t>X</m:t>
+              </m:r>
+              <m:r>
+                <w:rPr>
+                  <w:rFonts w:ascii="Cambria Math" w:eastAsiaTheme="minorEastAsia" w:hAnsi="Cambria Math"/>
+                  <w:lang w:val="en-US"/>
+                </w:rPr>
+                <m:t>~D</m:t>
+              </m:r>
+            </m:sub>
+          </m:sSub>
+          <m:d>
+            <m:dPr>
+              <m:begChr m:val="["/>
+              <m:endChr m:val="]"/>
+              <m:ctrlPr>
+                <w:rPr>
+                  <w:rFonts w:ascii="Cambria Math" w:eastAsiaTheme="minorEastAsia" w:hAnsi="Cambria Math"/>
+                  <w:i/>
+                  <w:lang w:val="en-US"/>
+                </w:rPr>
+              </m:ctrlPr>
+            </m:dPr>
+            <m:e>
+              <m:d>
+                <m:dPr>
+                  <m:begChr m:val="〈"/>
+                  <m:endChr m:val="〉"/>
+                  <m:ctrlPr>
+                    <w:rPr>
+                      <w:rFonts w:ascii="Cambria Math" w:eastAsiaTheme="minorEastAsia" w:hAnsi="Cambria Math"/>
+                      <w:i/>
+                      <w:lang w:val="en-US"/>
+                    </w:rPr>
+                  </m:ctrlPr>
+                </m:dPr>
+                <m:e>
+                  <m:r>
+                    <w:rPr>
+                      <w:rFonts w:ascii="Cambria Math" w:eastAsiaTheme="minorEastAsia" w:hAnsi="Cambria Math"/>
+                      <w:lang w:val="en-US"/>
+                    </w:rPr>
+                    <m:t>w,x</m:t>
+                  </m:r>
+                </m:e>
+              </m:d>
+              <m:r>
+                <w:rPr>
+                  <w:rFonts w:ascii="Cambria Math" w:eastAsiaTheme="minorEastAsia" w:hAnsi="Cambria Math"/>
+                  <w:lang w:val="en-US"/>
+                </w:rPr>
+                <m:t>+η</m:t>
+              </m:r>
+            </m:e>
+            <m:e>
+              <m:r>
+                <w:rPr>
+                  <w:rFonts w:ascii="Cambria Math" w:eastAsiaTheme="minorEastAsia" w:hAnsi="Cambria Math"/>
+                  <w:lang w:val="en-US"/>
+                </w:rPr>
+                <m:t>X=x</m:t>
+              </m:r>
+            </m:e>
+          </m:d>
+        </m:oMath>
+      </m:oMathPara>
+    </w:p>
+    <w:p>
+      <w:pPr>
+        <w:rPr>
+          <w:rFonts w:eastAsiaTheme="minorEastAsia"/>
+          <w:lang w:val="en-US"/>
+        </w:rPr>
+      </w:pPr>
+      <w:r>
+        <w:rPr>
+          <w:rFonts w:eastAsiaTheme="minorEastAsia"/>
+          <w:lang w:val="en-US"/>
+        </w:rPr>
+        <w:t xml:space="preserve">And since </w:t>
+      </w:r>
+      <m:oMath>
+        <m:d>
+          <m:dPr>
+            <m:begChr m:val="〈"/>
+            <m:endChr m:val="〉"/>
+            <m:ctrlPr>
+              <w:rPr>
+                <w:rFonts w:ascii="Cambria Math" w:eastAsiaTheme="minorEastAsia" w:hAnsi="Cambria Math"/>
+                <w:i/>
+                <w:lang w:val="en-US"/>
+              </w:rPr>
+            </m:ctrlPr>
+          </m:dPr>
+          <m:e>
+            <m:r>
+              <w:rPr>
+                <w:rFonts w:ascii="Cambria Math" w:eastAsiaTheme="minorEastAsia" w:hAnsi="Cambria Math"/>
+                <w:lang w:val="en-US"/>
+              </w:rPr>
+              <m:t>w,x</m:t>
+            </m:r>
+          </m:e>
+        </m:d>
+        <m:r>
+          <w:rPr>
+            <w:rFonts w:ascii="Cambria Math" w:eastAsiaTheme="minorEastAsia" w:hAnsi="Cambria Math"/>
+            <w:lang w:val="en-US"/>
+          </w:rPr>
+          <m:t xml:space="preserve"> </m:t>
+        </m:r>
+      </m:oMath>
+      <w:r>
+        <w:rPr>
+          <w:rFonts w:eastAsiaTheme="minorEastAsia"/>
+          <w:lang w:val="en-US"/>
+        </w:rPr>
+        <w:t>is a scalar, not random variable:</w:t>
+      </w:r>
+    </w:p>
+    <w:p>
+      <w:pPr>
+        <w:rPr>
+          <w:rFonts w:eastAsiaTheme="minorEastAsia"/>
+          <w:lang w:val="en-US"/>
+        </w:rPr>
+      </w:pPr>
+      <m:oMath>
+        <m:r>
+          <w:rPr>
+            <w:rFonts w:ascii="Cambria Math" w:eastAsiaTheme="minorEastAsia" w:hAnsi="Cambria Math"/>
+            <w:lang w:val="en-US"/>
+          </w:rPr>
+          <m:t>=</m:t>
+        </m:r>
+        <m:d>
+          <m:dPr>
+            <m:begChr m:val="〈"/>
+            <m:endChr m:val="〉"/>
+            <m:ctrlPr>
+              <w:rPr>
+                <w:rFonts w:ascii="Cambria Math" w:eastAsiaTheme="minorEastAsia" w:hAnsi="Cambria Math"/>
+                <w:i/>
+                <w:lang w:val="en-US"/>
+              </w:rPr>
+            </m:ctrlPr>
+          </m:dPr>
+          <m:e>
+            <m:r>
+              <w:rPr>
+                <w:rFonts w:ascii="Cambria Math" w:eastAsiaTheme="minorEastAsia" w:hAnsi="Cambria Math"/>
+                <w:lang w:val="en-US"/>
+              </w:rPr>
+              <m:t>w,x</m:t>
+            </m:r>
+          </m:e>
+        </m:d>
+        <m:r>
+          <w:rPr>
+            <w:rFonts w:ascii="Cambria Math" w:eastAsiaTheme="minorEastAsia" w:hAnsi="Cambria Math"/>
+            <w:lang w:val="en-US"/>
+          </w:rPr>
+          <m:t>+</m:t>
+        </m:r>
+        <m:r>
+          <w:rPr>
+            <w:rFonts w:ascii="Cambria Math" w:eastAsiaTheme="minorEastAsia" w:hAnsi="Cambria Math"/>
+            <w:lang w:val="en-US"/>
+          </w:rPr>
+          <m:t>MEDIA</m:t>
+        </m:r>
+        <m:sSub>
+          <m:sSubPr>
+            <m:ctrlPr>
+              <w:rPr>
+                <w:rFonts w:ascii="Cambria Math" w:eastAsiaTheme="minorEastAsia" w:hAnsi="Cambria Math"/>
+                <w:i/>
+                <w:lang w:val="en-US"/>
+              </w:rPr>
+            </m:ctrlPr>
+          </m:sSubPr>
+          <m:e>
+            <m:r>
+              <w:rPr>
+                <w:rFonts w:ascii="Cambria Math" w:eastAsiaTheme="minorEastAsia" w:hAnsi="Cambria Math"/>
+                <w:lang w:val="en-US"/>
+              </w:rPr>
+              <m:t>N</m:t>
+            </m:r>
+          </m:e>
+          <m:sub>
+            <m:r>
+              <w:rPr>
+                <w:rFonts w:ascii="Cambria Math" w:eastAsiaTheme="minorEastAsia" w:hAnsi="Cambria Math"/>
+                <w:lang w:val="en-US"/>
+              </w:rPr>
+              <m:t>X~D</m:t>
+            </m:r>
+          </m:sub>
+        </m:sSub>
+        <m:d>
+          <m:dPr>
+            <m:begChr m:val="["/>
+            <m:endChr m:val="]"/>
+            <m:ctrlPr>
+              <w:rPr>
+                <w:rFonts w:ascii="Cambria Math" w:eastAsiaTheme="minorEastAsia" w:hAnsi="Cambria Math"/>
+                <w:i/>
+                <w:lang w:val="en-US"/>
+              </w:rPr>
+            </m:ctrlPr>
+          </m:dPr>
+          <m:e>
+            <m:r>
+              <w:rPr>
+                <w:rFonts w:ascii="Cambria Math" w:eastAsiaTheme="minorEastAsia" w:hAnsi="Cambria Math"/>
+                <w:lang w:val="en-US"/>
+              </w:rPr>
+              <m:t>η</m:t>
+            </m:r>
+          </m:e>
+          <m:e>
+            <m:r>
+              <w:rPr>
+                <w:rFonts w:ascii="Cambria Math" w:eastAsiaTheme="minorEastAsia" w:hAnsi="Cambria Math"/>
+                <w:lang w:val="en-US"/>
+              </w:rPr>
+              <m:t>X=x</m:t>
+            </m:r>
+          </m:e>
+        </m:d>
+        <m:r>
+          <w:rPr>
+            <w:rFonts w:ascii="Cambria Math" w:eastAsiaTheme="minorEastAsia" w:hAnsi="Cambria Math"/>
+            <w:lang w:val="en-US"/>
+          </w:rPr>
+          <m:t xml:space="preserve">= </m:t>
+        </m:r>
+        <m:d>
+          <m:dPr>
+            <m:begChr m:val="〈"/>
+            <m:endChr m:val="〉"/>
+            <m:ctrlPr>
+              <w:rPr>
+                <w:rFonts w:ascii="Cambria Math" w:eastAsiaTheme="minorEastAsia" w:hAnsi="Cambria Math"/>
+                <w:i/>
+                <w:lang w:val="en-US"/>
+              </w:rPr>
+            </m:ctrlPr>
+          </m:dPr>
+          <m:e>
+            <m:r>
+              <w:rPr>
+                <w:rFonts w:ascii="Cambria Math" w:eastAsiaTheme="minorEastAsia" w:hAnsi="Cambria Math"/>
+                <w:lang w:val="en-US"/>
+              </w:rPr>
+              <m:t>w,x</m:t>
+            </m:r>
+          </m:e>
+        </m:d>
+        <m:r>
+          <w:rPr>
+            <w:rFonts w:ascii="Cambria Math" w:eastAsiaTheme="minorEastAsia" w:hAnsi="Cambria Math"/>
+            <w:lang w:val="en-US"/>
+          </w:rPr>
+          <m:t>⇒</m:t>
+        </m:r>
+        <m:limLow>
+          <m:limLowPr>
+            <m:ctrlPr>
+              <w:rPr>
+                <w:rFonts w:ascii="Cambria Math" w:eastAsiaTheme="minorEastAsia" w:hAnsi="Cambria Math"/>
+                <w:i/>
+                <w:lang w:val="en-US"/>
+              </w:rPr>
+            </m:ctrlPr>
+          </m:limLowPr>
+          <m:e>
+            <m:sSub>
+              <m:sSubPr>
+                <m:ctrlPr>
+                  <w:rPr>
+                    <w:rFonts w:ascii="Cambria Math" w:eastAsiaTheme="minorEastAsia" w:hAnsi="Cambria Math"/>
+                    <w:i/>
+                    <w:lang w:val="en-US"/>
+                  </w:rPr>
+                </m:ctrlPr>
+              </m:sSubPr>
+              <m:e>
+                <m:r>
+                  <w:rPr>
+                    <w:rFonts w:ascii="Cambria Math" w:eastAsiaTheme="minorEastAsia" w:hAnsi="Cambria Math"/>
+                    <w:lang w:val="en-US"/>
+                  </w:rPr>
+                  <m:t>h</m:t>
+                </m:r>
+              </m:e>
+              <m:sub>
+                <m:r>
+                  <w:rPr>
+                    <w:rFonts w:ascii="Cambria Math" w:eastAsiaTheme="minorEastAsia" w:hAnsi="Cambria Math"/>
+                    <w:lang w:val="en-US"/>
+                  </w:rPr>
+                  <m:t>bayes</m:t>
+                </m:r>
+              </m:sub>
+            </m:sSub>
+          </m:e>
+          <m:lim>
+            <m:d>
+              <m:dPr>
+                <m:ctrlPr>
+                  <w:rPr>
+                    <w:rFonts w:ascii="Cambria Math" w:eastAsiaTheme="minorEastAsia" w:hAnsi="Cambria Math"/>
+                    <w:i/>
+                    <w:lang w:val="en-US"/>
+                  </w:rPr>
+                </m:ctrlPr>
+              </m:dPr>
+              <m:e>
+                <m:r>
+                  <w:rPr>
+                    <w:rFonts w:ascii="Cambria Math" w:eastAsiaTheme="minorEastAsia" w:hAnsi="Cambria Math"/>
+                    <w:lang w:val="en-US"/>
+                  </w:rPr>
+                  <m:t>absolute</m:t>
+                </m:r>
+                <m:r>
+                  <w:rPr>
+                    <w:rFonts w:ascii="Cambria Math" w:eastAsiaTheme="minorEastAsia" w:hAnsi="Cambria Math"/>
+                    <w:lang w:val="en-US"/>
+                  </w:rPr>
+                  <m:t xml:space="preserve"> loss</m:t>
+                </m:r>
+              </m:e>
+            </m:d>
+          </m:lim>
+        </m:limLow>
+        <m:r>
+          <w:rPr>
+            <w:rFonts w:ascii="Cambria Math" w:eastAsiaTheme="minorEastAsia" w:hAnsi="Cambria Math"/>
+            <w:lang w:val="en-US"/>
+          </w:rPr>
+          <m:t>=</m:t>
+        </m:r>
+      </m:oMath>
+      <w:r>
+        <w:rPr>
+          <w:rFonts w:eastAsiaTheme="minorEastAsia"/>
+          <w:lang w:val="en-US"/>
+        </w:rPr>
+        <w:t xml:space="preserve"> </w:t>
+      </w:r>
+      <m:oMath>
+        <m:d>
+          <m:dPr>
+            <m:begChr m:val="〈"/>
+            <m:endChr m:val="〉"/>
+            <m:ctrlPr>
+              <w:rPr>
+                <w:rFonts w:ascii="Cambria Math" w:eastAsiaTheme="minorEastAsia" w:hAnsi="Cambria Math"/>
+                <w:i/>
+                <w:lang w:val="en-US"/>
+              </w:rPr>
+            </m:ctrlPr>
+          </m:dPr>
+          <m:e>
+            <m:r>
+              <w:rPr>
+                <w:rFonts w:ascii="Cambria Math" w:eastAsiaTheme="minorEastAsia" w:hAnsi="Cambria Math"/>
+                <w:lang w:val="en-US"/>
+              </w:rPr>
+              <m:t>w,x</m:t>
+            </m:r>
+          </m:e>
+        </m:d>
+      </m:oMath>
+    </w:p>
+    <w:p>
+      <w:pPr>
+        <w:rPr>
+          <w:rFonts w:eastAsiaTheme="minorEastAsia"/>
+          <w:lang w:val="en-US"/>
+        </w:rPr>
+      </w:pPr>
+    </w:p>
+    <w:p>
+      <w:pPr>
+        <w:rPr>
+          <w:rFonts w:eastAsiaTheme="minorEastAsia" w:hint="cs"/>
+          <w:i/>
+          <w:rtl/>
+          <w:lang w:val="en-US"/>
+        </w:rPr>
+      </w:pPr>
+      <w:r>
+        <w:rPr>
+          <w:rFonts w:eastAsiaTheme="minorEastAsia"/>
+          <w:lang w:val="en-US"/>
+        </w:rPr>
+        <w:t xml:space="preserve">Where the last equality is </w:t>
+      </w:r>
+      <w:proofErr w:type="gramStart"/>
+      <w:r>
+        <w:rPr>
+          <w:rFonts w:eastAsiaTheme="minorEastAsia"/>
+          <w:lang w:val="en-US"/>
+        </w:rPr>
+        <w:t>based on the fact that</w:t>
+      </w:r>
+      <w:proofErr w:type="gramEnd"/>
+      <w:r>
+        <w:rPr>
+          <w:rFonts w:eastAsiaTheme="minorEastAsia"/>
+          <w:lang w:val="en-US"/>
+        </w:rPr>
+        <w:t xml:space="preserve"> </w:t>
+      </w:r>
+      <m:oMath>
+        <m:r>
+          <w:rPr>
+            <w:rFonts w:ascii="Cambria Math" w:eastAsiaTheme="minorEastAsia" w:hAnsi="Cambria Math"/>
+            <w:lang w:val="en-US"/>
+          </w:rPr>
+          <m:t>η~N</m:t>
+        </m:r>
+        <m:d>
+          <m:dPr>
+            <m:ctrlPr>
+              <w:rPr>
+                <w:rFonts w:ascii="Cambria Math" w:eastAsiaTheme="minorEastAsia" w:hAnsi="Cambria Math"/>
+                <w:i/>
+                <w:lang w:val="en-US"/>
+              </w:rPr>
+            </m:ctrlPr>
+          </m:dPr>
+          <m:e>
+            <m:r>
+              <w:rPr>
+                <w:rFonts w:ascii="Cambria Math" w:eastAsiaTheme="minorEastAsia" w:hAnsi="Cambria Math"/>
+                <w:lang w:val="en-US"/>
+              </w:rPr>
+              <m:t>0,σ</m:t>
+            </m:r>
+          </m:e>
+        </m:d>
+      </m:oMath>
+      <w:r>
+        <w:rPr>
+          <w:rFonts w:eastAsiaTheme="minorEastAsia"/>
+          <w:lang w:val="en-US"/>
+        </w:rPr>
+        <w:t xml:space="preserve"> and median of gaussian random variable is its mean.</w:t>
+      </w:r>
     </w:p>
     <w:p>
       <w:pPr>
@@ -2105,12 +3369,21 @@
           </w:rPr>
           <m:t>=</m:t>
         </m:r>
+        <m:r>
+          <w:rPr>
+            <w:rFonts w:ascii="Cambria Math" w:hAnsi="Cambria Math" w:cs="Mongolian Baiti"/>
+            <w:lang w:val="en-US"/>
+          </w:rPr>
+          <m:t>λ∙</m:t>
+        </m:r>
         <m:f>
           <m:fPr>
             <m:ctrlPr>
               <w:rPr>
-                <w:rFonts w:ascii="Cambria Math" w:eastAsiaTheme="minorEastAsia" w:hAnsi="Cambria Math"/>
+                <w:rFonts w:ascii="Cambria Math" w:hAnsi="Cambria Math" w:cs="Mongolian Baiti"/>
                 <w:i/>
+                <w:sz w:val="24"/>
+                <w:szCs w:val="24"/>
                 <w:lang w:val="en-US"/>
               </w:rPr>
             </m:ctrlPr>
@@ -2118,16 +3391,16 @@
           <m:num>
             <m:r>
               <w:rPr>
-                <w:rFonts w:ascii="Cambria Math" w:eastAsiaTheme="minorEastAsia" w:hAnsi="Cambria Math"/>
-                <w:lang w:val="en-US"/>
-              </w:rPr>
-              <m:t>λ</m:t>
+                <w:rFonts w:ascii="Cambria Math" w:hAnsi="Cambria Math" w:cs="Mongolian Baiti"/>
+                <w:lang w:val="en-US"/>
+              </w:rPr>
+              <m:t>1</m:t>
             </m:r>
           </m:num>
           <m:den>
             <m:r>
               <w:rPr>
-                <w:rFonts w:ascii="Cambria Math" w:eastAsiaTheme="minorEastAsia" w:hAnsi="Cambria Math"/>
+                <w:rFonts w:ascii="Cambria Math" w:hAnsi="Cambria Math" w:cs="Mongolian Baiti"/>
                 <w:lang w:val="en-US"/>
               </w:rPr>
               <m:t>2</m:t>
@@ -2136,17 +3409,19 @@
         </m:f>
         <m:r>
           <w:rPr>
-            <w:rFonts w:ascii="Cambria Math" w:eastAsiaTheme="minorEastAsia" w:hAnsi="Cambria Math"/>
+            <w:rFonts w:ascii="Cambria Math" w:hAnsi="Cambria Math" w:cs="Mongolian Baiti"/>
             <w:lang w:val="en-US"/>
           </w:rPr>
-          <m:t>*</m:t>
+          <m:t>⋅</m:t>
         </m:r>
         <m:f>
           <m:fPr>
             <m:ctrlPr>
               <w:rPr>
-                <w:rFonts w:ascii="Cambria Math" w:eastAsiaTheme="minorEastAsia" w:hAnsi="Cambria Math"/>
+                <w:rFonts w:ascii="Cambria Math" w:hAnsi="Cambria Math" w:cs="Mongolian Baiti"/>
                 <w:i/>
+                <w:sz w:val="24"/>
+                <w:szCs w:val="24"/>
                 <w:lang w:val="en-US"/>
               </w:rPr>
             </m:ctrlPr>
@@ -2154,86 +3429,96 @@
           <m:num>
             <m:r>
               <w:rPr>
-                <w:rFonts w:ascii="Cambria Math" w:eastAsiaTheme="minorEastAsia" w:hAnsi="Cambria Math"/>
-                <w:lang w:val="en-US"/>
-              </w:rPr>
-              <m:t>1</m:t>
+                <w:rFonts w:ascii="Cambria Math" w:hAnsi="Cambria Math" w:cs="Mongolian Baiti"/>
+                <w:lang w:val="en-US"/>
+              </w:rPr>
+              <m:t>2w</m:t>
             </m:r>
           </m:num>
           <m:den>
-            <m:rad>
-              <m:radPr>
-                <m:degHide m:val="1"/>
+            <m:d>
+              <m:dPr>
+                <m:begChr m:val="‖"/>
+                <m:endChr m:val="‖"/>
                 <m:ctrlPr>
                   <w:rPr>
-                    <w:rFonts w:ascii="Cambria Math" w:eastAsiaTheme="minorEastAsia" w:hAnsi="Cambria Math"/>
+                    <w:rFonts w:ascii="Cambria Math" w:hAnsi="Cambria Math" w:cs="Mongolian Baiti"/>
                     <w:i/>
+                    <w:sz w:val="24"/>
+                    <w:szCs w:val="24"/>
                     <w:lang w:val="en-US"/>
                   </w:rPr>
                 </m:ctrlPr>
-              </m:radPr>
-              <m:deg/>
+              </m:dPr>
               <m:e>
                 <m:r>
                   <w:rPr>
-                    <w:rFonts w:ascii="Cambria Math" w:eastAsiaTheme="minorEastAsia" w:hAnsi="Cambria Math"/>
-                    <w:lang w:val="en-US"/>
-                  </w:rPr>
-                  <m:t>2</m:t>
-                </m:r>
-              </m:e>
-            </m:rad>
-          </m:den>
-        </m:f>
-        <m:r>
-          <w:rPr>
-            <w:rFonts w:ascii="Cambria Math" w:eastAsiaTheme="minorEastAsia" w:hAnsi="Cambria Math"/>
-            <w:lang w:val="en-US"/>
-          </w:rPr>
-          <m:t>*</m:t>
-        </m:r>
-        <m:f>
-          <m:fPr>
-            <m:ctrlPr>
-              <w:rPr>
-                <w:rFonts w:ascii="Cambria Math" w:eastAsiaTheme="minorEastAsia" w:hAnsi="Cambria Math"/>
-                <w:i/>
-                <w:lang w:val="en-US"/>
-              </w:rPr>
-            </m:ctrlPr>
-          </m:fPr>
-          <m:num>
-            <m:r>
-              <w:rPr>
-                <w:rFonts w:ascii="Cambria Math" w:eastAsiaTheme="minorEastAsia" w:hAnsi="Cambria Math"/>
-                <w:lang w:val="en-US"/>
-              </w:rPr>
-              <m:t>1</m:t>
-            </m:r>
-          </m:num>
-          <m:den>
-            <m:rad>
-              <m:radPr>
-                <m:degHide m:val="1"/>
-                <m:ctrlPr>
-                  <w:rPr>
-                    <w:rFonts w:ascii="Cambria Math" w:eastAsiaTheme="minorEastAsia" w:hAnsi="Cambria Math"/>
-                    <w:i/>
-                    <w:lang w:val="en-US"/>
-                  </w:rPr>
-                </m:ctrlPr>
-              </m:radPr>
-              <m:deg/>
-              <m:e>
-                <m:r>
-                  <w:rPr>
-                    <w:rFonts w:ascii="Cambria Math" w:eastAsiaTheme="minorEastAsia" w:hAnsi="Cambria Math"/>
+                    <w:rFonts w:ascii="Cambria Math" w:hAnsi="Cambria Math" w:cs="Mongolian Baiti"/>
                     <w:lang w:val="en-US"/>
                   </w:rPr>
                   <m:t>w</m:t>
                 </m:r>
               </m:e>
-            </m:rad>
+            </m:d>
+          </m:den>
+        </m:f>
+        <m:r>
+          <w:rPr>
+            <w:rFonts w:ascii="Cambria Math" w:hAnsi="Cambria Math" w:cs="Mongolian Baiti"/>
+            <w:sz w:val="24"/>
+            <w:szCs w:val="24"/>
+            <w:lang w:val="en-US"/>
+          </w:rPr>
+          <m:t>=</m:t>
+        </m:r>
+        <m:f>
+          <m:fPr>
+            <m:ctrlPr>
+              <w:rPr>
+                <w:rFonts w:ascii="Cambria Math" w:hAnsi="Cambria Math" w:cs="Mongolian Baiti"/>
+                <w:i/>
+                <w:sz w:val="24"/>
+                <w:szCs w:val="24"/>
+                <w:lang w:val="en-US"/>
+              </w:rPr>
+            </m:ctrlPr>
+          </m:fPr>
+          <m:num>
+            <m:r>
+              <w:rPr>
+                <w:rFonts w:ascii="Cambria Math" w:hAnsi="Cambria Math" w:cs="Mongolian Baiti"/>
+                <w:sz w:val="24"/>
+                <w:szCs w:val="24"/>
+                <w:lang w:val="en-US"/>
+              </w:rPr>
+              <m:t>λw</m:t>
+            </m:r>
+          </m:num>
+          <m:den>
+            <m:d>
+              <m:dPr>
+                <m:begChr m:val="‖"/>
+                <m:endChr m:val="‖"/>
+                <m:ctrlPr>
+                  <w:rPr>
+                    <w:rFonts w:ascii="Cambria Math" w:hAnsi="Cambria Math" w:cs="Mongolian Baiti"/>
+                    <w:i/>
+                    <w:sz w:val="24"/>
+                    <w:szCs w:val="24"/>
+                    <w:lang w:val="en-US"/>
+                  </w:rPr>
+                </m:ctrlPr>
+              </m:dPr>
+              <m:e>
+                <m:r>
+                  <w:rPr>
+                    <w:rFonts w:ascii="Cambria Math" w:hAnsi="Cambria Math" w:cs="Mongolian Baiti"/>
+                    <w:lang w:val="en-US"/>
+                  </w:rPr>
+                  <m:t>w</m:t>
+                </m:r>
+              </m:e>
+            </m:d>
           </m:den>
         </m:f>
       </m:oMath>
@@ -2243,13 +3528,6 @@
           <w:lang w:val="en-US"/>
         </w:rPr>
         <w:t xml:space="preserve"> </w:t>
-      </w:r>
-      <w:r>
-        <w:rPr>
-          <w:rFonts w:eastAsiaTheme="minorEastAsia"/>
-          <w:lang w:val="en-US"/>
-        </w:rPr>
-        <w:t xml:space="preserve">= </w:t>
       </w:r>
     </w:p>
     <w:p>
@@ -2691,8 +3969,10 @@
             <m:fPr>
               <m:ctrlPr>
                 <w:rPr>
-                  <w:rFonts w:ascii="Cambria Math" w:eastAsiaTheme="minorEastAsia" w:hAnsi="Cambria Math"/>
+                  <w:rFonts w:ascii="Cambria Math" w:hAnsi="Cambria Math" w:cs="Mongolian Baiti"/>
                   <w:i/>
+                  <w:sz w:val="24"/>
+                  <w:szCs w:val="24"/>
                   <w:lang w:val="en-US"/>
                 </w:rPr>
               </m:ctrlPr>
@@ -2700,124 +3980,51 @@
             <m:num>
               <m:r>
                 <w:rPr>
-                  <w:rFonts w:ascii="Cambria Math" w:eastAsiaTheme="minorEastAsia" w:hAnsi="Cambria Math"/>
-                  <w:lang w:val="en-US"/>
-                </w:rPr>
-                <m:t>λ</m:t>
+                  <w:rFonts w:ascii="Cambria Math" w:hAnsi="Cambria Math" w:cs="Mongolian Baiti"/>
+                  <w:sz w:val="24"/>
+                  <w:szCs w:val="24"/>
+                  <w:lang w:val="en-US"/>
+                </w:rPr>
+                <m:t>λw</m:t>
               </m:r>
             </m:num>
             <m:den>
-              <m:r>
-                <w:rPr>
-                  <w:rFonts w:ascii="Cambria Math" w:eastAsiaTheme="minorEastAsia" w:hAnsi="Cambria Math"/>
-                  <w:lang w:val="en-US"/>
-                </w:rPr>
-                <m:t>2</m:t>
-              </m:r>
+              <m:d>
+                <m:dPr>
+                  <m:begChr m:val="‖"/>
+                  <m:endChr m:val="‖"/>
+                  <m:ctrlPr>
+                    <w:rPr>
+                      <w:rFonts w:ascii="Cambria Math" w:hAnsi="Cambria Math" w:cs="Mongolian Baiti"/>
+                      <w:i/>
+                      <w:sz w:val="24"/>
+                      <w:szCs w:val="24"/>
+                      <w:lang w:val="en-US"/>
+                    </w:rPr>
+                  </m:ctrlPr>
+                </m:dPr>
+                <m:e>
+                  <m:r>
+                    <w:rPr>
+                      <w:rFonts w:ascii="Cambria Math" w:hAnsi="Cambria Math" w:cs="Mongolian Baiti"/>
+                      <w:lang w:val="en-US"/>
+                    </w:rPr>
+                    <m:t>w</m:t>
+                  </m:r>
+                </m:e>
+              </m:d>
             </m:den>
           </m:f>
           <m:r>
+            <m:rPr>
+              <m:sty m:val="p"/>
+            </m:rPr>
             <w:rPr>
               <w:rFonts w:ascii="Cambria Math" w:eastAsiaTheme="minorEastAsia" w:hAnsi="Cambria Math"/>
               <w:lang w:val="en-US"/>
             </w:rPr>
-            <m:t>*</m:t>
+            <m:t xml:space="preserve"> </m:t>
           </m:r>
-          <m:f>
-            <m:fPr>
-              <m:ctrlPr>
-                <w:rPr>
-                  <w:rFonts w:ascii="Cambria Math" w:eastAsiaTheme="minorEastAsia" w:hAnsi="Cambria Math"/>
-                  <w:i/>
-                  <w:lang w:val="en-US"/>
-                </w:rPr>
-              </m:ctrlPr>
-            </m:fPr>
-            <m:num>
-              <m:r>
-                <w:rPr>
-                  <w:rFonts w:ascii="Cambria Math" w:eastAsiaTheme="minorEastAsia" w:hAnsi="Cambria Math"/>
-                  <w:lang w:val="en-US"/>
-                </w:rPr>
-                <m:t>1</m:t>
-              </m:r>
-            </m:num>
-            <m:den>
-              <m:rad>
-                <m:radPr>
-                  <m:degHide m:val="1"/>
-                  <m:ctrlPr>
-                    <w:rPr>
-                      <w:rFonts w:ascii="Cambria Math" w:eastAsiaTheme="minorEastAsia" w:hAnsi="Cambria Math"/>
-                      <w:i/>
-                      <w:lang w:val="en-US"/>
-                    </w:rPr>
-                  </m:ctrlPr>
-                </m:radPr>
-                <m:deg/>
-                <m:e>
-                  <m:r>
-                    <w:rPr>
-                      <w:rFonts w:ascii="Cambria Math" w:eastAsiaTheme="minorEastAsia" w:hAnsi="Cambria Math"/>
-                      <w:lang w:val="en-US"/>
-                    </w:rPr>
-                    <m:t>2</m:t>
-                  </m:r>
-                </m:e>
-              </m:rad>
-            </m:den>
-          </m:f>
-          <m:r>
-            <w:rPr>
-              <w:rFonts w:ascii="Cambria Math" w:eastAsiaTheme="minorEastAsia" w:hAnsi="Cambria Math"/>
-              <w:lang w:val="en-US"/>
-            </w:rPr>
-            <m:t>*</m:t>
-          </m:r>
-          <m:f>
-            <m:fPr>
-              <m:ctrlPr>
-                <w:rPr>
-                  <w:rFonts w:ascii="Cambria Math" w:eastAsiaTheme="minorEastAsia" w:hAnsi="Cambria Math"/>
-                  <w:i/>
-                  <w:lang w:val="en-US"/>
-                </w:rPr>
-              </m:ctrlPr>
-            </m:fPr>
-            <m:num>
-              <m:r>
-                <w:rPr>
-                  <w:rFonts w:ascii="Cambria Math" w:eastAsiaTheme="minorEastAsia" w:hAnsi="Cambria Math"/>
-                  <w:lang w:val="en-US"/>
-                </w:rPr>
-                <m:t>1</m:t>
-              </m:r>
-            </m:num>
-            <m:den>
-              <m:rad>
-                <m:radPr>
-                  <m:degHide m:val="1"/>
-                  <m:ctrlPr>
-                    <w:rPr>
-                      <w:rFonts w:ascii="Cambria Math" w:eastAsiaTheme="minorEastAsia" w:hAnsi="Cambria Math"/>
-                      <w:i/>
-                      <w:lang w:val="en-US"/>
-                    </w:rPr>
-                  </m:ctrlPr>
-                </m:radPr>
-                <m:deg/>
-                <m:e>
-                  <m:r>
-                    <w:rPr>
-                      <w:rFonts w:ascii="Cambria Math" w:eastAsiaTheme="minorEastAsia" w:hAnsi="Cambria Math"/>
-                      <w:lang w:val="en-US"/>
-                    </w:rPr>
-                    <m:t>w</m:t>
-                  </m:r>
-                </m:e>
-              </m:rad>
-            </m:den>
-          </m:f>
           <m:r>
             <w:rPr>
               <w:rFonts w:ascii="Cambria Math" w:eastAsiaTheme="minorEastAsia" w:hAnsi="Cambria Math"/>
@@ -3123,19 +4330,14 @@
             </m:ctrlPr>
           </m:dPr>
           <m:e>
-            <m:r>
-              <w:rPr>
-                <w:rFonts w:ascii="Cambria Math" w:eastAsiaTheme="minorEastAsia" w:hAnsi="Cambria Math"/>
-                <w:lang w:val="en-US"/>
-              </w:rPr>
-              <m:t xml:space="preserve"> </m:t>
-            </m:r>
             <m:f>
               <m:fPr>
                 <m:ctrlPr>
                   <w:rPr>
-                    <w:rFonts w:ascii="Cambria Math" w:eastAsiaTheme="minorEastAsia" w:hAnsi="Cambria Math"/>
+                    <w:rFonts w:ascii="Cambria Math" w:hAnsi="Cambria Math" w:cs="Mongolian Baiti"/>
                     <w:i/>
+                    <w:sz w:val="24"/>
+                    <w:szCs w:val="24"/>
                     <w:lang w:val="en-US"/>
                   </w:rPr>
                 </m:ctrlPr>
@@ -3143,118 +4345,35 @@
               <m:num>
                 <m:r>
                   <w:rPr>
-                    <w:rFonts w:ascii="Cambria Math" w:eastAsiaTheme="minorEastAsia" w:hAnsi="Cambria Math"/>
+                    <w:rFonts w:ascii="Cambria Math" w:hAnsi="Cambria Math" w:cs="Mongolian Baiti"/>
+                    <w:sz w:val="24"/>
+                    <w:szCs w:val="24"/>
                     <w:lang w:val="en-US"/>
                   </w:rPr>
-                  <m:t>λ</m:t>
+                  <m:t>λw</m:t>
                 </m:r>
               </m:num>
               <m:den>
-                <m:r>
-                  <w:rPr>
-                    <w:rFonts w:ascii="Cambria Math" w:eastAsiaTheme="minorEastAsia" w:hAnsi="Cambria Math"/>
-                    <w:lang w:val="en-US"/>
-                  </w:rPr>
-                  <m:t>2</m:t>
-                </m:r>
-              </m:den>
-            </m:f>
-            <m:r>
-              <w:rPr>
-                <w:rFonts w:ascii="Cambria Math" w:eastAsiaTheme="minorEastAsia" w:hAnsi="Cambria Math"/>
-                <w:lang w:val="en-US"/>
-              </w:rPr>
-              <m:t>*</m:t>
-            </m:r>
-            <m:f>
-              <m:fPr>
-                <m:ctrlPr>
-                  <w:rPr>
-                    <w:rFonts w:ascii="Cambria Math" w:eastAsiaTheme="minorEastAsia" w:hAnsi="Cambria Math"/>
-                    <w:i/>
-                    <w:lang w:val="en-US"/>
-                  </w:rPr>
-                </m:ctrlPr>
-              </m:fPr>
-              <m:num>
-                <m:r>
-                  <w:rPr>
-                    <w:rFonts w:ascii="Cambria Math" w:eastAsiaTheme="minorEastAsia" w:hAnsi="Cambria Math"/>
-                    <w:lang w:val="en-US"/>
-                  </w:rPr>
-                  <m:t>1</m:t>
-                </m:r>
-              </m:num>
-              <m:den>
-                <m:rad>
-                  <m:radPr>
-                    <m:degHide m:val="1"/>
+                <m:d>
+                  <m:dPr>
+                    <m:begChr m:val="‖"/>
+                    <m:endChr m:val="‖"/>
                     <m:ctrlPr>
                       <w:rPr>
-                        <w:rFonts w:ascii="Cambria Math" w:eastAsiaTheme="minorEastAsia" w:hAnsi="Cambria Math"/>
+                        <w:rFonts w:ascii="Cambria Math" w:hAnsi="Cambria Math" w:cs="Mongolian Baiti"/>
                         <w:i/>
+                        <w:sz w:val="24"/>
+                        <w:szCs w:val="24"/>
                         <w:lang w:val="en-US"/>
                       </w:rPr>
                     </m:ctrlPr>
-                  </m:radPr>
-                  <m:deg/>
-                  <m:e>
-                    <m:r>
-                      <w:rPr>
-                        <w:rFonts w:ascii="Cambria Math" w:eastAsiaTheme="minorEastAsia" w:hAnsi="Cambria Math"/>
-                        <w:lang w:val="en-US"/>
-                      </w:rPr>
-                      <m:t>2</m:t>
-                    </m:r>
-                  </m:e>
-                </m:rad>
-              </m:den>
-            </m:f>
-            <m:r>
-              <w:rPr>
-                <w:rFonts w:ascii="Cambria Math" w:eastAsiaTheme="minorEastAsia" w:hAnsi="Cambria Math"/>
-                <w:lang w:val="en-US"/>
-              </w:rPr>
-              <m:t>*</m:t>
-            </m:r>
-            <m:f>
-              <m:fPr>
-                <m:ctrlPr>
-                  <w:rPr>
-                    <w:rFonts w:ascii="Cambria Math" w:eastAsiaTheme="minorEastAsia" w:hAnsi="Cambria Math"/>
-                    <w:i/>
-                    <w:lang w:val="en-US"/>
-                  </w:rPr>
-                </m:ctrlPr>
-              </m:fPr>
-              <m:num>
-                <m:r>
-                  <w:rPr>
-                    <w:rFonts w:ascii="Cambria Math" w:eastAsiaTheme="minorEastAsia" w:hAnsi="Cambria Math"/>
-                    <w:lang w:val="en-US"/>
-                  </w:rPr>
-                  <m:t>1</m:t>
-                </m:r>
-              </m:num>
-              <m:den>
-                <m:rad>
-                  <m:radPr>
-                    <m:degHide m:val="1"/>
-                    <m:ctrlPr>
-                      <w:rPr>
-                        <w:rFonts w:ascii="Cambria Math" w:eastAsiaTheme="minorEastAsia" w:hAnsi="Cambria Math"/>
-                        <w:i/>
-                        <w:lang w:val="en-US"/>
-                      </w:rPr>
-                    </m:ctrlPr>
-                  </m:radPr>
-                  <m:deg/>
+                  </m:dPr>
                   <m:e>
                     <m:sSup>
                       <m:sSupPr>
                         <m:ctrlPr>
                           <w:rPr>
-                            <w:rFonts w:ascii="Cambria Math" w:eastAsiaTheme="minorEastAsia" w:hAnsi="Cambria Math"/>
+                            <w:rFonts w:ascii="Cambria Math" w:hAnsi="Cambria Math" w:cs="Mongolian Baiti"/>
                             <w:i/>
                             <w:lang w:val="en-US"/>
                           </w:rPr>
@@ -3263,7 +4382,7 @@
                       <m:e>
                         <m:r>
                           <w:rPr>
-                            <w:rFonts w:ascii="Cambria Math" w:eastAsiaTheme="minorEastAsia" w:hAnsi="Cambria Math"/>
+                            <w:rFonts w:ascii="Cambria Math" w:hAnsi="Cambria Math" w:cs="Mongolian Baiti"/>
                             <w:lang w:val="en-US"/>
                           </w:rPr>
                           <m:t>w</m:t>
@@ -3274,7 +4393,7 @@
                           <m:dPr>
                             <m:ctrlPr>
                               <w:rPr>
-                                <w:rFonts w:ascii="Cambria Math" w:eastAsiaTheme="minorEastAsia" w:hAnsi="Cambria Math"/>
+                                <w:rFonts w:ascii="Cambria Math" w:hAnsi="Cambria Math" w:cs="Mongolian Baiti"/>
                                 <w:i/>
                                 <w:lang w:val="en-US"/>
                               </w:rPr>
@@ -3283,7 +4402,7 @@
                           <m:e>
                             <m:r>
                               <w:rPr>
-                                <w:rFonts w:ascii="Cambria Math" w:eastAsiaTheme="minorEastAsia" w:hAnsi="Cambria Math"/>
+                                <w:rFonts w:ascii="Cambria Math" w:hAnsi="Cambria Math" w:cs="Mongolian Baiti"/>
                                 <w:lang w:val="en-US"/>
                               </w:rPr>
                               <m:t>t</m:t>
@@ -3293,7 +4412,7 @@
                       </m:sup>
                     </m:sSup>
                   </m:e>
-                </m:rad>
+                </m:d>
               </m:den>
             </m:f>
             <m:r>
@@ -3674,8 +4793,10 @@
                 <m:fPr>
                   <m:ctrlPr>
                     <w:rPr>
-                      <w:rFonts w:ascii="Cambria Math" w:eastAsiaTheme="minorEastAsia" w:hAnsi="Cambria Math"/>
+                      <w:rFonts w:ascii="Cambria Math" w:hAnsi="Cambria Math" w:cs="Mongolian Baiti"/>
                       <w:i/>
+                      <w:sz w:val="24"/>
+                      <w:szCs w:val="24"/>
                       <w:lang w:val="en-US"/>
                     </w:rPr>
                   </m:ctrlPr>
@@ -3683,118 +4804,35 @@
                 <m:num>
                   <m:r>
                     <w:rPr>
-                      <w:rFonts w:ascii="Cambria Math" w:eastAsiaTheme="minorEastAsia" w:hAnsi="Cambria Math"/>
-                      <w:lang w:val="en-US"/>
-                    </w:rPr>
-                    <m:t>λ</m:t>
+                      <w:rFonts w:ascii="Cambria Math" w:hAnsi="Cambria Math" w:cs="Mongolian Baiti"/>
+                      <w:sz w:val="24"/>
+                      <w:szCs w:val="24"/>
+                      <w:lang w:val="en-US"/>
+                    </w:rPr>
+                    <m:t>λw</m:t>
                   </m:r>
                 </m:num>
                 <m:den>
-                  <m:r>
-                    <w:rPr>
-                      <w:rFonts w:ascii="Cambria Math" w:eastAsiaTheme="minorEastAsia" w:hAnsi="Cambria Math"/>
-                      <w:lang w:val="en-US"/>
-                    </w:rPr>
-                    <m:t>2</m:t>
-                  </m:r>
-                </m:den>
-              </m:f>
-              <m:r>
-                <w:rPr>
-                  <w:rFonts w:ascii="Cambria Math" w:eastAsiaTheme="minorEastAsia" w:hAnsi="Cambria Math"/>
-                  <w:lang w:val="en-US"/>
-                </w:rPr>
-                <m:t>*</m:t>
-              </m:r>
-              <m:f>
-                <m:fPr>
-                  <m:ctrlPr>
-                    <w:rPr>
-                      <w:rFonts w:ascii="Cambria Math" w:eastAsiaTheme="minorEastAsia" w:hAnsi="Cambria Math"/>
-                      <w:i/>
-                      <w:lang w:val="en-US"/>
-                    </w:rPr>
-                  </m:ctrlPr>
-                </m:fPr>
-                <m:num>
-                  <m:r>
-                    <w:rPr>
-                      <w:rFonts w:ascii="Cambria Math" w:eastAsiaTheme="minorEastAsia" w:hAnsi="Cambria Math"/>
-                      <w:lang w:val="en-US"/>
-                    </w:rPr>
-                    <m:t>1</m:t>
-                  </m:r>
-                </m:num>
-                <m:den>
-                  <m:rad>
-                    <m:radPr>
-                      <m:degHide m:val="1"/>
+                  <m:d>
+                    <m:dPr>
+                      <m:begChr m:val="‖"/>
+                      <m:endChr m:val="‖"/>
                       <m:ctrlPr>
                         <w:rPr>
-                          <w:rFonts w:ascii="Cambria Math" w:eastAsiaTheme="minorEastAsia" w:hAnsi="Cambria Math"/>
+                          <w:rFonts w:ascii="Cambria Math" w:hAnsi="Cambria Math" w:cs="Mongolian Baiti"/>
                           <w:i/>
+                          <w:sz w:val="24"/>
+                          <w:szCs w:val="24"/>
                           <w:lang w:val="en-US"/>
                         </w:rPr>
                       </m:ctrlPr>
-                    </m:radPr>
-                    <m:deg/>
-                    <m:e>
-                      <m:r>
-                        <w:rPr>
-                          <w:rFonts w:ascii="Cambria Math" w:eastAsiaTheme="minorEastAsia" w:hAnsi="Cambria Math"/>
-                          <w:lang w:val="en-US"/>
-                        </w:rPr>
-                        <m:t>2</m:t>
-                      </m:r>
-                    </m:e>
-                  </m:rad>
-                </m:den>
-              </m:f>
-              <m:r>
-                <w:rPr>
-                  <w:rFonts w:ascii="Cambria Math" w:eastAsiaTheme="minorEastAsia" w:hAnsi="Cambria Math"/>
-                  <w:lang w:val="en-US"/>
-                </w:rPr>
-                <m:t>*</m:t>
-              </m:r>
-              <m:f>
-                <m:fPr>
-                  <m:ctrlPr>
-                    <w:rPr>
-                      <w:rFonts w:ascii="Cambria Math" w:eastAsiaTheme="minorEastAsia" w:hAnsi="Cambria Math"/>
-                      <w:i/>
-                      <w:lang w:val="en-US"/>
-                    </w:rPr>
-                  </m:ctrlPr>
-                </m:fPr>
-                <m:num>
-                  <m:r>
-                    <w:rPr>
-                      <w:rFonts w:ascii="Cambria Math" w:eastAsiaTheme="minorEastAsia" w:hAnsi="Cambria Math"/>
-                      <w:lang w:val="en-US"/>
-                    </w:rPr>
-                    <m:t>1</m:t>
-                  </m:r>
-                </m:num>
-                <m:den>
-                  <m:rad>
-                    <m:radPr>
-                      <m:degHide m:val="1"/>
-                      <m:ctrlPr>
-                        <w:rPr>
-                          <w:rFonts w:ascii="Cambria Math" w:eastAsiaTheme="minorEastAsia" w:hAnsi="Cambria Math"/>
-                          <w:i/>
-                          <w:lang w:val="en-US"/>
-                        </w:rPr>
-                      </m:ctrlPr>
-                    </m:radPr>
-                    <m:deg/>
+                    </m:dPr>
                     <m:e>
                       <m:sSup>
                         <m:sSupPr>
                           <m:ctrlPr>
                             <w:rPr>
-                              <w:rFonts w:ascii="Cambria Math" w:eastAsiaTheme="minorEastAsia" w:hAnsi="Cambria Math"/>
+                              <w:rFonts w:ascii="Cambria Math" w:hAnsi="Cambria Math" w:cs="Mongolian Baiti"/>
                               <w:i/>
                               <w:lang w:val="en-US"/>
                             </w:rPr>
@@ -3803,7 +4841,7 @@
                         <m:e>
                           <m:r>
                             <w:rPr>
-                              <w:rFonts w:ascii="Cambria Math" w:eastAsiaTheme="minorEastAsia" w:hAnsi="Cambria Math"/>
+                              <w:rFonts w:ascii="Cambria Math" w:hAnsi="Cambria Math" w:cs="Mongolian Baiti"/>
                               <w:lang w:val="en-US"/>
                             </w:rPr>
                             <m:t>w</m:t>
@@ -3814,7 +4852,7 @@
                             <m:dPr>
                               <m:ctrlPr>
                                 <w:rPr>
-                                  <w:rFonts w:ascii="Cambria Math" w:eastAsiaTheme="minorEastAsia" w:hAnsi="Cambria Math"/>
+                                  <w:rFonts w:ascii="Cambria Math" w:hAnsi="Cambria Math" w:cs="Mongolian Baiti"/>
                                   <w:i/>
                                   <w:lang w:val="en-US"/>
                                 </w:rPr>
@@ -3823,7 +4861,7 @@
                             <m:e>
                               <m:r>
                                 <w:rPr>
-                                  <w:rFonts w:ascii="Cambria Math" w:eastAsiaTheme="minorEastAsia" w:hAnsi="Cambria Math"/>
+                                  <w:rFonts w:ascii="Cambria Math" w:hAnsi="Cambria Math" w:cs="Mongolian Baiti"/>
                                   <w:lang w:val="en-US"/>
                                 </w:rPr>
                                 <m:t>t</m:t>
@@ -3833,7 +4871,7 @@
                         </m:sup>
                       </m:sSup>
                     </m:e>
-                  </m:rad>
+                  </m:d>
                 </m:den>
               </m:f>
               <m:r>
@@ -11809,17 +12847,7 @@
                 <w:rFonts w:ascii="Cambria Math" w:eastAsiaTheme="minorEastAsia" w:hAnsi="Cambria Math"/>
                 <w:lang w:val="en-US"/>
               </w:rPr>
-              <m:t>Χ</m:t>
-            </m:r>
-            <m:r>
-              <m:rPr>
-                <m:sty m:val="p"/>
-              </m:rPr>
-              <w:rPr>
-                <w:rFonts w:ascii="Cambria Math" w:eastAsiaTheme="minorEastAsia" w:hAnsi="Cambria Math"/>
-                <w:lang w:val="en-US"/>
-              </w:rPr>
-              <m:t>~</m:t>
+              <m:t>Χ~</m:t>
             </m:r>
             <m:sSub>
               <m:sSubPr>
@@ -12462,21 +13490,7 @@
             <w:rFonts w:ascii="Cambria Math" w:eastAsiaTheme="minorEastAsia" w:hAnsi="Cambria Math"/>
             <w:lang w:val="en-US"/>
           </w:rPr>
-          <m:t>≔</m:t>
-        </m:r>
-        <m:r>
-          <w:rPr>
-            <w:rFonts w:ascii="Cambria Math" w:eastAsiaTheme="minorEastAsia" w:hAnsi="Cambria Math"/>
-            <w:lang w:val="en-US"/>
-          </w:rPr>
-          <m:t>number of</m:t>
-        </m:r>
-        <m:r>
-          <w:rPr>
-            <w:rFonts w:ascii="Cambria Math" w:eastAsiaTheme="minorEastAsia" w:hAnsi="Cambria Math"/>
-            <w:lang w:val="en-US"/>
-          </w:rPr>
-          <m:t xml:space="preserve"> </m:t>
+          <m:t xml:space="preserve">≔number of </m:t>
         </m:r>
         <m:sSub>
           <m:sSubPr>
@@ -13455,14 +14469,7 @@
                 <w:rFonts w:ascii="Cambria Math" w:eastAsiaTheme="minorEastAsia" w:hAnsi="Cambria Math"/>
                 <w:lang w:val="en-US"/>
               </w:rPr>
-              <m:t>=</m:t>
-            </m:r>
-            <m:r>
-              <w:rPr>
-                <w:rFonts w:ascii="Cambria Math" w:eastAsiaTheme="minorEastAsia" w:hAnsi="Cambria Math"/>
-                <w:lang w:val="en-US"/>
-              </w:rPr>
-              <m:t>2</m:t>
+              <m:t>=2</m:t>
             </m:r>
           </m:sub>
         </m:sSub>
@@ -13558,14 +14565,7 @@
                 <w:rFonts w:ascii="Cambria Math" w:eastAsiaTheme="minorEastAsia" w:hAnsi="Cambria Math"/>
                 <w:lang w:val="en-US"/>
               </w:rPr>
-              <m:t>=</m:t>
-            </m:r>
-            <m:r>
-              <w:rPr>
-                <w:rFonts w:ascii="Cambria Math" w:eastAsiaTheme="minorEastAsia" w:hAnsi="Cambria Math"/>
-                <w:lang w:val="en-US"/>
-              </w:rPr>
-              <m:t>3</m:t>
+              <m:t>=3</m:t>
             </m:r>
           </m:sub>
         </m:sSub>
@@ -14815,14 +15815,7 @@
               <w:rFonts w:ascii="Cambria Math" w:eastAsiaTheme="minorEastAsia" w:hAnsi="Cambria Math"/>
               <w:lang w:val="en-US"/>
             </w:rPr>
-            <m:t>)</m:t>
-          </m:r>
-          <m:r>
-            <w:rPr>
-              <w:rFonts w:ascii="Cambria Math" w:eastAsiaTheme="minorEastAsia" w:hAnsi="Cambria Math"/>
-              <w:lang w:val="en-US"/>
-            </w:rPr>
-            <m:t>=</m:t>
+            <m:t>)=</m:t>
           </m:r>
           <m:func>
             <m:funcPr>
@@ -16209,14 +17202,7 @@
               <w:rFonts w:ascii="Cambria Math" w:eastAsiaTheme="minorEastAsia" w:hAnsi="Cambria Math"/>
               <w:lang w:val="en-US"/>
             </w:rPr>
-            <m:t>=</m:t>
-          </m:r>
-          <m:r>
-            <w:rPr>
-              <w:rFonts w:ascii="Cambria Math" w:eastAsiaTheme="minorEastAsia" w:hAnsi="Cambria Math"/>
-              <w:lang w:val="en-US"/>
-            </w:rPr>
-            <m:t>0</m:t>
+            <m:t>=0</m:t>
           </m:r>
         </m:oMath>
       </m:oMathPara>
@@ -16797,14 +17783,7 @@
                   <w:rFonts w:ascii="Cambria Math" w:eastAsiaTheme="minorEastAsia" w:hAnsi="Cambria Math"/>
                   <w:lang w:val="en-US"/>
                 </w:rPr>
-                <m:t>(</m:t>
-              </m:r>
-              <m:r>
-                <w:rPr>
-                  <w:rFonts w:ascii="Cambria Math" w:eastAsiaTheme="minorEastAsia" w:hAnsi="Cambria Math"/>
-                  <w:lang w:val="en-US"/>
-                </w:rPr>
-                <m:t>1-4</m:t>
+                <m:t>(1-4</m:t>
               </m:r>
               <m:sSub>
                 <m:sSubPr>
@@ -17301,14 +18280,7 @@
                   <w:rFonts w:ascii="Cambria Math" w:eastAsiaTheme="minorEastAsia" w:hAnsi="Cambria Math"/>
                   <w:lang w:val="en-US"/>
                 </w:rPr>
-                <m:t>4</m:t>
-              </m:r>
-              <m:r>
-                <w:rPr>
-                  <w:rFonts w:ascii="Cambria Math" w:eastAsiaTheme="minorEastAsia" w:hAnsi="Cambria Math"/>
-                  <w:lang w:val="en-US"/>
-                </w:rPr>
-                <m:t>θ</m:t>
+                <m:t>4θ</m:t>
               </m:r>
             </m:e>
             <m:sub>
@@ -17572,14 +18544,7 @@
                       <w:rFonts w:ascii="Cambria Math" w:eastAsiaTheme="minorEastAsia" w:hAnsi="Cambria Math"/>
                       <w:lang w:val="en-US"/>
                     </w:rPr>
-                    <m:t>4</m:t>
-                  </m:r>
-                  <m:r>
-                    <w:rPr>
-                      <w:rFonts w:ascii="Cambria Math" w:eastAsiaTheme="minorEastAsia" w:hAnsi="Cambria Math"/>
-                      <w:lang w:val="en-US"/>
-                    </w:rPr>
-                    <m:t>k</m:t>
+                    <m:t>4k</m:t>
                   </m:r>
                 </m:e>
                 <m:sub>
@@ -20285,7 +21250,7 @@
         <w:rFonts w:asciiTheme="minorHAnsi" w:eastAsiaTheme="minorHAnsi" w:hAnsiTheme="minorHAnsi" w:cstheme="minorBidi"/>
         <w:sz w:val="22"/>
         <w:szCs w:val="22"/>
-        <w:lang w:eastAsia="en-US" w:bidi="he-IL"/>
+        <w:lang w:val="en-IL" w:eastAsia="en-US" w:bidi="he-IL"/>
       </w:rPr>
     </w:rPrDefault>
     <w:pPrDefault>

</xml_diff>